<commit_message>
updated thesis v3.1 and added images
</commit_message>
<xml_diff>
--- a/reports/thesis.docx
+++ b/reports/thesis.docx
@@ -3637,41 +3637,13 @@
           <w:szCs w:val="22"/>
         </w:rPr>
       </w:pPr>
-      <w:proofErr w:type="spellStart"/>
-      <w:r>
-        <w:rPr>
-          <w:rFonts w:asciiTheme="minorHAnsi" w:hAnsiTheme="minorHAnsi"/>
-          <w:sz w:val="22"/>
-          <w:szCs w:val="22"/>
-        </w:rPr>
-        <w:t>realtime</w:t>
-      </w:r>
-      <w:proofErr w:type="spellEnd"/>
-      <w:r>
-        <w:rPr>
-          <w:rFonts w:asciiTheme="minorHAnsi" w:hAnsiTheme="minorHAnsi"/>
-          <w:sz w:val="22"/>
-          <w:szCs w:val="22"/>
-        </w:rPr>
-        <w:t xml:space="preserve"> </w:t>
-      </w:r>
-      <w:proofErr w:type="spellStart"/>
-      <w:r>
-        <w:rPr>
-          <w:rFonts w:asciiTheme="minorHAnsi" w:hAnsiTheme="minorHAnsi"/>
-          <w:sz w:val="22"/>
-          <w:szCs w:val="22"/>
-        </w:rPr>
-        <w:t>reddit</w:t>
-      </w:r>
-      <w:proofErr w:type="spellEnd"/>
-      <w:r>
-        <w:rPr>
-          <w:rFonts w:asciiTheme="minorHAnsi" w:hAnsiTheme="minorHAnsi"/>
-          <w:sz w:val="22"/>
-          <w:szCs w:val="22"/>
-        </w:rPr>
-        <w:t xml:space="preserve"> apps</w:t>
+      <w:r>
+        <w:rPr>
+          <w:rFonts w:asciiTheme="minorHAnsi" w:hAnsiTheme="minorHAnsi"/>
+          <w:sz w:val="22"/>
+          <w:szCs w:val="22"/>
+        </w:rPr>
+        <w:t xml:space="preserve">There have been a variety of applications developed using the Reddit API including   </w:t>
       </w:r>
     </w:p>
     <w:p>
@@ -4272,17 +4244,7 @@
           <w:sz w:val="22"/>
           <w:szCs w:val="22"/>
         </w:rPr>
-        <w:t xml:space="preserve"> PRAW was chosen due to its ease of use compared to the raw Reddit API, and my previous experience with manipulating data </w:t>
-      </w:r>
-      <w:bookmarkStart w:id="2" w:name="_GoBack"/>
-      <w:bookmarkEnd w:id="2"/>
-      <w:r>
-        <w:rPr>
-          <w:rFonts w:asciiTheme="minorHAnsi" w:hAnsiTheme="minorHAnsi"/>
-          <w:sz w:val="22"/>
-          <w:szCs w:val="22"/>
-        </w:rPr>
-        <w:t>in Python.</w:t>
+        <w:t xml:space="preserve"> PRAW was chosen due to its ease of use compared to the raw Reddit API, and my previous experience with manipulating data in Python.</w:t>
       </w:r>
     </w:p>
     <w:p>
@@ -4852,6 +4814,472 @@
         <w:rPr>
           <w:rFonts w:asciiTheme="minorHAnsi" w:hAnsiTheme="minorHAnsi"/>
           <w:b/>
+          <w:sz w:val="28"/>
+          <w:szCs w:val="28"/>
+        </w:rPr>
+      </w:pPr>
+      <w:r>
+        <w:rPr>
+          <w:rFonts w:asciiTheme="minorHAnsi" w:hAnsiTheme="minorHAnsi"/>
+          <w:b/>
+          <w:sz w:val="28"/>
+          <w:szCs w:val="28"/>
+        </w:rPr>
+        <w:t>Chapter Three: The Problem</w:t>
+      </w:r>
+    </w:p>
+    <w:p>
+      <w:pPr>
+        <w:pStyle w:val="BodyA"/>
+        <w:widowControl w:val="0"/>
+        <w:tabs>
+          <w:tab w:val="left" w:pos="2694"/>
+        </w:tabs>
+        <w:spacing w:line="360" w:lineRule="auto"/>
+        <w:rPr>
+          <w:rFonts w:asciiTheme="minorHAnsi" w:hAnsiTheme="minorHAnsi"/>
+          <w:b/>
+          <w:sz w:val="28"/>
+          <w:szCs w:val="28"/>
+        </w:rPr>
+      </w:pPr>
+    </w:p>
+    <w:p>
+      <w:pPr>
+        <w:pStyle w:val="BodyA"/>
+        <w:widowControl w:val="0"/>
+        <w:tabs>
+          <w:tab w:val="left" w:pos="2694"/>
+        </w:tabs>
+        <w:spacing w:line="360" w:lineRule="auto"/>
+        <w:rPr>
+          <w:rFonts w:asciiTheme="minorHAnsi" w:hAnsiTheme="minorHAnsi"/>
+          <w:b/>
+          <w:sz w:val="22"/>
+          <w:szCs w:val="22"/>
+        </w:rPr>
+      </w:pPr>
+      <w:r>
+        <w:rPr>
+          <w:rFonts w:asciiTheme="minorHAnsi" w:hAnsiTheme="minorHAnsi"/>
+          <w:b/>
+          <w:sz w:val="22"/>
+          <w:szCs w:val="22"/>
+        </w:rPr>
+        <w:t>Summary:</w:t>
+      </w:r>
+    </w:p>
+    <w:p>
+      <w:pPr>
+        <w:pStyle w:val="BodyA"/>
+        <w:widowControl w:val="0"/>
+        <w:tabs>
+          <w:tab w:val="left" w:pos="2694"/>
+        </w:tabs>
+        <w:spacing w:line="360" w:lineRule="auto"/>
+        <w:rPr>
+          <w:rFonts w:asciiTheme="minorHAnsi" w:hAnsiTheme="minorHAnsi"/>
+          <w:sz w:val="22"/>
+          <w:szCs w:val="22"/>
+        </w:rPr>
+      </w:pPr>
+      <w:r>
+        <w:rPr>
+          <w:rFonts w:asciiTheme="minorHAnsi" w:hAnsiTheme="minorHAnsi"/>
+          <w:sz w:val="22"/>
+          <w:szCs w:val="22"/>
+        </w:rPr>
+        <w:t>…</w:t>
+      </w:r>
+    </w:p>
+    <w:p>
+      <w:pPr>
+        <w:pStyle w:val="BodyA"/>
+        <w:widowControl w:val="0"/>
+        <w:tabs>
+          <w:tab w:val="left" w:pos="2694"/>
+        </w:tabs>
+        <w:spacing w:line="360" w:lineRule="auto"/>
+        <w:rPr>
+          <w:rFonts w:asciiTheme="minorHAnsi" w:hAnsiTheme="minorHAnsi"/>
+          <w:sz w:val="22"/>
+          <w:szCs w:val="22"/>
+        </w:rPr>
+      </w:pPr>
+    </w:p>
+    <w:p>
+      <w:pPr>
+        <w:pStyle w:val="BodyA"/>
+        <w:widowControl w:val="0"/>
+        <w:tabs>
+          <w:tab w:val="left" w:pos="2694"/>
+        </w:tabs>
+        <w:spacing w:line="360" w:lineRule="auto"/>
+        <w:rPr>
+          <w:rFonts w:asciiTheme="minorHAnsi" w:hAnsiTheme="minorHAnsi"/>
+          <w:sz w:val="22"/>
+          <w:szCs w:val="22"/>
+        </w:rPr>
+      </w:pPr>
+    </w:p>
+    <w:p>
+      <w:pPr>
+        <w:pStyle w:val="BodyA"/>
+        <w:widowControl w:val="0"/>
+        <w:tabs>
+          <w:tab w:val="left" w:pos="2694"/>
+        </w:tabs>
+        <w:spacing w:line="360" w:lineRule="auto"/>
+        <w:rPr>
+          <w:rFonts w:asciiTheme="minorHAnsi" w:hAnsiTheme="minorHAnsi"/>
+          <w:sz w:val="22"/>
+          <w:szCs w:val="22"/>
+        </w:rPr>
+      </w:pPr>
+    </w:p>
+    <w:p>
+      <w:pPr>
+        <w:pStyle w:val="BodyA"/>
+        <w:widowControl w:val="0"/>
+        <w:tabs>
+          <w:tab w:val="left" w:pos="2694"/>
+        </w:tabs>
+        <w:spacing w:line="360" w:lineRule="auto"/>
+        <w:rPr>
+          <w:rFonts w:asciiTheme="minorHAnsi" w:hAnsiTheme="minorHAnsi"/>
+          <w:sz w:val="22"/>
+          <w:szCs w:val="22"/>
+        </w:rPr>
+      </w:pPr>
+    </w:p>
+    <w:p>
+      <w:pPr>
+        <w:pStyle w:val="BodyA"/>
+        <w:widowControl w:val="0"/>
+        <w:tabs>
+          <w:tab w:val="left" w:pos="2694"/>
+        </w:tabs>
+        <w:spacing w:line="360" w:lineRule="auto"/>
+        <w:rPr>
+          <w:rFonts w:asciiTheme="minorHAnsi" w:hAnsiTheme="minorHAnsi"/>
+          <w:sz w:val="22"/>
+          <w:szCs w:val="22"/>
+        </w:rPr>
+      </w:pPr>
+    </w:p>
+    <w:p>
+      <w:pPr>
+        <w:pStyle w:val="BodyA"/>
+        <w:widowControl w:val="0"/>
+        <w:tabs>
+          <w:tab w:val="left" w:pos="2694"/>
+        </w:tabs>
+        <w:spacing w:line="360" w:lineRule="auto"/>
+        <w:rPr>
+          <w:rFonts w:asciiTheme="minorHAnsi" w:hAnsiTheme="minorHAnsi"/>
+          <w:sz w:val="22"/>
+          <w:szCs w:val="22"/>
+        </w:rPr>
+      </w:pPr>
+    </w:p>
+    <w:p>
+      <w:pPr>
+        <w:pStyle w:val="BodyA"/>
+        <w:widowControl w:val="0"/>
+        <w:tabs>
+          <w:tab w:val="left" w:pos="2694"/>
+        </w:tabs>
+        <w:spacing w:line="360" w:lineRule="auto"/>
+        <w:rPr>
+          <w:rFonts w:asciiTheme="minorHAnsi" w:hAnsiTheme="minorHAnsi"/>
+          <w:sz w:val="22"/>
+          <w:szCs w:val="22"/>
+        </w:rPr>
+      </w:pPr>
+    </w:p>
+    <w:p>
+      <w:pPr>
+        <w:pStyle w:val="BodyA"/>
+        <w:widowControl w:val="0"/>
+        <w:tabs>
+          <w:tab w:val="left" w:pos="2694"/>
+        </w:tabs>
+        <w:spacing w:line="360" w:lineRule="auto"/>
+        <w:rPr>
+          <w:rFonts w:asciiTheme="minorHAnsi" w:hAnsiTheme="minorHAnsi"/>
+          <w:sz w:val="22"/>
+          <w:szCs w:val="22"/>
+        </w:rPr>
+      </w:pPr>
+    </w:p>
+    <w:p>
+      <w:pPr>
+        <w:pStyle w:val="BodyA"/>
+        <w:widowControl w:val="0"/>
+        <w:tabs>
+          <w:tab w:val="left" w:pos="2694"/>
+        </w:tabs>
+        <w:spacing w:line="360" w:lineRule="auto"/>
+        <w:rPr>
+          <w:rFonts w:asciiTheme="minorHAnsi" w:hAnsiTheme="minorHAnsi"/>
+          <w:sz w:val="22"/>
+          <w:szCs w:val="22"/>
+        </w:rPr>
+      </w:pPr>
+    </w:p>
+    <w:p>
+      <w:pPr>
+        <w:pStyle w:val="BodyA"/>
+        <w:widowControl w:val="0"/>
+        <w:tabs>
+          <w:tab w:val="left" w:pos="2694"/>
+        </w:tabs>
+        <w:spacing w:line="360" w:lineRule="auto"/>
+        <w:rPr>
+          <w:rFonts w:asciiTheme="minorHAnsi" w:hAnsiTheme="minorHAnsi"/>
+          <w:sz w:val="22"/>
+          <w:szCs w:val="22"/>
+        </w:rPr>
+      </w:pPr>
+    </w:p>
+    <w:p>
+      <w:pPr>
+        <w:pStyle w:val="BodyA"/>
+        <w:widowControl w:val="0"/>
+        <w:tabs>
+          <w:tab w:val="left" w:pos="2694"/>
+        </w:tabs>
+        <w:spacing w:line="360" w:lineRule="auto"/>
+        <w:rPr>
+          <w:rFonts w:asciiTheme="minorHAnsi" w:hAnsiTheme="minorHAnsi"/>
+          <w:sz w:val="22"/>
+          <w:szCs w:val="22"/>
+        </w:rPr>
+      </w:pPr>
+    </w:p>
+    <w:p>
+      <w:pPr>
+        <w:pStyle w:val="BodyA"/>
+        <w:widowControl w:val="0"/>
+        <w:tabs>
+          <w:tab w:val="left" w:pos="2694"/>
+        </w:tabs>
+        <w:spacing w:line="360" w:lineRule="auto"/>
+        <w:rPr>
+          <w:rFonts w:asciiTheme="minorHAnsi" w:hAnsiTheme="minorHAnsi"/>
+          <w:sz w:val="22"/>
+          <w:szCs w:val="22"/>
+        </w:rPr>
+      </w:pPr>
+    </w:p>
+    <w:p>
+      <w:pPr>
+        <w:pStyle w:val="BodyA"/>
+        <w:widowControl w:val="0"/>
+        <w:tabs>
+          <w:tab w:val="left" w:pos="2694"/>
+        </w:tabs>
+        <w:spacing w:line="360" w:lineRule="auto"/>
+        <w:rPr>
+          <w:rFonts w:asciiTheme="minorHAnsi" w:hAnsiTheme="minorHAnsi"/>
+          <w:sz w:val="22"/>
+          <w:szCs w:val="22"/>
+        </w:rPr>
+      </w:pPr>
+    </w:p>
+    <w:p>
+      <w:pPr>
+        <w:pStyle w:val="BodyA"/>
+        <w:widowControl w:val="0"/>
+        <w:tabs>
+          <w:tab w:val="left" w:pos="2694"/>
+        </w:tabs>
+        <w:spacing w:line="360" w:lineRule="auto"/>
+        <w:rPr>
+          <w:rFonts w:asciiTheme="minorHAnsi" w:hAnsiTheme="minorHAnsi"/>
+          <w:sz w:val="22"/>
+          <w:szCs w:val="22"/>
+        </w:rPr>
+      </w:pPr>
+    </w:p>
+    <w:p>
+      <w:pPr>
+        <w:pStyle w:val="BodyA"/>
+        <w:widowControl w:val="0"/>
+        <w:tabs>
+          <w:tab w:val="left" w:pos="2694"/>
+        </w:tabs>
+        <w:spacing w:line="360" w:lineRule="auto"/>
+        <w:rPr>
+          <w:rFonts w:asciiTheme="minorHAnsi" w:hAnsiTheme="minorHAnsi"/>
+          <w:b/>
+          <w:sz w:val="22"/>
+          <w:szCs w:val="22"/>
+        </w:rPr>
+      </w:pPr>
+      <w:r>
+        <w:rPr>
+          <w:rFonts w:asciiTheme="minorHAnsi" w:hAnsiTheme="minorHAnsi"/>
+          <w:b/>
+          <w:sz w:val="22"/>
+          <w:szCs w:val="22"/>
+        </w:rPr>
+        <w:t>3.1 Project UML Documentation:</w:t>
+      </w:r>
+    </w:p>
+    <w:p>
+      <w:pPr>
+        <w:pStyle w:val="BodyA"/>
+        <w:widowControl w:val="0"/>
+        <w:tabs>
+          <w:tab w:val="left" w:pos="2694"/>
+        </w:tabs>
+        <w:spacing w:line="360" w:lineRule="auto"/>
+        <w:rPr>
+          <w:rFonts w:asciiTheme="minorHAnsi" w:hAnsiTheme="minorHAnsi"/>
+          <w:b/>
+          <w:sz w:val="22"/>
+          <w:szCs w:val="22"/>
+        </w:rPr>
+      </w:pPr>
+    </w:p>
+    <w:p>
+      <w:pPr>
+        <w:pStyle w:val="BodyA"/>
+        <w:widowControl w:val="0"/>
+        <w:tabs>
+          <w:tab w:val="left" w:pos="2694"/>
+        </w:tabs>
+        <w:spacing w:line="360" w:lineRule="auto"/>
+        <w:jc w:val="center"/>
+        <w:rPr>
+          <w:rFonts w:asciiTheme="minorHAnsi" w:hAnsiTheme="minorHAnsi"/>
+          <w:b/>
+          <w:sz w:val="22"/>
+          <w:szCs w:val="22"/>
+        </w:rPr>
+      </w:pPr>
+      <w:r>
+        <w:rPr>
+          <w:rFonts w:asciiTheme="minorHAnsi" w:hAnsiTheme="minorHAnsi"/>
+          <w:b/>
+          <w:noProof/>
+          <w:sz w:val="22"/>
+          <w:szCs w:val="22"/>
+          <w:lang w:val="en-GB" w:eastAsia="en-GB"/>
+        </w:rPr>
+        <w:drawing>
+          <wp:inline distT="0" distB="0" distL="0" distR="0" wp14:anchorId="76F128B9" wp14:editId="7EFC7233">
+            <wp:extent cx="4160817" cy="2922763"/>
+            <wp:effectExtent l="0" t="0" r="5080" b="0"/>
+            <wp:docPr id="4" name="Picture 4"/>
+            <wp:cNvGraphicFramePr>
+              <a:graphicFrameLocks xmlns:a="http://schemas.openxmlformats.org/drawingml/2006/main" noChangeAspect="1"/>
+            </wp:cNvGraphicFramePr>
+            <a:graphic xmlns:a="http://schemas.openxmlformats.org/drawingml/2006/main">
+              <a:graphicData uri="http://schemas.openxmlformats.org/drawingml/2006/picture">
+                <pic:pic xmlns:pic="http://schemas.openxmlformats.org/drawingml/2006/picture">
+                  <pic:nvPicPr>
+                    <pic:cNvPr id="4" name="Screen Shot 2017-03-07 at 19.16.42.png"/>
+                    <pic:cNvPicPr/>
+                  </pic:nvPicPr>
+                  <pic:blipFill>
+                    <a:blip r:embed="rId10">
+                      <a:extLst>
+                        <a:ext uri="{28A0092B-C50C-407E-A947-70E740481C1C}">
+                          <a14:useLocalDpi xmlns:a14="http://schemas.microsoft.com/office/drawing/2010/main" val="0"/>
+                        </a:ext>
+                      </a:extLst>
+                    </a:blip>
+                    <a:stretch>
+                      <a:fillRect/>
+                    </a:stretch>
+                  </pic:blipFill>
+                  <pic:spPr>
+                    <a:xfrm>
+                      <a:off x="0" y="0"/>
+                      <a:ext cx="4174138" cy="2932121"/>
+                    </a:xfrm>
+                    <a:prstGeom prst="rect">
+                      <a:avLst/>
+                    </a:prstGeom>
+                  </pic:spPr>
+                </pic:pic>
+              </a:graphicData>
+            </a:graphic>
+          </wp:inline>
+        </w:drawing>
+      </w:r>
+      <w:bookmarkStart w:id="2" w:name="_GoBack"/>
+      <w:bookmarkEnd w:id="2"/>
+    </w:p>
+    <w:p>
+      <w:pPr>
+        <w:pStyle w:val="BodyA"/>
+        <w:widowControl w:val="0"/>
+        <w:tabs>
+          <w:tab w:val="left" w:pos="2694"/>
+        </w:tabs>
+        <w:spacing w:line="360" w:lineRule="auto"/>
+        <w:jc w:val="center"/>
+        <w:rPr>
+          <w:rFonts w:asciiTheme="minorHAnsi" w:hAnsiTheme="minorHAnsi"/>
+          <w:b/>
+          <w:sz w:val="22"/>
+          <w:szCs w:val="22"/>
+        </w:rPr>
+      </w:pPr>
+      <w:r>
+        <w:rPr>
+          <w:rFonts w:asciiTheme="minorHAnsi" w:hAnsiTheme="minorHAnsi"/>
+          <w:b/>
+          <w:sz w:val="22"/>
+          <w:szCs w:val="22"/>
+        </w:rPr>
+        <w:t>Figure 1.3: High Level Description of Project Architecture</w:t>
+      </w:r>
+    </w:p>
+    <w:p>
+      <w:pPr>
+        <w:pStyle w:val="BodyA"/>
+        <w:widowControl w:val="0"/>
+        <w:tabs>
+          <w:tab w:val="left" w:pos="2694"/>
+        </w:tabs>
+        <w:spacing w:line="360" w:lineRule="auto"/>
+        <w:rPr>
+          <w:rFonts w:asciiTheme="minorHAnsi" w:hAnsiTheme="minorHAnsi"/>
+          <w:sz w:val="22"/>
+          <w:szCs w:val="22"/>
+        </w:rPr>
+      </w:pPr>
+    </w:p>
+    <w:p>
+      <w:pPr>
+        <w:pStyle w:val="BodyA"/>
+        <w:widowControl w:val="0"/>
+        <w:tabs>
+          <w:tab w:val="left" w:pos="2694"/>
+        </w:tabs>
+        <w:spacing w:line="360" w:lineRule="auto"/>
+        <w:rPr>
+          <w:rFonts w:asciiTheme="minorHAnsi" w:hAnsiTheme="minorHAnsi"/>
+          <w:sz w:val="22"/>
+          <w:szCs w:val="22"/>
+        </w:rPr>
+      </w:pPr>
+    </w:p>
+    <w:p>
+      <w:pPr>
+        <w:pStyle w:val="BodyA"/>
+        <w:widowControl w:val="0"/>
+        <w:tabs>
+          <w:tab w:val="left" w:pos="2694"/>
+        </w:tabs>
+        <w:spacing w:line="360" w:lineRule="auto"/>
+        <w:rPr>
+          <w:rFonts w:asciiTheme="minorHAnsi" w:hAnsiTheme="minorHAnsi"/>
+          <w:b/>
           <w:sz w:val="22"/>
           <w:szCs w:val="22"/>
         </w:rPr>
@@ -4918,7 +5346,7 @@
         </w:rPr>
         <w:t xml:space="preserve">: </w:t>
       </w:r>
-      <w:hyperlink r:id="rId10" w:history="1">
+      <w:hyperlink r:id="rId11" w:history="1">
         <w:r>
           <w:rPr>
             <w:rStyle w:val="Hyperlink"/>
@@ -5009,7 +5437,7 @@
         </w:rPr>
         <w:t xml:space="preserve">June 2015, Volume 19, </w:t>
       </w:r>
-      <w:hyperlink r:id="rId11" w:history="1">
+      <w:hyperlink r:id="rId12" w:history="1">
         <w:r>
           <w:rPr>
             <w:rFonts w:ascii="SourceSansPro-Regular" w:hAnsi="SourceSansPro-Regular" w:cs="SourceSansPro-Regular"/>
@@ -5049,7 +5477,7 @@
           <w:szCs w:val="22"/>
         </w:rPr>
       </w:pPr>
-      <w:hyperlink r:id="rId12" w:history="1">
+      <w:hyperlink r:id="rId13" w:history="1">
         <w:r>
           <w:rPr>
             <w:rStyle w:val="Hyperlink"/>
@@ -5079,7 +5507,7 @@
           <w:szCs w:val="22"/>
         </w:rPr>
       </w:pPr>
-      <w:hyperlink r:id="rId13" w:history="1">
+      <w:hyperlink r:id="rId14" w:history="1">
         <w:r>
           <w:rPr>
             <w:rStyle w:val="Hyperlink"/>
@@ -5109,7 +5537,7 @@
           <w:szCs w:val="22"/>
         </w:rPr>
       </w:pPr>
-      <w:hyperlink r:id="rId14" w:history="1">
+      <w:hyperlink r:id="rId15" w:history="1">
         <w:r>
           <w:rPr>
             <w:rStyle w:val="Hyperlink"/>
@@ -5139,7 +5567,7 @@
           <w:szCs w:val="22"/>
         </w:rPr>
       </w:pPr>
-      <w:hyperlink r:id="rId15" w:history="1">
+      <w:hyperlink r:id="rId16" w:history="1">
         <w:r>
           <w:rPr>
             <w:rStyle w:val="Hyperlink"/>
@@ -5169,7 +5597,7 @@
           <w:szCs w:val="22"/>
         </w:rPr>
       </w:pPr>
-      <w:hyperlink r:id="rId16" w:history="1">
+      <w:hyperlink r:id="rId17" w:history="1">
         <w:r>
           <w:rPr>
             <w:rStyle w:val="Hyperlink"/>
@@ -5225,7 +5653,7 @@
         </w:rPr>
         <w:t xml:space="preserve">: </w:t>
       </w:r>
-      <w:hyperlink r:id="rId17" w:history="1">
+      <w:hyperlink r:id="rId18" w:history="1">
         <w:r>
           <w:rPr>
             <w:rStyle w:val="Hyperlink"/>
@@ -5263,7 +5691,7 @@
           <w:szCs w:val="22"/>
         </w:rPr>
       </w:pPr>
-      <w:hyperlink r:id="rId18" w:history="1">
+      <w:hyperlink r:id="rId19" w:history="1">
         <w:r>
           <w:rPr>
             <w:rStyle w:val="Hyperlink"/>
@@ -5293,7 +5721,7 @@
           <w:szCs w:val="22"/>
         </w:rPr>
       </w:pPr>
-      <w:hyperlink r:id="rId19" w:history="1">
+      <w:hyperlink r:id="rId20" w:history="1">
         <w:r>
           <w:rPr>
             <w:rStyle w:val="Hyperlink"/>
@@ -5323,7 +5751,7 @@
           <w:szCs w:val="22"/>
         </w:rPr>
       </w:pPr>
-      <w:hyperlink r:id="rId20" w:history="1">
+      <w:hyperlink r:id="rId21" w:history="1">
         <w:r>
           <w:rPr>
             <w:rStyle w:val="Hyperlink"/>
@@ -6925,7 +7353,7 @@
 </file>
 
 <file path=customXml/itemProps1.xml><?xml version="1.0" encoding="utf-8"?>
-<ds:datastoreItem xmlns:ds="http://schemas.openxmlformats.org/officeDocument/2006/customXml" ds:itemID="{2C63C656-077B-2E48-A6A9-C2F039837EA5}">
+<ds:datastoreItem xmlns:ds="http://schemas.openxmlformats.org/officeDocument/2006/customXml" ds:itemID="{EC037411-EEA6-3845-9D9F-E81C196C19D1}">
   <ds:schemaRefs>
     <ds:schemaRef ds:uri="http://schemas.openxmlformats.org/officeDocument/2006/bibliography"/>
   </ds:schemaRefs>

</xml_diff>

<commit_message>
updated thesis, added technical subsections 2.2.x
</commit_message>
<xml_diff>
--- a/reports/thesis.docx
+++ b/reports/thesis.docx
@@ -307,7 +307,6 @@
           <w:lang w:val="en-IE"/>
         </w:rPr>
       </w:pPr>
-      <w:proofErr w:type="spellStart"/>
       <w:r>
         <w:rPr>
           <w:sz w:val="22"/>
@@ -315,7 +314,6 @@
         </w:rPr>
         <w:t>Maynooth</w:t>
       </w:r>
-      <w:proofErr w:type="spellEnd"/>
       <w:r>
         <w:rPr>
           <w:sz w:val="22"/>
@@ -334,7 +332,6 @@
           <w:lang w:val="en-IE"/>
         </w:rPr>
       </w:pPr>
-      <w:proofErr w:type="spellStart"/>
       <w:r>
         <w:rPr>
           <w:sz w:val="22"/>
@@ -342,7 +339,6 @@
         </w:rPr>
         <w:t>Maynooth</w:t>
       </w:r>
-      <w:proofErr w:type="spellEnd"/>
       <w:r>
         <w:rPr>
           <w:sz w:val="22"/>
@@ -568,27 +564,7 @@
           <w:sz w:val="22"/>
           <w:szCs w:val="22"/>
         </w:rPr>
-        <w:t xml:space="preserve">B.Sc. </w:t>
-      </w:r>
-      <w:proofErr w:type="spellStart"/>
-      <w:r>
-        <w:rPr>
-          <w:rFonts w:asciiTheme="minorHAnsi" w:hAnsiTheme="minorHAnsi"/>
-          <w:color w:val="000000" w:themeColor="text1"/>
-          <w:sz w:val="22"/>
-          <w:szCs w:val="22"/>
-        </w:rPr>
-        <w:t>Honours</w:t>
-      </w:r>
-      <w:proofErr w:type="spellEnd"/>
-      <w:r>
-        <w:rPr>
-          <w:rFonts w:asciiTheme="minorHAnsi" w:hAnsiTheme="minorHAnsi"/>
-          <w:color w:val="000000" w:themeColor="text1"/>
-          <w:sz w:val="22"/>
-          <w:szCs w:val="22"/>
-        </w:rPr>
-        <w:t xml:space="preserve"> Computer Science and Software Engineering </w:t>
+        <w:t xml:space="preserve">B.Sc. Honours Computer Science and Software Engineering </w:t>
       </w:r>
       <w:r>
         <w:rPr>
@@ -1115,33 +1091,15 @@
           <w:sz w:val="22"/>
           <w:szCs w:val="22"/>
         </w:rPr>
-        <w:t xml:space="preserve"> Rift and HTC </w:t>
-      </w:r>
-      <w:proofErr w:type="gramStart"/>
-      <w:r>
-        <w:rPr>
-          <w:rFonts w:asciiTheme="minorHAnsi" w:hAnsiTheme="minorHAnsi"/>
-          <w:sz w:val="22"/>
-          <w:szCs w:val="22"/>
-        </w:rPr>
-        <w:t xml:space="preserve">Vive </w:t>
-      </w:r>
-      <w:r>
-        <w:rPr>
-          <w:rFonts w:asciiTheme="minorHAnsi" w:hAnsiTheme="minorHAnsi"/>
-          <w:sz w:val="22"/>
-          <w:szCs w:val="22"/>
-        </w:rPr>
-        <w:t xml:space="preserve"> and</w:t>
-      </w:r>
-      <w:proofErr w:type="gramEnd"/>
-      <w:r>
-        <w:rPr>
-          <w:rFonts w:asciiTheme="minorHAnsi" w:hAnsiTheme="minorHAnsi"/>
-          <w:sz w:val="22"/>
-          <w:szCs w:val="22"/>
-        </w:rPr>
-        <w:t xml:space="preserve"> mobile alternatives like Googles Cardboard and Samsung’s Gear VR </w:t>
+        <w:t xml:space="preserve"> Rift and HTC Vive </w:t>
+      </w:r>
+      <w:r>
+        <w:rPr>
+          <w:rFonts w:asciiTheme="minorHAnsi" w:hAnsiTheme="minorHAnsi"/>
+          <w:sz w:val="22"/>
+          <w:szCs w:val="22"/>
+        </w:rPr>
+        <w:t xml:space="preserve"> and mobile alternatives like Googles Cardboard and Samsung’s Gear VR </w:t>
       </w:r>
       <w:r>
         <w:rPr>
@@ -1359,27 +1317,7 @@
           <w:sz w:val="22"/>
           <w:szCs w:val="22"/>
         </w:rPr>
-        <w:t xml:space="preserve">Figure 1.0:  Growth of Number of </w:t>
-      </w:r>
-      <w:proofErr w:type="spellStart"/>
-      <w:r>
-        <w:rPr>
-          <w:rFonts w:asciiTheme="minorHAnsi" w:hAnsiTheme="minorHAnsi"/>
-          <w:b/>
-          <w:sz w:val="22"/>
-          <w:szCs w:val="22"/>
-        </w:rPr>
-        <w:t>Subreddits</w:t>
-      </w:r>
-      <w:proofErr w:type="spellEnd"/>
-      <w:r>
-        <w:rPr>
-          <w:rFonts w:asciiTheme="minorHAnsi" w:hAnsiTheme="minorHAnsi"/>
-          <w:b/>
-          <w:sz w:val="22"/>
-          <w:szCs w:val="22"/>
-        </w:rPr>
-        <w:t xml:space="preserve"> on Reddit, 2006/01/17 – 2017/03/01 [3]</w:t>
+        <w:t>Figure 1.0:  Growth of Number of Subreddits on Reddit, 2006/01/17 – 2017/03/01 [3]</w:t>
       </w:r>
     </w:p>
     <w:p>
@@ -1466,59 +1404,23 @@
           <w:sz w:val="22"/>
           <w:szCs w:val="22"/>
         </w:rPr>
-        <w:t xml:space="preserve"> </w:t>
-      </w:r>
-      <w:proofErr w:type="spellStart"/>
-      <w:r>
-        <w:rPr>
-          <w:rFonts w:asciiTheme="minorHAnsi" w:hAnsiTheme="minorHAnsi"/>
-          <w:sz w:val="22"/>
-          <w:szCs w:val="22"/>
-        </w:rPr>
-        <w:t>S</w:t>
-      </w:r>
-      <w:r>
-        <w:rPr>
-          <w:rFonts w:asciiTheme="minorHAnsi" w:hAnsiTheme="minorHAnsi"/>
-          <w:sz w:val="22"/>
-          <w:szCs w:val="22"/>
-        </w:rPr>
-        <w:t>ubreddits</w:t>
-      </w:r>
-      <w:proofErr w:type="spellEnd"/>
-      <w:r>
-        <w:rPr>
-          <w:rFonts w:asciiTheme="minorHAnsi" w:hAnsiTheme="minorHAnsi"/>
-          <w:sz w:val="22"/>
-          <w:szCs w:val="22"/>
-        </w:rPr>
-        <w:t xml:space="preserve"> existed on Reddit</w:t>
-      </w:r>
-      <w:r>
-        <w:rPr>
-          <w:rFonts w:asciiTheme="minorHAnsi" w:hAnsiTheme="minorHAnsi"/>
-          <w:sz w:val="22"/>
-          <w:szCs w:val="22"/>
-        </w:rPr>
-        <w:t xml:space="preserve"> according to redditmetrics.com [3], the same day approximately 16.7 </w:t>
-      </w:r>
-      <w:proofErr w:type="spellStart"/>
-      <w:r>
-        <w:rPr>
-          <w:rFonts w:asciiTheme="minorHAnsi" w:hAnsiTheme="minorHAnsi"/>
-          <w:sz w:val="22"/>
-          <w:szCs w:val="22"/>
-        </w:rPr>
-        <w:t>Subreddits</w:t>
-      </w:r>
-      <w:proofErr w:type="spellEnd"/>
-      <w:r>
-        <w:rPr>
-          <w:rFonts w:asciiTheme="minorHAnsi" w:hAnsiTheme="minorHAnsi"/>
-          <w:sz w:val="22"/>
-          <w:szCs w:val="22"/>
-        </w:rPr>
-        <w:t xml:space="preserve"> a minute where created on the site</w:t>
+        <w:t xml:space="preserve"> S</w:t>
+      </w:r>
+      <w:r>
+        <w:rPr>
+          <w:rFonts w:asciiTheme="minorHAnsi" w:hAnsiTheme="minorHAnsi"/>
+          <w:sz w:val="22"/>
+          <w:szCs w:val="22"/>
+        </w:rPr>
+        <w:t>ubreddits existed on Reddit</w:t>
+      </w:r>
+      <w:r>
+        <w:rPr>
+          <w:rFonts w:asciiTheme="minorHAnsi" w:hAnsiTheme="minorHAnsi"/>
+          <w:sz w:val="22"/>
+          <w:szCs w:val="22"/>
+        </w:rPr>
+        <w:t xml:space="preserve"> according to redditmetrics.com [3], the same day approximately 16.7 Subreddits a minute where created on the site</w:t>
       </w:r>
       <w:r>
         <w:rPr>
@@ -1599,19 +1501,8 @@
           <w:sz w:val="22"/>
           <w:szCs w:val="22"/>
         </w:rPr>
-        <w:t xml:space="preserve"> </w:t>
-      </w:r>
-      <w:proofErr w:type="spellStart"/>
-      <w:r>
-        <w:rPr>
-          <w:rFonts w:asciiTheme="minorHAnsi" w:hAnsiTheme="minorHAnsi" w:cs="Helvetica Neue"/>
-          <w:color w:val="262626"/>
-          <w:sz w:val="22"/>
-          <w:szCs w:val="22"/>
-        </w:rPr>
-        <w:t>Subreddits</w:t>
-      </w:r>
-      <w:proofErr w:type="spellEnd"/>
+        <w:t xml:space="preserve"> Subreddits</w:t>
+      </w:r>
       <w:r>
         <w:rPr>
           <w:rFonts w:asciiTheme="minorHAnsi" w:hAnsiTheme="minorHAnsi" w:cs="Helvetica Neue"/>
@@ -1698,25 +1589,7 @@
           <w:sz w:val="22"/>
           <w:szCs w:val="22"/>
         </w:rPr>
-        <w:t xml:space="preserve">There is something for everyone on Reddit. There are </w:t>
-      </w:r>
-      <w:proofErr w:type="spellStart"/>
-      <w:r>
-        <w:rPr>
-          <w:rFonts w:asciiTheme="minorHAnsi" w:hAnsiTheme="minorHAnsi"/>
-          <w:sz w:val="22"/>
-          <w:szCs w:val="22"/>
-        </w:rPr>
-        <w:t>Subreddits</w:t>
-      </w:r>
-      <w:proofErr w:type="spellEnd"/>
-      <w:r>
-        <w:rPr>
-          <w:rFonts w:asciiTheme="minorHAnsi" w:hAnsiTheme="minorHAnsi"/>
-          <w:sz w:val="22"/>
-          <w:szCs w:val="22"/>
-        </w:rPr>
-        <w:t xml:space="preserve"> for everything from ‘</w:t>
+        <w:t>There is something for everyone on Reddit. There are Subreddits for everything from ‘</w:t>
       </w:r>
       <w:r>
         <w:rPr>
@@ -1798,7 +1671,6 @@
         </w:rPr>
         <w:t xml:space="preserve"> (r/</w:t>
       </w:r>
-      <w:proofErr w:type="spellStart"/>
       <w:r>
         <w:rPr>
           <w:rFonts w:asciiTheme="minorHAnsi" w:hAnsiTheme="minorHAnsi"/>
@@ -1807,7 +1679,6 @@
         </w:rPr>
         <w:t>CatsStandingUp</w:t>
       </w:r>
-      <w:proofErr w:type="spellEnd"/>
       <w:r>
         <w:rPr>
           <w:rFonts w:asciiTheme="minorHAnsi" w:hAnsiTheme="minorHAnsi"/>
@@ -1848,7 +1719,6 @@
         </w:rPr>
         <w:t xml:space="preserve"> (r/</w:t>
       </w:r>
-      <w:proofErr w:type="spellStart"/>
       <w:r>
         <w:rPr>
           <w:rFonts w:asciiTheme="minorHAnsi" w:hAnsiTheme="minorHAnsi"/>
@@ -1857,7 +1727,6 @@
         </w:rPr>
         <w:t>Nerd_Corner</w:t>
       </w:r>
-      <w:proofErr w:type="spellEnd"/>
       <w:r>
         <w:rPr>
           <w:rFonts w:asciiTheme="minorHAnsi" w:hAnsiTheme="minorHAnsi"/>
@@ -1874,7 +1743,6 @@
         </w:rPr>
         <w:t xml:space="preserve"> and those who just want to watch the world burn (r/</w:t>
       </w:r>
-      <w:proofErr w:type="spellStart"/>
       <w:r>
         <w:rPr>
           <w:rFonts w:asciiTheme="minorHAnsi" w:hAnsiTheme="minorHAnsi" w:cs="Verdana"/>
@@ -1884,7 +1752,6 @@
         </w:rPr>
         <w:t>ooerintensifies</w:t>
       </w:r>
-      <w:proofErr w:type="spellEnd"/>
       <w:r>
         <w:rPr>
           <w:rFonts w:asciiTheme="minorHAnsi" w:hAnsiTheme="minorHAnsi"/>
@@ -2025,25 +1892,7 @@
           <w:sz w:val="22"/>
           <w:szCs w:val="22"/>
         </w:rPr>
-        <w:t xml:space="preserve">With this project I attempted to create a representation of Reddit that encapsulates more than individual </w:t>
-      </w:r>
-      <w:proofErr w:type="spellStart"/>
-      <w:r>
-        <w:rPr>
-          <w:rFonts w:asciiTheme="minorHAnsi" w:hAnsiTheme="minorHAnsi"/>
-          <w:sz w:val="22"/>
-          <w:szCs w:val="22"/>
-        </w:rPr>
-        <w:t>Subreddits</w:t>
-      </w:r>
-      <w:proofErr w:type="spellEnd"/>
-      <w:r>
-        <w:rPr>
-          <w:rFonts w:asciiTheme="minorHAnsi" w:hAnsiTheme="minorHAnsi"/>
-          <w:sz w:val="22"/>
-          <w:szCs w:val="22"/>
-        </w:rPr>
-        <w:t xml:space="preserve">, individual user preferences or even a subsection of Reddit as a whole. I strived to provide the end user with an </w:t>
+        <w:t xml:space="preserve">With this project I attempted to create a representation of Reddit that encapsulates more than individual Subreddits, individual user preferences or even a subsection of Reddit as a whole. I strived to provide the end user with an </w:t>
       </w:r>
       <w:r>
         <w:rPr>
@@ -2067,43 +1916,7 @@
           <w:sz w:val="22"/>
           <w:szCs w:val="22"/>
         </w:rPr>
-        <w:t xml:space="preserve">that encapsulates how </w:t>
-      </w:r>
-      <w:proofErr w:type="spellStart"/>
-      <w:r>
-        <w:rPr>
-          <w:rFonts w:asciiTheme="minorHAnsi" w:hAnsiTheme="minorHAnsi"/>
-          <w:sz w:val="22"/>
-          <w:szCs w:val="22"/>
-        </w:rPr>
-        <w:t>Subreddits</w:t>
-      </w:r>
-      <w:proofErr w:type="spellEnd"/>
-      <w:r>
-        <w:rPr>
-          <w:rFonts w:asciiTheme="minorHAnsi" w:hAnsiTheme="minorHAnsi"/>
-          <w:sz w:val="22"/>
-          <w:szCs w:val="22"/>
-        </w:rPr>
-        <w:t xml:space="preserve"> are connected, which </w:t>
-      </w:r>
-      <w:proofErr w:type="spellStart"/>
-      <w:r>
-        <w:rPr>
-          <w:rFonts w:asciiTheme="minorHAnsi" w:hAnsiTheme="minorHAnsi"/>
-          <w:sz w:val="22"/>
-          <w:szCs w:val="22"/>
-        </w:rPr>
-        <w:t>Subreddits</w:t>
-      </w:r>
-      <w:proofErr w:type="spellEnd"/>
-      <w:r>
-        <w:rPr>
-          <w:rFonts w:asciiTheme="minorHAnsi" w:hAnsiTheme="minorHAnsi"/>
-          <w:sz w:val="22"/>
-          <w:szCs w:val="22"/>
-        </w:rPr>
-        <w:t xml:space="preserve"> are </w:t>
+        <w:t xml:space="preserve">that encapsulates how Subreddits are connected, which Subreddits are </w:t>
       </w:r>
       <w:r>
         <w:rPr>
@@ -2121,16 +1934,54 @@
         </w:rPr>
         <w:t xml:space="preserve">, which </w:t>
       </w:r>
-      <w:proofErr w:type="spellStart"/>
-      <w:r>
-        <w:rPr>
-          <w:rFonts w:asciiTheme="minorHAnsi" w:hAnsiTheme="minorHAnsi"/>
-          <w:sz w:val="22"/>
-          <w:szCs w:val="22"/>
-        </w:rPr>
-        <w:t>Subreddits</w:t>
-      </w:r>
-      <w:proofErr w:type="spellEnd"/>
+      <w:r>
+        <w:rPr>
+          <w:rFonts w:asciiTheme="minorHAnsi" w:hAnsiTheme="minorHAnsi"/>
+          <w:sz w:val="22"/>
+          <w:szCs w:val="22"/>
+        </w:rPr>
+        <w:t xml:space="preserve">Subreddits </w:t>
+      </w:r>
+      <w:r>
+        <w:rPr>
+          <w:rFonts w:asciiTheme="minorHAnsi" w:hAnsiTheme="minorHAnsi"/>
+          <w:sz w:val="22"/>
+          <w:szCs w:val="22"/>
+        </w:rPr>
+        <w:t>aren’t</w:t>
+      </w:r>
+      <w:r>
+        <w:rPr>
+          <w:rFonts w:asciiTheme="minorHAnsi" w:hAnsiTheme="minorHAnsi"/>
+          <w:sz w:val="22"/>
+          <w:szCs w:val="22"/>
+        </w:rPr>
+        <w:t xml:space="preserve"> connected</w:t>
+      </w:r>
+      <w:r>
+        <w:rPr>
+          <w:rFonts w:asciiTheme="minorHAnsi" w:hAnsiTheme="minorHAnsi"/>
+          <w:sz w:val="22"/>
+          <w:szCs w:val="22"/>
+        </w:rPr>
+        <w:t xml:space="preserve"> and </w:t>
+      </w:r>
+      <w:r>
+        <w:rPr>
+          <w:rFonts w:asciiTheme="minorHAnsi" w:hAnsiTheme="minorHAnsi"/>
+          <w:sz w:val="22"/>
+          <w:szCs w:val="22"/>
+        </w:rPr>
+        <w:t xml:space="preserve">to provide a way of </w:t>
+      </w:r>
+      <w:r>
+        <w:rPr>
+          <w:rFonts w:asciiTheme="minorHAnsi" w:hAnsiTheme="minorHAnsi"/>
+          <w:sz w:val="22"/>
+          <w:szCs w:val="22"/>
+        </w:rPr>
+        <w:t>instantly delving</w:t>
+      </w:r>
       <w:r>
         <w:rPr>
           <w:rFonts w:asciiTheme="minorHAnsi" w:hAnsiTheme="minorHAnsi"/>
@@ -2145,39 +1996,31 @@
           <w:sz w:val="22"/>
           <w:szCs w:val="22"/>
         </w:rPr>
-        <w:t>aren’t</w:t>
-      </w:r>
-      <w:r>
-        <w:rPr>
-          <w:rFonts w:asciiTheme="minorHAnsi" w:hAnsiTheme="minorHAnsi"/>
-          <w:sz w:val="22"/>
-          <w:szCs w:val="22"/>
-        </w:rPr>
-        <w:t xml:space="preserve"> connected</w:t>
-      </w:r>
-      <w:r>
-        <w:rPr>
-          <w:rFonts w:asciiTheme="minorHAnsi" w:hAnsiTheme="minorHAnsi"/>
-          <w:sz w:val="22"/>
-          <w:szCs w:val="22"/>
-        </w:rPr>
-        <w:t xml:space="preserve"> and </w:t>
-      </w:r>
-      <w:r>
-        <w:rPr>
-          <w:rFonts w:asciiTheme="minorHAnsi" w:hAnsiTheme="minorHAnsi"/>
-          <w:sz w:val="22"/>
-          <w:szCs w:val="22"/>
-        </w:rPr>
-        <w:t xml:space="preserve">to provide a way of </w:t>
-      </w:r>
-      <w:r>
-        <w:rPr>
-          <w:rFonts w:asciiTheme="minorHAnsi" w:hAnsiTheme="minorHAnsi"/>
-          <w:sz w:val="22"/>
-          <w:szCs w:val="22"/>
-        </w:rPr>
-        <w:t>instantly delving</w:t>
+        <w:t>deep</w:t>
+      </w:r>
+      <w:r>
+        <w:rPr>
+          <w:rFonts w:asciiTheme="minorHAnsi" w:hAnsiTheme="minorHAnsi"/>
+          <w:sz w:val="22"/>
+          <w:szCs w:val="22"/>
+        </w:rPr>
+        <w:t xml:space="preserve"> into the </w:t>
+      </w:r>
+      <w:r>
+        <w:rPr>
+          <w:rFonts w:asciiTheme="minorHAnsi" w:hAnsiTheme="minorHAnsi"/>
+          <w:sz w:val="22"/>
+          <w:szCs w:val="22"/>
+        </w:rPr>
+        <w:t>soul</w:t>
+      </w:r>
+      <w:r>
+        <w:rPr>
+          <w:rFonts w:asciiTheme="minorHAnsi" w:hAnsiTheme="minorHAnsi"/>
+          <w:sz w:val="22"/>
+          <w:szCs w:val="22"/>
+        </w:rPr>
+        <w:t xml:space="preserve"> of</w:t>
       </w:r>
       <w:r>
         <w:rPr>
@@ -2193,46 +2036,6 @@
           <w:sz w:val="22"/>
           <w:szCs w:val="22"/>
         </w:rPr>
-        <w:t>deep</w:t>
-      </w:r>
-      <w:r>
-        <w:rPr>
-          <w:rFonts w:asciiTheme="minorHAnsi" w:hAnsiTheme="minorHAnsi"/>
-          <w:sz w:val="22"/>
-          <w:szCs w:val="22"/>
-        </w:rPr>
-        <w:t xml:space="preserve"> into the </w:t>
-      </w:r>
-      <w:r>
-        <w:rPr>
-          <w:rFonts w:asciiTheme="minorHAnsi" w:hAnsiTheme="minorHAnsi"/>
-          <w:sz w:val="22"/>
-          <w:szCs w:val="22"/>
-        </w:rPr>
-        <w:t>soul</w:t>
-      </w:r>
-      <w:r>
-        <w:rPr>
-          <w:rFonts w:asciiTheme="minorHAnsi" w:hAnsiTheme="minorHAnsi"/>
-          <w:sz w:val="22"/>
-          <w:szCs w:val="22"/>
-        </w:rPr>
-        <w:t xml:space="preserve"> of</w:t>
-      </w:r>
-      <w:r>
-        <w:rPr>
-          <w:rFonts w:asciiTheme="minorHAnsi" w:hAnsiTheme="minorHAnsi"/>
-          <w:sz w:val="22"/>
-          <w:szCs w:val="22"/>
-        </w:rPr>
-        <w:t xml:space="preserve"> </w:t>
-      </w:r>
-      <w:r>
-        <w:rPr>
-          <w:rFonts w:asciiTheme="minorHAnsi" w:hAnsiTheme="minorHAnsi"/>
-          <w:sz w:val="22"/>
-          <w:szCs w:val="22"/>
-        </w:rPr>
         <w:t>Reddit.</w:t>
       </w:r>
       <w:r>
@@ -2241,25 +2044,7 @@
           <w:sz w:val="22"/>
           <w:szCs w:val="22"/>
         </w:rPr>
-        <w:t xml:space="preserve"> //add the abstract </w:t>
-      </w:r>
-      <w:proofErr w:type="spellStart"/>
-      <w:r>
-        <w:rPr>
-          <w:rFonts w:asciiTheme="minorHAnsi" w:hAnsiTheme="minorHAnsi"/>
-          <w:sz w:val="22"/>
-          <w:szCs w:val="22"/>
-        </w:rPr>
-        <w:t>kinda</w:t>
-      </w:r>
-      <w:proofErr w:type="spellEnd"/>
-      <w:r>
-        <w:rPr>
-          <w:rFonts w:asciiTheme="minorHAnsi" w:hAnsiTheme="minorHAnsi"/>
-          <w:sz w:val="22"/>
-          <w:szCs w:val="22"/>
-        </w:rPr>
-        <w:t xml:space="preserve"> problem in more detail</w:t>
+        <w:t xml:space="preserve"> //add the abstract kinda problem in more detail</w:t>
       </w:r>
     </w:p>
     <w:p>
@@ -2334,25 +2119,7 @@
           <w:sz w:val="22"/>
           <w:szCs w:val="22"/>
         </w:rPr>
-        <w:t xml:space="preserve"> </w:t>
-      </w:r>
-      <w:proofErr w:type="spellStart"/>
-      <w:r>
-        <w:rPr>
-          <w:rFonts w:asciiTheme="minorHAnsi" w:hAnsiTheme="minorHAnsi"/>
-          <w:sz w:val="22"/>
-          <w:szCs w:val="22"/>
-        </w:rPr>
-        <w:t>Subreddits</w:t>
-      </w:r>
-      <w:proofErr w:type="spellEnd"/>
-      <w:r>
-        <w:rPr>
-          <w:rFonts w:asciiTheme="minorHAnsi" w:hAnsiTheme="minorHAnsi"/>
-          <w:sz w:val="22"/>
-          <w:szCs w:val="22"/>
-        </w:rPr>
-        <w:t>, how would it be possible to develop an intuitive and functional yet enticing representation of this complex network</w:t>
+        <w:t xml:space="preserve"> Subreddits, how would it be possible to develop an intuitive and functional yet enticing representation of this complex network</w:t>
       </w:r>
       <w:r>
         <w:rPr>
@@ -2368,25 +2135,7 @@
           <w:sz w:val="22"/>
           <w:szCs w:val="22"/>
         </w:rPr>
-        <w:t xml:space="preserve">And would it be possible to show how </w:t>
-      </w:r>
-      <w:proofErr w:type="spellStart"/>
-      <w:r>
-        <w:rPr>
-          <w:rFonts w:asciiTheme="minorHAnsi" w:hAnsiTheme="minorHAnsi"/>
-          <w:sz w:val="22"/>
-          <w:szCs w:val="22"/>
-        </w:rPr>
-        <w:t>Subreddits</w:t>
-      </w:r>
-      <w:proofErr w:type="spellEnd"/>
-      <w:r>
-        <w:rPr>
-          <w:rFonts w:asciiTheme="minorHAnsi" w:hAnsiTheme="minorHAnsi"/>
-          <w:sz w:val="22"/>
-          <w:szCs w:val="22"/>
-        </w:rPr>
-        <w:t xml:space="preserve"> are connected</w:t>
+        <w:t>And would it be possible to show how Subreddits are connected</w:t>
       </w:r>
       <w:r>
         <w:rPr>
@@ -2673,43 +2422,7 @@
           <w:sz w:val="22"/>
           <w:szCs w:val="22"/>
         </w:rPr>
-        <w:t xml:space="preserve"> In the graph </w:t>
-      </w:r>
-      <w:proofErr w:type="spellStart"/>
-      <w:r>
-        <w:rPr>
-          <w:rFonts w:asciiTheme="minorHAnsi" w:hAnsiTheme="minorHAnsi"/>
-          <w:sz w:val="22"/>
-          <w:szCs w:val="22"/>
-        </w:rPr>
-        <w:t>Subreddits</w:t>
-      </w:r>
-      <w:proofErr w:type="spellEnd"/>
-      <w:r>
-        <w:rPr>
-          <w:rFonts w:asciiTheme="minorHAnsi" w:hAnsiTheme="minorHAnsi"/>
-          <w:sz w:val="22"/>
-          <w:szCs w:val="22"/>
-        </w:rPr>
-        <w:t xml:space="preserve"> would be represented as Nodes and the system would update Node positions based on how they are connected too other Nodes. The system will find connections between Nodes by investigating User connections between </w:t>
-      </w:r>
-      <w:proofErr w:type="spellStart"/>
-      <w:r>
-        <w:rPr>
-          <w:rFonts w:asciiTheme="minorHAnsi" w:hAnsiTheme="minorHAnsi"/>
-          <w:sz w:val="22"/>
-          <w:szCs w:val="22"/>
-        </w:rPr>
-        <w:t>Subreddits</w:t>
-      </w:r>
-      <w:proofErr w:type="spellEnd"/>
-      <w:r>
-        <w:rPr>
-          <w:rFonts w:asciiTheme="minorHAnsi" w:hAnsiTheme="minorHAnsi"/>
-          <w:sz w:val="22"/>
-          <w:szCs w:val="22"/>
-        </w:rPr>
-        <w:t>.</w:t>
+        <w:t xml:space="preserve"> In the graph Subreddits would be represented as Nodes and the system would update Node positions based on how they are connected too other Nodes. The system will find connections between Nodes by investigating User connections between Subreddits.</w:t>
       </w:r>
     </w:p>
     <w:p>
@@ -2800,9 +2513,8 @@
           <w:sz w:val="22"/>
           <w:szCs w:val="22"/>
         </w:rPr>
-        <w:t xml:space="preserve">Figure 1.1: An early model of the Reddit Graph – </w:t>
-      </w:r>
-      <w:proofErr w:type="spellStart"/>
+        <w:t>Figure 1.1: An early model of the Reddit Graph – Subreddits are represents as r</w:t>
+      </w:r>
       <w:r>
         <w:rPr>
           <w:rFonts w:asciiTheme="minorHAnsi" w:hAnsiTheme="minorHAnsi"/>
@@ -2810,9 +2522,8 @@
           <w:sz w:val="22"/>
           <w:szCs w:val="22"/>
         </w:rPr>
-        <w:t>Subreddits</w:t>
-      </w:r>
-      <w:proofErr w:type="spellEnd"/>
+        <w:t>ed spheres, Users are r</w:t>
+      </w:r>
       <w:r>
         <w:rPr>
           <w:rFonts w:asciiTheme="minorHAnsi" w:hAnsiTheme="minorHAnsi"/>
@@ -2820,24 +2531,6 @@
           <w:sz w:val="22"/>
           <w:szCs w:val="22"/>
         </w:rPr>
-        <w:t xml:space="preserve"> are represents as r</w:t>
-      </w:r>
-      <w:r>
-        <w:rPr>
-          <w:rFonts w:asciiTheme="minorHAnsi" w:hAnsiTheme="minorHAnsi"/>
-          <w:b/>
-          <w:sz w:val="22"/>
-          <w:szCs w:val="22"/>
-        </w:rPr>
-        <w:t>ed spheres, Users are r</w:t>
-      </w:r>
-      <w:r>
-        <w:rPr>
-          <w:rFonts w:asciiTheme="minorHAnsi" w:hAnsiTheme="minorHAnsi"/>
-          <w:b/>
-          <w:sz w:val="22"/>
-          <w:szCs w:val="22"/>
-        </w:rPr>
         <w:t>epresented as blue cubes.</w:t>
       </w:r>
     </w:p>
@@ -2876,25 +2569,7 @@
           <w:sz w:val="22"/>
           <w:szCs w:val="22"/>
         </w:rPr>
-        <w:t xml:space="preserve">To decide how closely connected </w:t>
-      </w:r>
-      <w:proofErr w:type="spellStart"/>
-      <w:r>
-        <w:rPr>
-          <w:rFonts w:asciiTheme="minorHAnsi" w:hAnsiTheme="minorHAnsi"/>
-          <w:sz w:val="22"/>
-          <w:szCs w:val="22"/>
-        </w:rPr>
-        <w:t>Subreddits</w:t>
-      </w:r>
-      <w:proofErr w:type="spellEnd"/>
-      <w:r>
-        <w:rPr>
-          <w:rFonts w:asciiTheme="minorHAnsi" w:hAnsiTheme="minorHAnsi"/>
-          <w:sz w:val="22"/>
-          <w:szCs w:val="22"/>
-        </w:rPr>
-        <w:t xml:space="preserve"> are and to position them accordingly </w:t>
+        <w:t xml:space="preserve">To decide how closely connected Subreddits are and to position them accordingly </w:t>
       </w:r>
       <w:r>
         <w:rPr>
@@ -2910,89 +2585,53 @@
           <w:sz w:val="22"/>
           <w:szCs w:val="22"/>
         </w:rPr>
-        <w:t xml:space="preserve">igate user connections between </w:t>
-      </w:r>
-      <w:proofErr w:type="spellStart"/>
-      <w:r>
-        <w:rPr>
-          <w:rFonts w:asciiTheme="minorHAnsi" w:hAnsiTheme="minorHAnsi"/>
-          <w:sz w:val="22"/>
-          <w:szCs w:val="22"/>
-        </w:rPr>
-        <w:t>S</w:t>
-      </w:r>
-      <w:r>
-        <w:rPr>
-          <w:rFonts w:asciiTheme="minorHAnsi" w:hAnsiTheme="minorHAnsi"/>
-          <w:sz w:val="22"/>
-          <w:szCs w:val="22"/>
-        </w:rPr>
-        <w:t>ubreddits</w:t>
-      </w:r>
-      <w:proofErr w:type="spellEnd"/>
-      <w:r>
-        <w:rPr>
-          <w:rFonts w:asciiTheme="minorHAnsi" w:hAnsiTheme="minorHAnsi"/>
-          <w:sz w:val="22"/>
-          <w:szCs w:val="22"/>
-        </w:rPr>
-        <w:t>. If User A comments on Subreddit0 and Subreddit1, then Subreddit0 and Subreddit1 are connected and should be updated accordingly.</w:t>
-      </w:r>
-    </w:p>
-    <w:p>
-      <w:pPr>
-        <w:pStyle w:val="BodyA"/>
-        <w:widowControl w:val="0"/>
-        <w:tabs>
-          <w:tab w:val="left" w:pos="2694"/>
-        </w:tabs>
-        <w:spacing w:line="360" w:lineRule="auto"/>
-        <w:rPr>
-          <w:rFonts w:asciiTheme="minorHAnsi" w:hAnsiTheme="minorHAnsi"/>
-          <w:sz w:val="22"/>
-          <w:szCs w:val="22"/>
-        </w:rPr>
-      </w:pPr>
-    </w:p>
-    <w:p>
-      <w:pPr>
-        <w:pStyle w:val="BodyA"/>
-        <w:widowControl w:val="0"/>
-        <w:tabs>
-          <w:tab w:val="left" w:pos="2694"/>
-        </w:tabs>
-        <w:spacing w:line="360" w:lineRule="auto"/>
-        <w:rPr>
-          <w:rFonts w:asciiTheme="minorHAnsi" w:hAnsiTheme="minorHAnsi"/>
-          <w:sz w:val="22"/>
-          <w:szCs w:val="22"/>
-        </w:rPr>
-      </w:pPr>
-      <w:r>
-        <w:rPr>
-          <w:rFonts w:asciiTheme="minorHAnsi" w:hAnsiTheme="minorHAnsi"/>
-          <w:sz w:val="22"/>
-          <w:szCs w:val="22"/>
-        </w:rPr>
-        <w:t xml:space="preserve">In evaluating this </w:t>
-      </w:r>
-      <w:proofErr w:type="gramStart"/>
-      <w:r>
-        <w:rPr>
-          <w:rFonts w:asciiTheme="minorHAnsi" w:hAnsiTheme="minorHAnsi"/>
-          <w:sz w:val="22"/>
-          <w:szCs w:val="22"/>
-        </w:rPr>
-        <w:t>solution</w:t>
-      </w:r>
-      <w:proofErr w:type="gramEnd"/>
-      <w:r>
-        <w:rPr>
-          <w:rFonts w:asciiTheme="minorHAnsi" w:hAnsiTheme="minorHAnsi"/>
-          <w:sz w:val="22"/>
-          <w:szCs w:val="22"/>
-        </w:rPr>
-        <w:t xml:space="preserve"> the graph should provide a visual representation directly comparable to the raw data.</w:t>
+        <w:t>igate user connections between S</w:t>
+      </w:r>
+      <w:r>
+        <w:rPr>
+          <w:rFonts w:asciiTheme="minorHAnsi" w:hAnsiTheme="minorHAnsi"/>
+          <w:sz w:val="22"/>
+          <w:szCs w:val="22"/>
+        </w:rPr>
+        <w:t>ubreddits. If User A comments on Subreddit0 and Subreddit1, then Subreddit0 and Subreddit1 are connected and should be updated accordingly.</w:t>
+      </w:r>
+    </w:p>
+    <w:p>
+      <w:pPr>
+        <w:pStyle w:val="BodyA"/>
+        <w:widowControl w:val="0"/>
+        <w:tabs>
+          <w:tab w:val="left" w:pos="2694"/>
+        </w:tabs>
+        <w:spacing w:line="360" w:lineRule="auto"/>
+        <w:rPr>
+          <w:rFonts w:asciiTheme="minorHAnsi" w:hAnsiTheme="minorHAnsi"/>
+          <w:sz w:val="22"/>
+          <w:szCs w:val="22"/>
+        </w:rPr>
+      </w:pPr>
+    </w:p>
+    <w:p>
+      <w:pPr>
+        <w:pStyle w:val="BodyA"/>
+        <w:widowControl w:val="0"/>
+        <w:tabs>
+          <w:tab w:val="left" w:pos="2694"/>
+        </w:tabs>
+        <w:spacing w:line="360" w:lineRule="auto"/>
+        <w:rPr>
+          <w:rFonts w:asciiTheme="minorHAnsi" w:hAnsiTheme="minorHAnsi"/>
+          <w:sz w:val="22"/>
+          <w:szCs w:val="22"/>
+        </w:rPr>
+      </w:pPr>
+      <w:r>
+        <w:rPr>
+          <w:rFonts w:asciiTheme="minorHAnsi" w:hAnsiTheme="minorHAnsi"/>
+          <w:sz w:val="22"/>
+          <w:szCs w:val="22"/>
+        </w:rPr>
+        <w:t>In evaluating this solution the graph should provide a visual representation directly comparable to the raw data.</w:t>
       </w:r>
       <w:r>
         <w:rPr>
@@ -3054,51 +2693,15 @@
           <w:sz w:val="22"/>
           <w:szCs w:val="22"/>
         </w:rPr>
-        <w:t xml:space="preserve">updates. Using this </w:t>
-      </w:r>
-      <w:proofErr w:type="gramStart"/>
-      <w:r>
-        <w:rPr>
-          <w:rFonts w:asciiTheme="minorHAnsi" w:hAnsiTheme="minorHAnsi"/>
-          <w:sz w:val="22"/>
-          <w:szCs w:val="22"/>
-        </w:rPr>
-        <w:t>base</w:t>
-      </w:r>
-      <w:proofErr w:type="gramEnd"/>
-      <w:r>
-        <w:rPr>
-          <w:rFonts w:asciiTheme="minorHAnsi" w:hAnsiTheme="minorHAnsi"/>
-          <w:sz w:val="22"/>
-          <w:szCs w:val="22"/>
-        </w:rPr>
-        <w:t xml:space="preserve"> the system will search for </w:t>
-      </w:r>
-      <w:r>
-        <w:rPr>
-          <w:rFonts w:asciiTheme="minorHAnsi" w:hAnsiTheme="minorHAnsi"/>
-          <w:sz w:val="22"/>
-          <w:szCs w:val="22"/>
-        </w:rPr>
-        <w:t xml:space="preserve">new </w:t>
-      </w:r>
-      <w:proofErr w:type="spellStart"/>
-      <w:r>
-        <w:rPr>
-          <w:rFonts w:asciiTheme="minorHAnsi" w:hAnsiTheme="minorHAnsi"/>
-          <w:sz w:val="22"/>
-          <w:szCs w:val="22"/>
-        </w:rPr>
-        <w:t>Subreddits</w:t>
-      </w:r>
-      <w:proofErr w:type="spellEnd"/>
-      <w:r>
-        <w:rPr>
-          <w:rFonts w:asciiTheme="minorHAnsi" w:hAnsiTheme="minorHAnsi"/>
-          <w:sz w:val="22"/>
-          <w:szCs w:val="22"/>
-        </w:rPr>
-        <w:t xml:space="preserve"> and add them to the graph, updating older Nodes positions as it does so.</w:t>
+        <w:t xml:space="preserve">updates. Using this base the system will search for </w:t>
+      </w:r>
+      <w:r>
+        <w:rPr>
+          <w:rFonts w:asciiTheme="minorHAnsi" w:hAnsiTheme="minorHAnsi"/>
+          <w:sz w:val="22"/>
+          <w:szCs w:val="22"/>
+        </w:rPr>
+        <w:t>new Subreddits and add them to the graph, updating older Nodes positions as it does so.</w:t>
       </w:r>
     </w:p>
     <w:p>
@@ -3200,25 +2803,7 @@
           <w:sz w:val="22"/>
           <w:szCs w:val="22"/>
         </w:rPr>
-        <w:t xml:space="preserve">nd update nodes to graph Reddit: Developed an online algorithm to interpolate Reddit data in real time and return three-dimensional coordinates associated with </w:t>
-      </w:r>
-      <w:proofErr w:type="spellStart"/>
-      <w:r>
-        <w:rPr>
-          <w:rFonts w:asciiTheme="minorHAnsi" w:hAnsiTheme="minorHAnsi"/>
-          <w:sz w:val="22"/>
-          <w:szCs w:val="22"/>
-        </w:rPr>
-        <w:t>Subreddits</w:t>
-      </w:r>
-      <w:proofErr w:type="spellEnd"/>
-      <w:r>
-        <w:rPr>
-          <w:rFonts w:asciiTheme="minorHAnsi" w:hAnsiTheme="minorHAnsi"/>
-          <w:sz w:val="22"/>
-          <w:szCs w:val="22"/>
-        </w:rPr>
-        <w:t xml:space="preserve"> and users in order to position them as nodes in a graph. The algorithm updates the positions of these nodes in real time.</w:t>
+        <w:t>nd update nodes to graph Reddit: Developed an online algorithm to interpolate Reddit data in real time and return three-dimensional coordinates associated with Subreddits and users in order to position them as nodes in a graph. The algorithm updates the positions of these nodes in real time.</w:t>
       </w:r>
     </w:p>
     <w:p>
@@ -3362,27 +2947,7 @@
           <w:sz w:val="22"/>
           <w:szCs w:val="22"/>
         </w:rPr>
-        <w:t xml:space="preserve">Figure 1.2: Screenshot of three-dimensional representation of Reddit – </w:t>
-      </w:r>
-      <w:proofErr w:type="spellStart"/>
-      <w:r>
-        <w:rPr>
-          <w:rFonts w:asciiTheme="minorHAnsi" w:hAnsiTheme="minorHAnsi"/>
-          <w:b/>
-          <w:sz w:val="22"/>
-          <w:szCs w:val="22"/>
-        </w:rPr>
-        <w:t>Subreddits</w:t>
-      </w:r>
-      <w:proofErr w:type="spellEnd"/>
-      <w:r>
-        <w:rPr>
-          <w:rFonts w:asciiTheme="minorHAnsi" w:hAnsiTheme="minorHAnsi"/>
-          <w:b/>
-          <w:sz w:val="22"/>
-          <w:szCs w:val="22"/>
-        </w:rPr>
-        <w:t xml:space="preserve"> are represented as colored cubes, Users are represented as pink spheres. </w:t>
+        <w:t xml:space="preserve">Figure 1.2: Screenshot of three-dimensional representation of Reddit – Subreddits are represented as colored cubes, Users are represented as pink spheres. </w:t>
       </w:r>
     </w:p>
     <w:p>
@@ -3445,7 +3010,6 @@
         </w:rPr>
         <w:t>presentation in Virtual Reality</w:t>
       </w:r>
-      <w:proofErr w:type="gramStart"/>
       <w:r>
         <w:rPr>
           <w:rFonts w:asciiTheme="minorHAnsi" w:hAnsiTheme="minorHAnsi"/>
@@ -3454,7 +3018,6 @@
         </w:rPr>
         <w:t>…..</w:t>
       </w:r>
-      <w:proofErr w:type="gramEnd"/>
     </w:p>
     <w:p>
       <w:pPr>
@@ -3643,7 +3206,181 @@
           <w:sz w:val="22"/>
           <w:szCs w:val="22"/>
         </w:rPr>
-        <w:t xml:space="preserve">There have been a variety of applications developed using the Reddit API including   </w:t>
+        <w:t>There have been a variety of applications develop</w:t>
+      </w:r>
+      <w:r>
+        <w:rPr>
+          <w:rFonts w:asciiTheme="minorHAnsi" w:hAnsiTheme="minorHAnsi"/>
+          <w:sz w:val="22"/>
+          <w:szCs w:val="22"/>
+        </w:rPr>
+        <w:t>ed using the Reddit API, both real time and interactive</w:t>
+      </w:r>
+      <w:r>
+        <w:rPr>
+          <w:rFonts w:asciiTheme="minorHAnsi" w:hAnsiTheme="minorHAnsi"/>
+          <w:sz w:val="22"/>
+          <w:szCs w:val="22"/>
+        </w:rPr>
+        <w:t>.</w:t>
+      </w:r>
+      <w:r>
+        <w:rPr>
+          <w:rFonts w:asciiTheme="minorHAnsi" w:hAnsiTheme="minorHAnsi"/>
+          <w:sz w:val="22"/>
+          <w:szCs w:val="22"/>
+        </w:rPr>
+        <w:t xml:space="preserve"> </w:t>
+      </w:r>
+    </w:p>
+    <w:p>
+      <w:pPr>
+        <w:pStyle w:val="BodyA"/>
+        <w:widowControl w:val="0"/>
+        <w:tabs>
+          <w:tab w:val="left" w:pos="2694"/>
+        </w:tabs>
+        <w:spacing w:line="360" w:lineRule="auto"/>
+        <w:rPr>
+          <w:rFonts w:asciiTheme="minorHAnsi" w:hAnsiTheme="minorHAnsi"/>
+          <w:sz w:val="22"/>
+          <w:szCs w:val="22"/>
+        </w:rPr>
+      </w:pPr>
+      <w:r>
+        <w:rPr>
+          <w:rFonts w:asciiTheme="minorHAnsi" w:hAnsiTheme="minorHAnsi"/>
+          <w:sz w:val="22"/>
+          <w:szCs w:val="22"/>
+        </w:rPr>
+        <w:t xml:space="preserve">The </w:t>
+      </w:r>
+      <w:r>
+        <w:rPr>
+          <w:rFonts w:asciiTheme="minorHAnsi" w:hAnsiTheme="minorHAnsi"/>
+          <w:sz w:val="22"/>
+          <w:szCs w:val="22"/>
+        </w:rPr>
+        <w:t xml:space="preserve">site redditviz [4] </w:t>
+      </w:r>
+      <w:r>
+        <w:rPr>
+          <w:rFonts w:asciiTheme="minorHAnsi" w:hAnsiTheme="minorHAnsi"/>
+          <w:sz w:val="22"/>
+          <w:szCs w:val="22"/>
+        </w:rPr>
+        <w:t>used Reddit data to create an</w:t>
+      </w:r>
+      <w:r>
+        <w:rPr>
+          <w:rFonts w:asciiTheme="minorHAnsi" w:hAnsiTheme="minorHAnsi"/>
+          <w:sz w:val="22"/>
+          <w:szCs w:val="22"/>
+        </w:rPr>
+        <w:t xml:space="preserve"> </w:t>
+      </w:r>
+      <w:r>
+        <w:rPr>
+          <w:rFonts w:asciiTheme="minorHAnsi" w:hAnsiTheme="minorHAnsi"/>
+          <w:sz w:val="22"/>
+          <w:szCs w:val="22"/>
+        </w:rPr>
+        <w:t>interactive map of Reddit</w:t>
+      </w:r>
+      <w:r>
+        <w:rPr>
+          <w:rFonts w:asciiTheme="minorHAnsi" w:hAnsiTheme="minorHAnsi"/>
+          <w:sz w:val="22"/>
+          <w:szCs w:val="22"/>
+        </w:rPr>
+        <w:t xml:space="preserve"> using the Gephi OpenOrd Layout [5] algor</w:t>
+      </w:r>
+      <w:r>
+        <w:rPr>
+          <w:rFonts w:asciiTheme="minorHAnsi" w:hAnsiTheme="minorHAnsi"/>
+          <w:sz w:val="22"/>
+          <w:szCs w:val="22"/>
+        </w:rPr>
+        <w:t>ithm to decide the layout of the map</w:t>
+      </w:r>
+      <w:r>
+        <w:rPr>
+          <w:rFonts w:asciiTheme="minorHAnsi" w:hAnsiTheme="minorHAnsi"/>
+          <w:sz w:val="22"/>
+          <w:szCs w:val="22"/>
+        </w:rPr>
+        <w:t xml:space="preserve"> and has been described by fastcodedesign.com as “Reddit is the “front page of the internet” but this handy tool c</w:t>
+      </w:r>
+      <w:r>
+        <w:rPr>
+          <w:rFonts w:asciiTheme="minorHAnsi" w:hAnsiTheme="minorHAnsi"/>
+          <w:sz w:val="22"/>
+          <w:szCs w:val="22"/>
+        </w:rPr>
+        <w:t>an take you straight to page 52</w:t>
+      </w:r>
+      <w:r>
+        <w:rPr>
+          <w:rFonts w:asciiTheme="minorHAnsi" w:hAnsiTheme="minorHAnsi"/>
+          <w:sz w:val="22"/>
+          <w:szCs w:val="22"/>
+        </w:rPr>
+        <w:t>” [6]</w:t>
+      </w:r>
+      <w:r>
+        <w:rPr>
+          <w:rFonts w:asciiTheme="minorHAnsi" w:hAnsiTheme="minorHAnsi"/>
+          <w:sz w:val="22"/>
+          <w:szCs w:val="22"/>
+        </w:rPr>
+        <w:t>.</w:t>
+      </w:r>
+      <w:r>
+        <w:rPr>
+          <w:rFonts w:asciiTheme="minorHAnsi" w:hAnsiTheme="minorHAnsi"/>
+          <w:sz w:val="22"/>
+          <w:szCs w:val="22"/>
+        </w:rPr>
+        <w:t xml:space="preserve"> </w:t>
+      </w:r>
+    </w:p>
+    <w:p>
+      <w:pPr>
+        <w:pStyle w:val="BodyA"/>
+        <w:widowControl w:val="0"/>
+        <w:tabs>
+          <w:tab w:val="left" w:pos="2694"/>
+        </w:tabs>
+        <w:spacing w:line="360" w:lineRule="auto"/>
+        <w:rPr>
+          <w:rFonts w:asciiTheme="minorHAnsi" w:hAnsiTheme="minorHAnsi"/>
+          <w:sz w:val="22"/>
+          <w:szCs w:val="22"/>
+        </w:rPr>
+      </w:pPr>
+      <w:r>
+        <w:rPr>
+          <w:rFonts w:asciiTheme="minorHAnsi" w:hAnsiTheme="minorHAnsi"/>
+          <w:sz w:val="22"/>
+          <w:szCs w:val="22"/>
+        </w:rPr>
+        <w:t xml:space="preserve">Subreddit statistics are tracked on </w:t>
+      </w:r>
+      <w:r>
+        <w:rPr>
+          <w:rFonts w:asciiTheme="minorHAnsi" w:hAnsiTheme="minorHAnsi"/>
+          <w:sz w:val="22"/>
+          <w:szCs w:val="22"/>
+        </w:rPr>
+        <w:t>redditmetrics.com</w:t>
+      </w:r>
+      <w:r>
+        <w:rPr>
+          <w:rFonts w:asciiTheme="minorHAnsi" w:hAnsiTheme="minorHAnsi"/>
+          <w:sz w:val="22"/>
+          <w:szCs w:val="22"/>
+        </w:rPr>
+        <w:t xml:space="preserve"> [7]</w:t>
       </w:r>
     </w:p>
     <w:p>
@@ -3707,7 +3444,23 @@
           <w:sz w:val="22"/>
           <w:szCs w:val="22"/>
         </w:rPr>
-        <w:t>Throughout the development of this project I used a variety of different technical tools and leant on many different sources in order to help implement them.</w:t>
+        <w:t xml:space="preserve">Throughout the development of this project I used a variety of different technical tools and leant on many different </w:t>
+      </w:r>
+      <w:r>
+        <w:rPr>
+          <w:rFonts w:asciiTheme="minorHAnsi" w:hAnsiTheme="minorHAnsi"/>
+          <w:sz w:val="22"/>
+          <w:szCs w:val="22"/>
+        </w:rPr>
+        <w:t>resources</w:t>
+      </w:r>
+      <w:r>
+        <w:rPr>
+          <w:rFonts w:asciiTheme="minorHAnsi" w:hAnsiTheme="minorHAnsi"/>
+          <w:sz w:val="22"/>
+          <w:szCs w:val="22"/>
+        </w:rPr>
+        <w:t xml:space="preserve"> in order to help implement them.</w:t>
       </w:r>
       <w:r>
         <w:rPr>
@@ -3902,7 +3655,6 @@
           <w:szCs w:val="22"/>
         </w:rPr>
       </w:pPr>
-      <w:proofErr w:type="spellStart"/>
       <w:r>
         <w:rPr>
           <w:rFonts w:asciiTheme="minorHAnsi" w:hAnsiTheme="minorHAnsi"/>
@@ -3911,7 +3663,6 @@
         </w:rPr>
         <w:t>TypeScript</w:t>
       </w:r>
-      <w:proofErr w:type="spellEnd"/>
     </w:p>
     <w:p>
       <w:pPr>
@@ -4039,16 +3790,14 @@
           <w:szCs w:val="22"/>
         </w:rPr>
       </w:pPr>
-      <w:proofErr w:type="spellStart"/>
-      <w:r>
-        <w:rPr>
-          <w:rFonts w:asciiTheme="minorHAnsi" w:hAnsiTheme="minorHAnsi"/>
-          <w:sz w:val="22"/>
-          <w:szCs w:val="22"/>
-        </w:rPr>
-        <w:t>Babylonjs</w:t>
-      </w:r>
-      <w:proofErr w:type="spellEnd"/>
+      <w:r>
+        <w:rPr>
+          <w:rFonts w:asciiTheme="minorHAnsi" w:hAnsiTheme="minorHAnsi"/>
+          <w:sz w:val="22"/>
+          <w:szCs w:val="22"/>
+        </w:rPr>
+        <w:t>BabylonJS</w:t>
+      </w:r>
     </w:p>
     <w:p>
       <w:pPr>
@@ -4112,85 +3861,24 @@
           <w:sz w:val="22"/>
           <w:szCs w:val="22"/>
         </w:rPr>
-        <w:t xml:space="preserve">At the beginning of the process I undertook the task of learning </w:t>
-      </w:r>
-      <w:proofErr w:type="spellStart"/>
-      <w:r>
-        <w:rPr>
-          <w:rFonts w:asciiTheme="minorHAnsi" w:hAnsiTheme="minorHAnsi"/>
-          <w:sz w:val="22"/>
-          <w:szCs w:val="22"/>
-        </w:rPr>
-        <w:t>TypeScript</w:t>
-      </w:r>
-      <w:proofErr w:type="spellEnd"/>
-      <w:r>
-        <w:rPr>
-          <w:rFonts w:asciiTheme="minorHAnsi" w:hAnsiTheme="minorHAnsi"/>
-          <w:sz w:val="22"/>
-          <w:szCs w:val="22"/>
-        </w:rPr>
-        <w:t xml:space="preserve"> and </w:t>
-      </w:r>
-      <w:proofErr w:type="spellStart"/>
-      <w:r>
-        <w:rPr>
-          <w:rFonts w:asciiTheme="minorHAnsi" w:hAnsiTheme="minorHAnsi"/>
-          <w:sz w:val="22"/>
-          <w:szCs w:val="22"/>
-        </w:rPr>
-        <w:t>Baylonjs</w:t>
-      </w:r>
-      <w:proofErr w:type="spellEnd"/>
-      <w:r>
-        <w:rPr>
-          <w:rFonts w:asciiTheme="minorHAnsi" w:hAnsiTheme="minorHAnsi"/>
-          <w:sz w:val="22"/>
-          <w:szCs w:val="22"/>
-        </w:rPr>
-        <w:t xml:space="preserve"> to develop the visualization for the project</w:t>
-      </w:r>
-      <w:r>
-        <w:rPr>
-          <w:rFonts w:asciiTheme="minorHAnsi" w:hAnsiTheme="minorHAnsi"/>
-          <w:sz w:val="22"/>
-          <w:szCs w:val="22"/>
-        </w:rPr>
-        <w:t xml:space="preserve">, </w:t>
-      </w:r>
-      <w:proofErr w:type="spellStart"/>
-      <w:r>
-        <w:rPr>
-          <w:rFonts w:asciiTheme="minorHAnsi" w:hAnsiTheme="minorHAnsi"/>
-          <w:sz w:val="22"/>
-          <w:szCs w:val="22"/>
-        </w:rPr>
-        <w:t>Babylonjs</w:t>
-      </w:r>
-      <w:proofErr w:type="spellEnd"/>
-      <w:r>
-        <w:rPr>
-          <w:rFonts w:asciiTheme="minorHAnsi" w:hAnsiTheme="minorHAnsi"/>
-          <w:sz w:val="22"/>
-          <w:szCs w:val="22"/>
-        </w:rPr>
-        <w:t xml:space="preserve"> was chosen due to its built in Virtual Reality capabilities such as VR cameras and Device Orientation tracking. </w:t>
-      </w:r>
-    </w:p>
-    <w:p>
-      <w:pPr>
-        <w:pStyle w:val="BodyA"/>
-        <w:widowControl w:val="0"/>
-        <w:tabs>
-          <w:tab w:val="left" w:pos="2694"/>
-        </w:tabs>
-        <w:spacing w:line="360" w:lineRule="auto"/>
-        <w:rPr>
-          <w:rFonts w:asciiTheme="minorHAnsi" w:hAnsiTheme="minorHAnsi"/>
-          <w:sz w:val="22"/>
-          <w:szCs w:val="22"/>
-        </w:rPr>
-      </w:pPr>
+        <w:t>At the beginning of the process I undertook the task of learning TypeScript and Baylonjs to develop the visualization for the project</w:t>
+      </w:r>
+      <w:r>
+        <w:rPr>
+          <w:rFonts w:asciiTheme="minorHAnsi" w:hAnsiTheme="minorHAnsi"/>
+          <w:sz w:val="22"/>
+          <w:szCs w:val="22"/>
+        </w:rPr>
+        <w:t>.</w:t>
+      </w:r>
+      <w:r>
+        <w:rPr>
+          <w:rFonts w:asciiTheme="minorHAnsi" w:hAnsiTheme="minorHAnsi"/>
+          <w:sz w:val="22"/>
+          <w:szCs w:val="22"/>
+        </w:rPr>
+        <w:t xml:space="preserve"> </w:t>
+      </w:r>
     </w:p>
     <w:p>
       <w:pPr>
@@ -4246,21 +3934,6 @@
         </w:rPr>
         <w:t xml:space="preserve"> PRAW was chosen due to its ease of use compared to the raw Reddit API, and my previous experience with manipulating data in Python.</w:t>
       </w:r>
-    </w:p>
-    <w:p>
-      <w:pPr>
-        <w:pStyle w:val="BodyA"/>
-        <w:widowControl w:val="0"/>
-        <w:tabs>
-          <w:tab w:val="left" w:pos="2694"/>
-        </w:tabs>
-        <w:spacing w:line="360" w:lineRule="auto"/>
-        <w:rPr>
-          <w:rFonts w:asciiTheme="minorHAnsi" w:hAnsiTheme="minorHAnsi"/>
-          <w:sz w:val="22"/>
-          <w:szCs w:val="22"/>
-        </w:rPr>
-      </w:pPr>
     </w:p>
     <w:p>
       <w:pPr>
@@ -4389,7 +4062,23 @@
           <w:sz w:val="22"/>
           <w:szCs w:val="22"/>
         </w:rPr>
-        <w:t xml:space="preserve"> [4] this was the starting point for interacting with Reddit.</w:t>
+        <w:t xml:space="preserve"> [</w:t>
+      </w:r>
+      <w:r>
+        <w:rPr>
+          <w:rFonts w:asciiTheme="minorHAnsi" w:hAnsiTheme="minorHAnsi"/>
+          <w:sz w:val="22"/>
+          <w:szCs w:val="22"/>
+        </w:rPr>
+        <w:t>8</w:t>
+      </w:r>
+      <w:r>
+        <w:rPr>
+          <w:rFonts w:asciiTheme="minorHAnsi" w:hAnsiTheme="minorHAnsi"/>
+          <w:sz w:val="22"/>
+          <w:szCs w:val="22"/>
+        </w:rPr>
+        <w:t>] this was the starting point for interacting with Reddit.</w:t>
       </w:r>
     </w:p>
     <w:p>
@@ -4456,7 +4145,23 @@
           <w:sz w:val="22"/>
           <w:szCs w:val="22"/>
         </w:rPr>
-        <w:t xml:space="preserve"> [5]</w:t>
+        <w:t xml:space="preserve"> [</w:t>
+      </w:r>
+      <w:r>
+        <w:rPr>
+          <w:rFonts w:asciiTheme="minorHAnsi" w:hAnsiTheme="minorHAnsi"/>
+          <w:sz w:val="22"/>
+          <w:szCs w:val="22"/>
+        </w:rPr>
+        <w:t>9</w:t>
+      </w:r>
+      <w:r>
+        <w:rPr>
+          <w:rFonts w:asciiTheme="minorHAnsi" w:hAnsiTheme="minorHAnsi"/>
+          <w:sz w:val="22"/>
+          <w:szCs w:val="22"/>
+        </w:rPr>
+        <w:t>]</w:t>
       </w:r>
     </w:p>
     <w:p>
@@ -4483,7 +4188,23 @@
           <w:sz w:val="22"/>
           <w:szCs w:val="22"/>
         </w:rPr>
-        <w:t>The Python.org python-firebase [6] webpage</w:t>
+        <w:t>The Python.org python-firebase [</w:t>
+      </w:r>
+      <w:r>
+        <w:rPr>
+          <w:rFonts w:asciiTheme="minorHAnsi" w:hAnsiTheme="minorHAnsi"/>
+          <w:sz w:val="22"/>
+          <w:szCs w:val="22"/>
+        </w:rPr>
+        <w:t>10</w:t>
+      </w:r>
+      <w:r>
+        <w:rPr>
+          <w:rFonts w:asciiTheme="minorHAnsi" w:hAnsiTheme="minorHAnsi"/>
+          <w:sz w:val="22"/>
+          <w:szCs w:val="22"/>
+        </w:rPr>
+        <w:t>] webpage</w:t>
       </w:r>
       <w:r>
         <w:rPr>
@@ -4566,7 +4287,23 @@
           <w:sz w:val="22"/>
           <w:szCs w:val="22"/>
         </w:rPr>
-        <w:t>A “Getting started” tutorial on the Firebase website [7] regarding using Firebase in a web app.</w:t>
+        <w:t>A “Getting started” tutorial on the Firebase website [</w:t>
+      </w:r>
+      <w:r>
+        <w:rPr>
+          <w:rFonts w:asciiTheme="minorHAnsi" w:hAnsiTheme="minorHAnsi"/>
+          <w:sz w:val="22"/>
+          <w:szCs w:val="22"/>
+        </w:rPr>
+        <w:t>11</w:t>
+      </w:r>
+      <w:r>
+        <w:rPr>
+          <w:rFonts w:asciiTheme="minorHAnsi" w:hAnsiTheme="minorHAnsi"/>
+          <w:sz w:val="22"/>
+          <w:szCs w:val="22"/>
+        </w:rPr>
+        <w:t>] regarding using Firebase in a web app.</w:t>
       </w:r>
     </w:p>
     <w:p>
@@ -4625,25 +4362,31 @@
           <w:sz w:val="22"/>
           <w:szCs w:val="22"/>
         </w:rPr>
-        <w:t xml:space="preserve"> </w:t>
-      </w:r>
-      <w:proofErr w:type="spellStart"/>
-      <w:r>
-        <w:rPr>
-          <w:rFonts w:asciiTheme="minorHAnsi" w:hAnsiTheme="minorHAnsi"/>
-          <w:sz w:val="22"/>
-          <w:szCs w:val="22"/>
-        </w:rPr>
-        <w:t>TypeScript</w:t>
-      </w:r>
-      <w:proofErr w:type="spellEnd"/>
-      <w:r>
-        <w:rPr>
-          <w:rFonts w:asciiTheme="minorHAnsi" w:hAnsiTheme="minorHAnsi"/>
-          <w:sz w:val="22"/>
-          <w:szCs w:val="22"/>
-        </w:rPr>
-        <w:t xml:space="preserve"> via Stack Overflow [8]</w:t>
+        <w:t xml:space="preserve"> TypeScript</w:t>
+      </w:r>
+      <w:r>
+        <w:rPr>
+          <w:rFonts w:asciiTheme="minorHAnsi" w:hAnsiTheme="minorHAnsi"/>
+          <w:sz w:val="22"/>
+          <w:szCs w:val="22"/>
+        </w:rPr>
+        <w:t xml:space="preserve"> via Stack Overflow [</w:t>
+      </w:r>
+      <w:r>
+        <w:rPr>
+          <w:rFonts w:asciiTheme="minorHAnsi" w:hAnsiTheme="minorHAnsi"/>
+          <w:sz w:val="22"/>
+          <w:szCs w:val="22"/>
+        </w:rPr>
+        <w:t>12</w:t>
+      </w:r>
+      <w:r>
+        <w:rPr>
+          <w:rFonts w:asciiTheme="minorHAnsi" w:hAnsiTheme="minorHAnsi"/>
+          <w:sz w:val="22"/>
+          <w:szCs w:val="22"/>
+        </w:rPr>
+        <w:t>]</w:t>
       </w:r>
     </w:p>
     <w:p>
@@ -4670,25 +4413,23 @@
           <w:sz w:val="22"/>
           <w:szCs w:val="22"/>
         </w:rPr>
-        <w:t xml:space="preserve">Tutorials on </w:t>
-      </w:r>
-      <w:proofErr w:type="spellStart"/>
-      <w:r>
-        <w:rPr>
-          <w:rFonts w:asciiTheme="minorHAnsi" w:hAnsiTheme="minorHAnsi"/>
-          <w:sz w:val="22"/>
-          <w:szCs w:val="22"/>
-        </w:rPr>
-        <w:t>Babylonjs</w:t>
-      </w:r>
-      <w:proofErr w:type="spellEnd"/>
-      <w:r>
-        <w:rPr>
-          <w:rFonts w:asciiTheme="minorHAnsi" w:hAnsiTheme="minorHAnsi"/>
-          <w:sz w:val="22"/>
-          <w:szCs w:val="22"/>
-        </w:rPr>
-        <w:t xml:space="preserve"> [9]</w:t>
+        <w:t>Tutorials on Babylonjs [</w:t>
+      </w:r>
+      <w:r>
+        <w:rPr>
+          <w:rFonts w:asciiTheme="minorHAnsi" w:hAnsiTheme="minorHAnsi"/>
+          <w:sz w:val="22"/>
+          <w:szCs w:val="22"/>
+        </w:rPr>
+        <w:t>13</w:t>
+      </w:r>
+      <w:r>
+        <w:rPr>
+          <w:rFonts w:asciiTheme="minorHAnsi" w:hAnsiTheme="minorHAnsi"/>
+          <w:sz w:val="22"/>
+          <w:szCs w:val="22"/>
+        </w:rPr>
+        <w:t>]</w:t>
       </w:r>
     </w:p>
     <w:p>
@@ -4731,7 +4472,41 @@
           <w:sz w:val="22"/>
           <w:szCs w:val="22"/>
         </w:rPr>
-        <w:t>[10] and getting started with the Leap Motion in Virtual Reality [11].</w:t>
+        <w:t>[</w:t>
+      </w:r>
+      <w:r>
+        <w:rPr>
+          <w:rFonts w:asciiTheme="minorHAnsi" w:hAnsiTheme="minorHAnsi"/>
+          <w:sz w:val="22"/>
+          <w:szCs w:val="22"/>
+        </w:rPr>
+        <w:t>14</w:t>
+      </w:r>
+      <w:r>
+        <w:rPr>
+          <w:rFonts w:asciiTheme="minorHAnsi" w:hAnsiTheme="minorHAnsi"/>
+          <w:sz w:val="22"/>
+          <w:szCs w:val="22"/>
+        </w:rPr>
+        <w:t>] and getting started with the Leap Motion in Virtual Reality [</w:t>
+      </w:r>
+      <w:r>
+        <w:rPr>
+          <w:rFonts w:asciiTheme="minorHAnsi" w:hAnsiTheme="minorHAnsi"/>
+          <w:sz w:val="22"/>
+          <w:szCs w:val="22"/>
+        </w:rPr>
+        <w:t>15</w:t>
+      </w:r>
+      <w:bookmarkStart w:id="2" w:name="_GoBack"/>
+      <w:bookmarkEnd w:id="2"/>
+      <w:r>
+        <w:rPr>
+          <w:rFonts w:asciiTheme="minorHAnsi" w:hAnsiTheme="minorHAnsi"/>
+          <w:sz w:val="22"/>
+          <w:szCs w:val="22"/>
+        </w:rPr>
+        <w:t>].</w:t>
       </w:r>
       <w:r>
         <w:rPr>
@@ -4786,6 +4561,534 @@
           <w:szCs w:val="22"/>
         </w:rPr>
         <w:t>.</w:t>
+      </w:r>
+      <w:r>
+        <w:rPr>
+          <w:rFonts w:asciiTheme="minorHAnsi" w:hAnsiTheme="minorHAnsi"/>
+          <w:sz w:val="22"/>
+          <w:szCs w:val="22"/>
+        </w:rPr>
+        <w:t xml:space="preserve"> In t</w:t>
+      </w:r>
+      <w:r>
+        <w:rPr>
+          <w:rFonts w:asciiTheme="minorHAnsi" w:hAnsiTheme="minorHAnsi"/>
+          <w:sz w:val="22"/>
+          <w:szCs w:val="22"/>
+        </w:rPr>
+        <w:t>he following sections I will</w:t>
+      </w:r>
+      <w:r>
+        <w:rPr>
+          <w:rFonts w:asciiTheme="minorHAnsi" w:hAnsiTheme="minorHAnsi"/>
+          <w:sz w:val="22"/>
+          <w:szCs w:val="22"/>
+        </w:rPr>
+        <w:t xml:space="preserve"> demonstrate in more detail how some of above technology was used in key areas throughout the </w:t>
+      </w:r>
+      <w:r>
+        <w:rPr>
+          <w:rFonts w:asciiTheme="minorHAnsi" w:hAnsiTheme="minorHAnsi"/>
+          <w:sz w:val="22"/>
+          <w:szCs w:val="22"/>
+        </w:rPr>
+        <w:t>development stage</w:t>
+      </w:r>
+      <w:r>
+        <w:rPr>
+          <w:rFonts w:asciiTheme="minorHAnsi" w:hAnsiTheme="minorHAnsi"/>
+          <w:sz w:val="22"/>
+          <w:szCs w:val="22"/>
+        </w:rPr>
+        <w:t>.</w:t>
+      </w:r>
+    </w:p>
+    <w:p>
+      <w:pPr>
+        <w:pStyle w:val="BodyA"/>
+        <w:widowControl w:val="0"/>
+        <w:tabs>
+          <w:tab w:val="left" w:pos="2694"/>
+        </w:tabs>
+        <w:spacing w:line="360" w:lineRule="auto"/>
+        <w:rPr>
+          <w:rFonts w:asciiTheme="minorHAnsi" w:hAnsiTheme="minorHAnsi"/>
+          <w:sz w:val="22"/>
+          <w:szCs w:val="22"/>
+        </w:rPr>
+      </w:pPr>
+    </w:p>
+    <w:p>
+      <w:pPr>
+        <w:pStyle w:val="BodyA"/>
+        <w:widowControl w:val="0"/>
+        <w:tabs>
+          <w:tab w:val="left" w:pos="2694"/>
+        </w:tabs>
+        <w:spacing w:line="360" w:lineRule="auto"/>
+        <w:rPr>
+          <w:rFonts w:asciiTheme="minorHAnsi" w:hAnsiTheme="minorHAnsi"/>
+          <w:b/>
+          <w:sz w:val="22"/>
+          <w:szCs w:val="22"/>
+        </w:rPr>
+      </w:pPr>
+      <w:r>
+        <w:rPr>
+          <w:rFonts w:asciiTheme="minorHAnsi" w:hAnsiTheme="minorHAnsi"/>
+          <w:b/>
+          <w:sz w:val="22"/>
+          <w:szCs w:val="22"/>
+        </w:rPr>
+        <w:t>2.2.1 PRAW</w:t>
+      </w:r>
+    </w:p>
+    <w:p>
+      <w:pPr>
+        <w:pStyle w:val="BodyA"/>
+        <w:widowControl w:val="0"/>
+        <w:tabs>
+          <w:tab w:val="left" w:pos="2694"/>
+        </w:tabs>
+        <w:spacing w:line="360" w:lineRule="auto"/>
+        <w:rPr>
+          <w:rFonts w:asciiTheme="minorHAnsi" w:hAnsiTheme="minorHAnsi"/>
+          <w:sz w:val="22"/>
+          <w:szCs w:val="22"/>
+        </w:rPr>
+      </w:pPr>
+      <w:r>
+        <w:rPr>
+          <w:rFonts w:asciiTheme="minorHAnsi" w:hAnsiTheme="minorHAnsi"/>
+          <w:sz w:val="22"/>
+          <w:szCs w:val="22"/>
+        </w:rPr>
+        <w:t xml:space="preserve">PRAW (Python Reddit API Wrapper) </w:t>
+      </w:r>
+      <w:r>
+        <w:rPr>
+          <w:rFonts w:asciiTheme="minorHAnsi" w:hAnsiTheme="minorHAnsi"/>
+          <w:sz w:val="22"/>
+          <w:szCs w:val="22"/>
+        </w:rPr>
+        <w:t xml:space="preserve">is a Python package that allows for simple access to Reddit’s API. </w:t>
+      </w:r>
+      <w:r>
+        <w:rPr>
+          <w:rFonts w:asciiTheme="minorHAnsi" w:hAnsiTheme="minorHAnsi"/>
+          <w:sz w:val="22"/>
+          <w:szCs w:val="22"/>
+        </w:rPr>
+        <w:t xml:space="preserve">It allows you to access Reddit through calling </w:t>
+      </w:r>
+      <w:r>
+        <w:rPr>
+          <w:rFonts w:asciiTheme="minorHAnsi" w:hAnsiTheme="minorHAnsi"/>
+          <w:sz w:val="22"/>
+          <w:szCs w:val="22"/>
+        </w:rPr>
+        <w:t>PRAW methods on a Reddit instance. This allows for quick and easy access to Reddit data without needing to build Reddit URLs or worry about endpoints. PRAW also provides a built in delay functionality so the application will not elapse Reddit</w:t>
+      </w:r>
+      <w:r>
+        <w:rPr>
+          <w:rFonts w:asciiTheme="minorHAnsi" w:hAnsiTheme="minorHAnsi"/>
+          <w:sz w:val="22"/>
+          <w:szCs w:val="22"/>
+        </w:rPr>
+        <w:t>’s</w:t>
+      </w:r>
+      <w:r>
+        <w:rPr>
+          <w:rFonts w:asciiTheme="minorHAnsi" w:hAnsiTheme="minorHAnsi"/>
+          <w:sz w:val="22"/>
+          <w:szCs w:val="22"/>
+        </w:rPr>
+        <w:t xml:space="preserve"> A</w:t>
+      </w:r>
+      <w:r>
+        <w:rPr>
+          <w:rFonts w:asciiTheme="minorHAnsi" w:hAnsiTheme="minorHAnsi"/>
+          <w:sz w:val="22"/>
+          <w:szCs w:val="22"/>
+        </w:rPr>
+        <w:t>PI</w:t>
+      </w:r>
+      <w:r>
+        <w:rPr>
+          <w:rFonts w:asciiTheme="minorHAnsi" w:hAnsiTheme="minorHAnsi"/>
+          <w:sz w:val="22"/>
+          <w:szCs w:val="22"/>
+        </w:rPr>
+        <w:t xml:space="preserve"> call limit of </w:t>
+      </w:r>
+      <w:r>
+        <w:rPr>
+          <w:rFonts w:asciiTheme="minorHAnsi" w:hAnsiTheme="minorHAnsi"/>
+          <w:sz w:val="22"/>
+          <w:szCs w:val="22"/>
+        </w:rPr>
+        <w:t>one request every two seconds.</w:t>
+      </w:r>
+    </w:p>
+    <w:p>
+      <w:pPr>
+        <w:pStyle w:val="BodyA"/>
+        <w:widowControl w:val="0"/>
+        <w:tabs>
+          <w:tab w:val="left" w:pos="2694"/>
+        </w:tabs>
+        <w:spacing w:line="360" w:lineRule="auto"/>
+        <w:rPr>
+          <w:rFonts w:asciiTheme="minorHAnsi" w:hAnsiTheme="minorHAnsi"/>
+          <w:sz w:val="22"/>
+          <w:szCs w:val="22"/>
+        </w:rPr>
+      </w:pPr>
+    </w:p>
+    <w:p>
+      <w:pPr>
+        <w:pStyle w:val="BodyA"/>
+        <w:widowControl w:val="0"/>
+        <w:tabs>
+          <w:tab w:val="left" w:pos="2694"/>
+        </w:tabs>
+        <w:spacing w:line="360" w:lineRule="auto"/>
+        <w:jc w:val="center"/>
+        <w:rPr>
+          <w:rFonts w:asciiTheme="minorHAnsi" w:hAnsiTheme="minorHAnsi"/>
+          <w:sz w:val="22"/>
+          <w:szCs w:val="22"/>
+        </w:rPr>
+      </w:pPr>
+      <w:r>
+        <w:rPr>
+          <w:rFonts w:asciiTheme="minorHAnsi" w:hAnsiTheme="minorHAnsi"/>
+          <w:noProof/>
+          <w:sz w:val="22"/>
+          <w:szCs w:val="22"/>
+          <w:lang w:val="en-GB" w:eastAsia="en-GB"/>
+        </w:rPr>
+        <w:drawing>
+          <wp:inline distT="0" distB="0" distL="0" distR="0" wp14:anchorId="2E6F71EE" wp14:editId="43208167">
+            <wp:extent cx="5755640" cy="1655445"/>
+            <wp:effectExtent l="0" t="0" r="10160" b="0"/>
+            <wp:docPr id="5" name="Picture 5"/>
+            <wp:cNvGraphicFramePr>
+              <a:graphicFrameLocks xmlns:a="http://schemas.openxmlformats.org/drawingml/2006/main" noChangeAspect="1"/>
+            </wp:cNvGraphicFramePr>
+            <a:graphic xmlns:a="http://schemas.openxmlformats.org/drawingml/2006/main">
+              <a:graphicData uri="http://schemas.openxmlformats.org/drawingml/2006/picture">
+                <pic:pic xmlns:pic="http://schemas.openxmlformats.org/drawingml/2006/picture">
+                  <pic:nvPicPr>
+                    <pic:cNvPr id="5" name="Screen Shot 2017-03-08 at 12.17.19.png"/>
+                    <pic:cNvPicPr/>
+                  </pic:nvPicPr>
+                  <pic:blipFill>
+                    <a:blip r:embed="rId10">
+                      <a:extLst>
+                        <a:ext uri="{28A0092B-C50C-407E-A947-70E740481C1C}">
+                          <a14:useLocalDpi xmlns:a14="http://schemas.microsoft.com/office/drawing/2010/main" val="0"/>
+                        </a:ext>
+                      </a:extLst>
+                    </a:blip>
+                    <a:stretch>
+                      <a:fillRect/>
+                    </a:stretch>
+                  </pic:blipFill>
+                  <pic:spPr>
+                    <a:xfrm>
+                      <a:off x="0" y="0"/>
+                      <a:ext cx="5755640" cy="1655445"/>
+                    </a:xfrm>
+                    <a:prstGeom prst="rect">
+                      <a:avLst/>
+                    </a:prstGeom>
+                  </pic:spPr>
+                </pic:pic>
+              </a:graphicData>
+            </a:graphic>
+          </wp:inline>
+        </w:drawing>
+      </w:r>
+    </w:p>
+    <w:p>
+      <w:pPr>
+        <w:pStyle w:val="BodyA"/>
+        <w:widowControl w:val="0"/>
+        <w:tabs>
+          <w:tab w:val="left" w:pos="2694"/>
+        </w:tabs>
+        <w:spacing w:line="360" w:lineRule="auto"/>
+        <w:jc w:val="center"/>
+        <w:rPr>
+          <w:rFonts w:asciiTheme="minorHAnsi" w:hAnsiTheme="minorHAnsi"/>
+          <w:b/>
+          <w:sz w:val="22"/>
+          <w:szCs w:val="22"/>
+        </w:rPr>
+      </w:pPr>
+      <w:r>
+        <w:rPr>
+          <w:rFonts w:asciiTheme="minorHAnsi" w:hAnsiTheme="minorHAnsi"/>
+          <w:b/>
+          <w:sz w:val="22"/>
+          <w:szCs w:val="22"/>
+        </w:rPr>
+        <w:t>Figure 1.3: Example of PRAW code from project</w:t>
+      </w:r>
+    </w:p>
+    <w:p>
+      <w:pPr>
+        <w:pStyle w:val="BodyA"/>
+        <w:widowControl w:val="0"/>
+        <w:tabs>
+          <w:tab w:val="left" w:pos="2694"/>
+        </w:tabs>
+        <w:spacing w:line="360" w:lineRule="auto"/>
+        <w:jc w:val="center"/>
+        <w:rPr>
+          <w:rFonts w:asciiTheme="minorHAnsi" w:hAnsiTheme="minorHAnsi"/>
+          <w:b/>
+          <w:sz w:val="22"/>
+          <w:szCs w:val="22"/>
+        </w:rPr>
+      </w:pPr>
+    </w:p>
+    <w:p>
+      <w:pPr>
+        <w:pStyle w:val="BodyA"/>
+        <w:widowControl w:val="0"/>
+        <w:tabs>
+          <w:tab w:val="left" w:pos="2694"/>
+        </w:tabs>
+        <w:spacing w:line="360" w:lineRule="auto"/>
+        <w:rPr>
+          <w:rFonts w:asciiTheme="minorHAnsi" w:hAnsiTheme="minorHAnsi"/>
+          <w:b/>
+          <w:sz w:val="22"/>
+          <w:szCs w:val="22"/>
+        </w:rPr>
+      </w:pPr>
+      <w:r>
+        <w:rPr>
+          <w:rFonts w:asciiTheme="minorHAnsi" w:hAnsiTheme="minorHAnsi"/>
+          <w:b/>
+          <w:sz w:val="22"/>
+          <w:szCs w:val="22"/>
+        </w:rPr>
+        <w:t>2.2.2 Firebase</w:t>
+      </w:r>
+    </w:p>
+    <w:p>
+      <w:pPr>
+        <w:pStyle w:val="BodyA"/>
+        <w:widowControl w:val="0"/>
+        <w:tabs>
+          <w:tab w:val="left" w:pos="2694"/>
+        </w:tabs>
+        <w:spacing w:line="360" w:lineRule="auto"/>
+        <w:rPr>
+          <w:rFonts w:asciiTheme="minorHAnsi" w:hAnsiTheme="minorHAnsi"/>
+          <w:sz w:val="22"/>
+          <w:szCs w:val="22"/>
+        </w:rPr>
+      </w:pPr>
+      <w:r>
+        <w:rPr>
+          <w:rFonts w:asciiTheme="minorHAnsi" w:hAnsiTheme="minorHAnsi"/>
+          <w:sz w:val="22"/>
+          <w:szCs w:val="22"/>
+        </w:rPr>
+        <w:t xml:space="preserve">Firebase is a web application platform </w:t>
+      </w:r>
+      <w:r>
+        <w:rPr>
+          <w:rFonts w:asciiTheme="minorHAnsi" w:hAnsiTheme="minorHAnsi"/>
+          <w:sz w:val="22"/>
+          <w:szCs w:val="22"/>
+        </w:rPr>
+        <w:t>that provides a r</w:t>
+      </w:r>
+      <w:r>
+        <w:rPr>
+          <w:rFonts w:asciiTheme="minorHAnsi" w:hAnsiTheme="minorHAnsi"/>
+          <w:sz w:val="22"/>
+          <w:szCs w:val="22"/>
+        </w:rPr>
+        <w:t>eal time dat</w:t>
+      </w:r>
+      <w:r>
+        <w:rPr>
+          <w:rFonts w:asciiTheme="minorHAnsi" w:hAnsiTheme="minorHAnsi"/>
+          <w:sz w:val="22"/>
+          <w:szCs w:val="22"/>
+        </w:rPr>
+        <w:t xml:space="preserve">abase and backend as a service. </w:t>
+      </w:r>
+      <w:r>
+        <w:rPr>
+          <w:rFonts w:asciiTheme="minorHAnsi" w:hAnsiTheme="minorHAnsi"/>
+          <w:sz w:val="22"/>
+          <w:szCs w:val="22"/>
+        </w:rPr>
+        <w:t>Firebase also provides hosting for the app</w:t>
+      </w:r>
+      <w:r>
+        <w:rPr>
+          <w:rFonts w:asciiTheme="minorHAnsi" w:hAnsiTheme="minorHAnsi"/>
+          <w:sz w:val="22"/>
+          <w:szCs w:val="22"/>
+        </w:rPr>
+        <w:t>lication complete with HTTPS and SSL encryption.</w:t>
+      </w:r>
+    </w:p>
+    <w:p>
+      <w:pPr>
+        <w:pStyle w:val="BodyA"/>
+        <w:widowControl w:val="0"/>
+        <w:tabs>
+          <w:tab w:val="left" w:pos="2694"/>
+        </w:tabs>
+        <w:spacing w:line="360" w:lineRule="auto"/>
+        <w:rPr>
+          <w:rFonts w:asciiTheme="minorHAnsi" w:hAnsiTheme="minorHAnsi"/>
+          <w:sz w:val="22"/>
+          <w:szCs w:val="22"/>
+        </w:rPr>
+      </w:pPr>
+      <w:r>
+        <w:rPr>
+          <w:rFonts w:asciiTheme="minorHAnsi" w:hAnsiTheme="minorHAnsi"/>
+          <w:sz w:val="22"/>
+          <w:szCs w:val="22"/>
+        </w:rPr>
+        <w:t>Firebase was chosen for the project due to its ease of interfacing with both Python and TypeScript making it an ideal choice for every aspect of the design.</w:t>
+      </w:r>
+    </w:p>
+    <w:p>
+      <w:pPr>
+        <w:pStyle w:val="BodyA"/>
+        <w:widowControl w:val="0"/>
+        <w:tabs>
+          <w:tab w:val="left" w:pos="2694"/>
+        </w:tabs>
+        <w:spacing w:line="360" w:lineRule="auto"/>
+        <w:rPr>
+          <w:rFonts w:asciiTheme="minorHAnsi" w:hAnsiTheme="minorHAnsi"/>
+          <w:sz w:val="22"/>
+          <w:szCs w:val="22"/>
+        </w:rPr>
+      </w:pPr>
+    </w:p>
+    <w:p>
+      <w:pPr>
+        <w:pStyle w:val="BodyA"/>
+        <w:widowControl w:val="0"/>
+        <w:tabs>
+          <w:tab w:val="left" w:pos="2694"/>
+        </w:tabs>
+        <w:spacing w:line="360" w:lineRule="auto"/>
+        <w:rPr>
+          <w:rFonts w:asciiTheme="minorHAnsi" w:hAnsiTheme="minorHAnsi"/>
+          <w:b/>
+          <w:sz w:val="22"/>
+          <w:szCs w:val="22"/>
+        </w:rPr>
+      </w:pPr>
+      <w:r>
+        <w:rPr>
+          <w:rFonts w:asciiTheme="minorHAnsi" w:hAnsiTheme="minorHAnsi"/>
+          <w:b/>
+          <w:sz w:val="22"/>
+          <w:szCs w:val="22"/>
+        </w:rPr>
+        <w:t>2.2.3 BabylonJS</w:t>
+      </w:r>
+    </w:p>
+    <w:p>
+      <w:pPr>
+        <w:pStyle w:val="BodyA"/>
+        <w:widowControl w:val="0"/>
+        <w:tabs>
+          <w:tab w:val="left" w:pos="2694"/>
+        </w:tabs>
+        <w:spacing w:line="360" w:lineRule="auto"/>
+        <w:rPr>
+          <w:rFonts w:asciiTheme="minorHAnsi" w:hAnsiTheme="minorHAnsi"/>
+          <w:sz w:val="22"/>
+          <w:szCs w:val="22"/>
+        </w:rPr>
+      </w:pPr>
+      <w:r>
+        <w:rPr>
+          <w:rFonts w:asciiTheme="minorHAnsi" w:hAnsiTheme="minorHAnsi"/>
+          <w:sz w:val="22"/>
+          <w:szCs w:val="22"/>
+        </w:rPr>
+        <w:t xml:space="preserve">BabylonJS is a JavaScript framework for building three-dimensional applications with HTML5, WebGL and Web Audio. </w:t>
+      </w:r>
+      <w:r>
+        <w:rPr>
+          <w:rFonts w:asciiTheme="minorHAnsi" w:hAnsiTheme="minorHAnsi"/>
+          <w:sz w:val="22"/>
+          <w:szCs w:val="22"/>
+        </w:rPr>
+        <w:t xml:space="preserve">BabylonJS allows users to develop three-dimensional environments using TypeScript and basic HTML5 elements such as the canvas element. </w:t>
+      </w:r>
+    </w:p>
+    <w:p>
+      <w:pPr>
+        <w:pStyle w:val="BodyA"/>
+        <w:widowControl w:val="0"/>
+        <w:tabs>
+          <w:tab w:val="left" w:pos="2694"/>
+        </w:tabs>
+        <w:spacing w:line="360" w:lineRule="auto"/>
+        <w:rPr>
+          <w:rFonts w:asciiTheme="minorHAnsi" w:hAnsiTheme="minorHAnsi"/>
+          <w:sz w:val="22"/>
+          <w:szCs w:val="22"/>
+        </w:rPr>
+      </w:pPr>
+      <w:r>
+        <w:rPr>
+          <w:rFonts w:asciiTheme="minorHAnsi" w:hAnsiTheme="minorHAnsi"/>
+          <w:sz w:val="22"/>
+          <w:szCs w:val="22"/>
+        </w:rPr>
+        <w:t>The built</w:t>
+      </w:r>
+      <w:r>
+        <w:rPr>
+          <w:rFonts w:asciiTheme="minorHAnsi" w:hAnsiTheme="minorHAnsi"/>
+          <w:sz w:val="22"/>
+          <w:szCs w:val="22"/>
+        </w:rPr>
+        <w:t xml:space="preserve"> </w:t>
+      </w:r>
+      <w:r>
+        <w:rPr>
+          <w:rFonts w:asciiTheme="minorHAnsi" w:hAnsiTheme="minorHAnsi"/>
+          <w:sz w:val="22"/>
+          <w:szCs w:val="22"/>
+        </w:rPr>
+        <w:t>in Virtual Reality</w:t>
+      </w:r>
+      <w:r>
+        <w:rPr>
+          <w:rFonts w:asciiTheme="minorHAnsi" w:hAnsiTheme="minorHAnsi"/>
+          <w:sz w:val="22"/>
+          <w:szCs w:val="22"/>
+        </w:rPr>
+        <w:t xml:space="preserve"> </w:t>
+      </w:r>
+      <w:r>
+        <w:rPr>
+          <w:rFonts w:asciiTheme="minorHAnsi" w:hAnsiTheme="minorHAnsi"/>
+          <w:sz w:val="22"/>
+          <w:szCs w:val="22"/>
+        </w:rPr>
+        <w:t>cameras and device orientation tracking sets BabylonJS apart as the perfect framework for building a Virtual Reality application.</w:t>
       </w:r>
     </w:p>
     <w:p>
@@ -5184,7 +5487,7 @@
                     <pic:cNvPicPr/>
                   </pic:nvPicPr>
                   <pic:blipFill>
-                    <a:blip r:embed="rId10">
+                    <a:blip r:embed="rId11">
                       <a:extLst>
                         <a:ext uri="{28A0092B-C50C-407E-A947-70E740481C1C}">
                           <a14:useLocalDpi xmlns:a14="http://schemas.microsoft.com/office/drawing/2010/main" val="0"/>
@@ -5210,8 +5513,6 @@
           </wp:inline>
         </w:drawing>
       </w:r>
-      <w:bookmarkStart w:id="2" w:name="_GoBack"/>
-      <w:bookmarkEnd w:id="2"/>
     </w:p>
     <w:p>
       <w:pPr>
@@ -5236,8 +5537,32 @@
           <w:sz w:val="22"/>
           <w:szCs w:val="22"/>
         </w:rPr>
-        <w:t>Figure 1.3: High Level Description of Project Architecture</w:t>
-      </w:r>
+        <w:t>Figure 1.4</w:t>
+      </w:r>
+      <w:r>
+        <w:rPr>
+          <w:rFonts w:asciiTheme="minorHAnsi" w:hAnsiTheme="minorHAnsi"/>
+          <w:b/>
+          <w:sz w:val="22"/>
+          <w:szCs w:val="22"/>
+        </w:rPr>
+        <w:t>: High Level Description of Project Architecture</w:t>
+      </w:r>
+    </w:p>
+    <w:p>
+      <w:pPr>
+        <w:pStyle w:val="BodyA"/>
+        <w:widowControl w:val="0"/>
+        <w:tabs>
+          <w:tab w:val="left" w:pos="2694"/>
+        </w:tabs>
+        <w:spacing w:line="360" w:lineRule="auto"/>
+        <w:rPr>
+          <w:rFonts w:asciiTheme="minorHAnsi" w:hAnsiTheme="minorHAnsi"/>
+          <w:sz w:val="22"/>
+          <w:szCs w:val="22"/>
+        </w:rPr>
+      </w:pPr>
     </w:p>
     <w:p>
       <w:pPr>
@@ -5318,25 +5643,7 @@
           <w:sz w:val="22"/>
           <w:szCs w:val="22"/>
         </w:rPr>
-        <w:t xml:space="preserve">Stephanie </w:t>
-      </w:r>
-      <w:proofErr w:type="spellStart"/>
-      <w:r>
-        <w:rPr>
-          <w:rFonts w:asciiTheme="minorHAnsi" w:hAnsiTheme="minorHAnsi"/>
-          <w:sz w:val="22"/>
-          <w:szCs w:val="22"/>
-        </w:rPr>
-        <w:t>Loh</w:t>
-      </w:r>
-      <w:proofErr w:type="spellEnd"/>
-      <w:r>
-        <w:rPr>
-          <w:rFonts w:asciiTheme="minorHAnsi" w:hAnsiTheme="minorHAnsi"/>
-          <w:sz w:val="22"/>
-          <w:szCs w:val="22"/>
-        </w:rPr>
-        <w:t>, The San Diego Union-Tribune</w:t>
+        <w:t>Stephanie Loh, The San Diego Union-Tribune</w:t>
       </w:r>
       <w:r>
         <w:rPr>
@@ -5346,7 +5653,7 @@
         </w:rPr>
         <w:t xml:space="preserve">: </w:t>
       </w:r>
-      <w:hyperlink r:id="rId11" w:history="1">
+      <w:hyperlink r:id="rId12" w:history="1">
         <w:r>
           <w:rPr>
             <w:rStyle w:val="Hyperlink"/>
@@ -5437,7 +5744,7 @@
         </w:rPr>
         <w:t xml:space="preserve">June 2015, Volume 19, </w:t>
       </w:r>
-      <w:hyperlink r:id="rId12" w:history="1">
+      <w:hyperlink r:id="rId13" w:history="1">
         <w:r>
           <w:rPr>
             <w:rFonts w:ascii="SourceSansPro-Regular" w:hAnsi="SourceSansPro-Regular" w:cs="SourceSansPro-Regular"/>
@@ -5472,12 +5779,15 @@
         </w:tabs>
         <w:spacing w:line="360" w:lineRule="auto"/>
         <w:rPr>
-          <w:rFonts w:asciiTheme="minorHAnsi" w:hAnsiTheme="minorHAnsi"/>
-          <w:sz w:val="22"/>
-          <w:szCs w:val="22"/>
-        </w:rPr>
-      </w:pPr>
-      <w:hyperlink r:id="rId13" w:history="1">
+          <w:rStyle w:val="Hyperlink"/>
+          <w:rFonts w:asciiTheme="minorHAnsi" w:hAnsiTheme="minorHAnsi"/>
+          <w:color w:val="000000"/>
+          <w:sz w:val="22"/>
+          <w:szCs w:val="22"/>
+          <w:u w:val="none"/>
+        </w:rPr>
+      </w:pPr>
+      <w:hyperlink r:id="rId14" w:history="1">
         <w:r>
           <w:rPr>
             <w:rStyle w:val="Hyperlink"/>
@@ -5507,7 +5817,151 @@
           <w:szCs w:val="22"/>
         </w:rPr>
       </w:pPr>
-      <w:hyperlink r:id="rId14" w:history="1">
+      <w:hyperlink r:id="rId15" w:history="1">
+        <w:r>
+          <w:rPr>
+            <w:rStyle w:val="Hyperlink"/>
+            <w:rFonts w:asciiTheme="minorHAnsi" w:hAnsiTheme="minorHAnsi"/>
+            <w:sz w:val="22"/>
+            <w:szCs w:val="22"/>
+          </w:rPr>
+          <w:t>http://rhiever.github.io/redditviz/</w:t>
+        </w:r>
+      </w:hyperlink>
+    </w:p>
+    <w:p>
+      <w:pPr>
+        <w:pStyle w:val="BodyA"/>
+        <w:widowControl w:val="0"/>
+        <w:numPr>
+          <w:ilvl w:val="0"/>
+          <w:numId w:val="4"/>
+        </w:numPr>
+        <w:tabs>
+          <w:tab w:val="left" w:pos="2694"/>
+        </w:tabs>
+        <w:spacing w:line="360" w:lineRule="auto"/>
+        <w:rPr>
+          <w:rFonts w:asciiTheme="minorHAnsi" w:hAnsiTheme="minorHAnsi"/>
+          <w:sz w:val="22"/>
+          <w:szCs w:val="22"/>
+        </w:rPr>
+      </w:pPr>
+      <w:hyperlink r:id="rId16" w:history="1">
+        <w:r>
+          <w:rPr>
+            <w:rStyle w:val="Hyperlink"/>
+            <w:rFonts w:asciiTheme="minorHAnsi" w:hAnsiTheme="minorHAnsi"/>
+            <w:sz w:val="22"/>
+            <w:szCs w:val="22"/>
+          </w:rPr>
+          <w:t>https://marketplace.gephi.org/plugin/openord-layout/</w:t>
+        </w:r>
+      </w:hyperlink>
+    </w:p>
+    <w:p>
+      <w:pPr>
+        <w:pStyle w:val="BodyA"/>
+        <w:widowControl w:val="0"/>
+        <w:numPr>
+          <w:ilvl w:val="0"/>
+          <w:numId w:val="4"/>
+        </w:numPr>
+        <w:tabs>
+          <w:tab w:val="left" w:pos="2694"/>
+        </w:tabs>
+        <w:spacing w:line="360" w:lineRule="auto"/>
+        <w:rPr>
+          <w:rFonts w:asciiTheme="minorHAnsi" w:hAnsiTheme="minorHAnsi"/>
+          <w:sz w:val="22"/>
+          <w:szCs w:val="22"/>
+        </w:rPr>
+      </w:pPr>
+      <w:r>
+        <w:rPr>
+          <w:rFonts w:asciiTheme="minorHAnsi" w:hAnsiTheme="minorHAnsi"/>
+          <w:sz w:val="22"/>
+          <w:szCs w:val="22"/>
+        </w:rPr>
+        <w:t xml:space="preserve">Mark Wilson, fastcodedesign.com: </w:t>
+      </w:r>
+      <w:hyperlink r:id="rId17" w:history="1">
+        <w:r>
+          <w:rPr>
+            <w:rStyle w:val="Hyperlink"/>
+            <w:rFonts w:asciiTheme="minorHAnsi" w:hAnsiTheme="minorHAnsi"/>
+            <w:sz w:val="22"/>
+            <w:szCs w:val="22"/>
+          </w:rPr>
+          <w:t>https://www.fastcodesign.com/3021066/infographic-of-the-day/this-brilliant-visualization-could-build-a-better-reddit</w:t>
+        </w:r>
+      </w:hyperlink>
+      <w:r>
+        <w:rPr>
+          <w:rFonts w:asciiTheme="minorHAnsi" w:hAnsiTheme="minorHAnsi"/>
+          <w:sz w:val="22"/>
+          <w:szCs w:val="22"/>
+        </w:rPr>
+        <w:t xml:space="preserve"> ,  2013</w:t>
+      </w:r>
+    </w:p>
+    <w:p>
+      <w:pPr>
+        <w:pStyle w:val="BodyA"/>
+        <w:widowControl w:val="0"/>
+        <w:numPr>
+          <w:ilvl w:val="0"/>
+          <w:numId w:val="4"/>
+        </w:numPr>
+        <w:tabs>
+          <w:tab w:val="left" w:pos="2694"/>
+        </w:tabs>
+        <w:spacing w:line="360" w:lineRule="auto"/>
+        <w:rPr>
+          <w:rFonts w:asciiTheme="minorHAnsi" w:hAnsiTheme="minorHAnsi"/>
+          <w:sz w:val="22"/>
+          <w:szCs w:val="22"/>
+        </w:rPr>
+      </w:pPr>
+      <w:hyperlink r:id="rId18" w:history="1">
+        <w:r>
+          <w:rPr>
+            <w:rStyle w:val="Hyperlink"/>
+            <w:rFonts w:asciiTheme="minorHAnsi" w:hAnsiTheme="minorHAnsi"/>
+            <w:sz w:val="22"/>
+            <w:szCs w:val="22"/>
+          </w:rPr>
+          <w:t>http://redditmetrics.com</w:t>
+        </w:r>
+      </w:hyperlink>
+      <w:r>
+        <w:rPr>
+          <w:rFonts w:asciiTheme="minorHAnsi" w:hAnsiTheme="minorHAnsi"/>
+          <w:sz w:val="22"/>
+          <w:szCs w:val="22"/>
+        </w:rPr>
+        <w:t xml:space="preserve"> </w:t>
+      </w:r>
+    </w:p>
+    <w:p>
+      <w:pPr>
+        <w:pStyle w:val="BodyA"/>
+        <w:widowControl w:val="0"/>
+        <w:numPr>
+          <w:ilvl w:val="0"/>
+          <w:numId w:val="4"/>
+        </w:numPr>
+        <w:tabs>
+          <w:tab w:val="left" w:pos="2694"/>
+        </w:tabs>
+        <w:spacing w:line="360" w:lineRule="auto"/>
+        <w:rPr>
+          <w:rFonts w:asciiTheme="minorHAnsi" w:hAnsiTheme="minorHAnsi"/>
+          <w:sz w:val="22"/>
+          <w:szCs w:val="22"/>
+        </w:rPr>
+      </w:pPr>
+      <w:hyperlink r:id="rId19" w:history="1">
         <w:r>
           <w:rPr>
             <w:rStyle w:val="Hyperlink"/>
@@ -5537,7 +5991,7 @@
           <w:szCs w:val="22"/>
         </w:rPr>
       </w:pPr>
-      <w:hyperlink r:id="rId15" w:history="1">
+      <w:hyperlink r:id="rId20" w:history="1">
         <w:r>
           <w:rPr>
             <w:rStyle w:val="Hyperlink"/>
@@ -5567,7 +6021,7 @@
           <w:szCs w:val="22"/>
         </w:rPr>
       </w:pPr>
-      <w:hyperlink r:id="rId16" w:history="1">
+      <w:hyperlink r:id="rId21" w:history="1">
         <w:r>
           <w:rPr>
             <w:rStyle w:val="Hyperlink"/>
@@ -5597,7 +6051,7 @@
           <w:szCs w:val="22"/>
         </w:rPr>
       </w:pPr>
-      <w:hyperlink r:id="rId17" w:history="1">
+      <w:hyperlink r:id="rId22" w:history="1">
         <w:r>
           <w:rPr>
             <w:rStyle w:val="Hyperlink"/>
@@ -5633,27 +6087,9 @@
           <w:sz w:val="22"/>
           <w:szCs w:val="22"/>
         </w:rPr>
-        <w:t xml:space="preserve">David </w:t>
-      </w:r>
-      <w:proofErr w:type="spellStart"/>
-      <w:r>
-        <w:rPr>
-          <w:rFonts w:asciiTheme="minorHAnsi" w:hAnsiTheme="minorHAnsi"/>
-          <w:sz w:val="22"/>
-          <w:szCs w:val="22"/>
-        </w:rPr>
-        <w:t>Sherret</w:t>
-      </w:r>
-      <w:proofErr w:type="spellEnd"/>
-      <w:r>
-        <w:rPr>
-          <w:rFonts w:asciiTheme="minorHAnsi" w:hAnsiTheme="minorHAnsi"/>
-          <w:sz w:val="22"/>
-          <w:szCs w:val="22"/>
-        </w:rPr>
-        <w:t xml:space="preserve">: </w:t>
-      </w:r>
-      <w:hyperlink r:id="rId18" w:history="1">
+        <w:t xml:space="preserve">David Sherret: </w:t>
+      </w:r>
+      <w:hyperlink r:id="rId23" w:history="1">
         <w:r>
           <w:rPr>
             <w:rStyle w:val="Hyperlink"/>
@@ -5691,7 +6127,7 @@
           <w:szCs w:val="22"/>
         </w:rPr>
       </w:pPr>
-      <w:hyperlink r:id="rId19" w:history="1">
+      <w:hyperlink r:id="rId24" w:history="1">
         <w:r>
           <w:rPr>
             <w:rStyle w:val="Hyperlink"/>
@@ -5721,7 +6157,7 @@
           <w:szCs w:val="22"/>
         </w:rPr>
       </w:pPr>
-      <w:hyperlink r:id="rId20" w:history="1">
+      <w:hyperlink r:id="rId25" w:history="1">
         <w:r>
           <w:rPr>
             <w:rStyle w:val="Hyperlink"/>
@@ -5751,7 +6187,7 @@
           <w:szCs w:val="22"/>
         </w:rPr>
       </w:pPr>
-      <w:hyperlink r:id="rId21" w:history="1">
+      <w:hyperlink r:id="rId26" w:history="1">
         <w:r>
           <w:rPr>
             <w:rStyle w:val="Hyperlink"/>
@@ -7353,7 +7789,7 @@
 </file>
 
 <file path=customXml/itemProps1.xml><?xml version="1.0" encoding="utf-8"?>
-<ds:datastoreItem xmlns:ds="http://schemas.openxmlformats.org/officeDocument/2006/customXml" ds:itemID="{EC037411-EEA6-3845-9D9F-E81C196C19D1}">
+<ds:datastoreItem xmlns:ds="http://schemas.openxmlformats.org/officeDocument/2006/customXml" ds:itemID="{4A31C3F6-DE74-914B-871D-2D4EE782978E}">
   <ds:schemaRefs>
     <ds:schemaRef ds:uri="http://schemas.openxmlformats.org/officeDocument/2006/bibliography"/>
   </ds:schemaRefs>

</xml_diff>

<commit_message>
linted py and ts files
</commit_message>
<xml_diff>
--- a/reports/thesis.docx
+++ b/reports/thesis.docx
@@ -10728,33 +10728,1372 @@
           <w:sz w:val="22"/>
           <w:szCs w:val="22"/>
         </w:rPr>
-        <w:t xml:space="preserve">can </w:t>
+        <w:t xml:space="preserve">can begin to be formed. </w:t>
+      </w:r>
+      <w:r>
+        <w:rPr>
+          <w:rFonts w:asciiTheme="minorHAnsi" w:hAnsiTheme="minorHAnsi"/>
+          <w:sz w:val="22"/>
+          <w:szCs w:val="22"/>
+        </w:rPr>
+        <w:t xml:space="preserve">To achieve this </w:t>
+      </w:r>
+      <w:r>
+        <w:rPr>
+          <w:rFonts w:asciiTheme="minorHAnsi" w:hAnsiTheme="minorHAnsi"/>
+          <w:sz w:val="22"/>
+          <w:szCs w:val="22"/>
+        </w:rPr>
+        <w:t>the framework BabylonJS was used.</w:t>
+      </w:r>
+    </w:p>
+    <w:p>
+      <w:pPr>
+        <w:pStyle w:val="BodyA"/>
+        <w:widowControl w:val="0"/>
+        <w:tabs>
+          <w:tab w:val="left" w:pos="2694"/>
+        </w:tabs>
+        <w:spacing w:line="360" w:lineRule="auto"/>
+        <w:rPr>
+          <w:rFonts w:asciiTheme="minorHAnsi" w:hAnsiTheme="minorHAnsi"/>
+          <w:sz w:val="22"/>
+          <w:szCs w:val="22"/>
+        </w:rPr>
+      </w:pPr>
+      <w:r>
+        <w:rPr>
+          <w:rFonts w:asciiTheme="minorHAnsi" w:hAnsiTheme="minorHAnsi"/>
+          <w:sz w:val="22"/>
+          <w:szCs w:val="22"/>
+        </w:rPr>
+        <w:t xml:space="preserve">BabylonJS is a </w:t>
+      </w:r>
+      <w:r>
+        <w:rPr>
+          <w:rFonts w:asciiTheme="minorHAnsi" w:hAnsiTheme="minorHAnsi"/>
+          <w:sz w:val="22"/>
+          <w:szCs w:val="22"/>
+        </w:rPr>
+        <w:t>3D engine based on WebGL and WebAudio as discussed in section 4.1.3.</w:t>
+      </w:r>
+      <w:r>
+        <w:rPr>
+          <w:rFonts w:asciiTheme="minorHAnsi" w:hAnsiTheme="minorHAnsi"/>
+          <w:sz w:val="22"/>
+          <w:szCs w:val="22"/>
+        </w:rPr>
+        <w:t xml:space="preserve"> </w:t>
+      </w:r>
+      <w:r>
+        <w:rPr>
+          <w:rFonts w:asciiTheme="minorHAnsi" w:hAnsiTheme="minorHAnsi"/>
+          <w:sz w:val="22"/>
+          <w:szCs w:val="22"/>
+        </w:rPr>
+        <w:t xml:space="preserve">Using the data obtained in the above sections, </w:t>
+      </w:r>
+      <w:r>
+        <w:rPr>
+          <w:rFonts w:asciiTheme="minorHAnsi" w:hAnsiTheme="minorHAnsi"/>
+          <w:sz w:val="22"/>
+          <w:szCs w:val="22"/>
+        </w:rPr>
+        <w:t xml:space="preserve">a three dimensional virtual reality ready representation was developed where Subreddits are represented in three dimensional space as cubes with a Subreddit </w:t>
+      </w:r>
+      <w:r>
+        <w:rPr>
+          <w:rFonts w:asciiTheme="minorHAnsi" w:hAnsiTheme="minorHAnsi"/>
+          <w:sz w:val="22"/>
+          <w:szCs w:val="22"/>
+        </w:rPr>
+        <w:lastRenderedPageBreak/>
+        <w:t xml:space="preserve">name printed on the face. This was achieved using </w:t>
+      </w:r>
+      <w:r>
+        <w:rPr>
+          <w:rFonts w:asciiTheme="minorHAnsi" w:hAnsiTheme="minorHAnsi"/>
+          <w:sz w:val="22"/>
+          <w:szCs w:val="22"/>
+        </w:rPr>
+        <w:t>textures in BabylonJS</w:t>
+      </w:r>
+      <w:r>
+        <w:rPr>
+          <w:rFonts w:asciiTheme="minorHAnsi" w:hAnsiTheme="minorHAnsi"/>
+          <w:sz w:val="22"/>
+          <w:szCs w:val="22"/>
+        </w:rPr>
+        <w:t xml:space="preserve"> (see below), however as each texture is different and requires a new material each for each node, instancing could be not be used thus creating a performance overhead which will be discussed in a later section. </w:t>
+      </w:r>
+    </w:p>
+    <w:p>
+      <w:pPr>
+        <w:pStyle w:val="BodyA"/>
+        <w:widowControl w:val="0"/>
+        <w:tabs>
+          <w:tab w:val="left" w:pos="2694"/>
+        </w:tabs>
+        <w:spacing w:line="360" w:lineRule="auto"/>
+        <w:rPr>
+          <w:rFonts w:asciiTheme="minorHAnsi" w:hAnsiTheme="minorHAnsi"/>
+          <w:sz w:val="22"/>
+          <w:szCs w:val="22"/>
+        </w:rPr>
+      </w:pPr>
+    </w:p>
+    <w:p>
+      <w:pPr>
+        <w:pStyle w:val="BodyA"/>
+        <w:widowControl w:val="0"/>
+        <w:tabs>
+          <w:tab w:val="left" w:pos="2694"/>
+        </w:tabs>
+        <w:spacing w:line="360" w:lineRule="auto"/>
+        <w:jc w:val="center"/>
+        <w:rPr>
+          <w:rFonts w:asciiTheme="minorHAnsi" w:hAnsiTheme="minorHAnsi"/>
+          <w:sz w:val="22"/>
+          <w:szCs w:val="22"/>
+        </w:rPr>
+      </w:pPr>
+      <w:r>
+        <w:rPr>
+          <w:rFonts w:asciiTheme="minorHAnsi" w:hAnsiTheme="minorHAnsi"/>
+          <w:noProof/>
+          <w:sz w:val="22"/>
+          <w:szCs w:val="22"/>
+          <w:lang w:val="en-GB" w:eastAsia="en-GB"/>
+        </w:rPr>
+        <w:drawing>
+          <wp:inline distT="0" distB="0" distL="0" distR="0" wp14:anchorId="7A7E0FA2" wp14:editId="0AEA144E">
+            <wp:extent cx="5755640" cy="657225"/>
+            <wp:effectExtent l="0" t="0" r="10160" b="3175"/>
+            <wp:docPr id="15" name="Picture 15"/>
+            <wp:cNvGraphicFramePr>
+              <a:graphicFrameLocks xmlns:a="http://schemas.openxmlformats.org/drawingml/2006/main" noChangeAspect="1"/>
+            </wp:cNvGraphicFramePr>
+            <a:graphic xmlns:a="http://schemas.openxmlformats.org/drawingml/2006/main">
+              <a:graphicData uri="http://schemas.openxmlformats.org/drawingml/2006/picture">
+                <pic:pic xmlns:pic="http://schemas.openxmlformats.org/drawingml/2006/picture">
+                  <pic:nvPicPr>
+                    <pic:cNvPr id="15" name="Screen Shot 2017-03-15 at 13.47.43.png"/>
+                    <pic:cNvPicPr/>
+                  </pic:nvPicPr>
+                  <pic:blipFill>
+                    <a:blip r:embed="rId21">
+                      <a:extLst>
+                        <a:ext uri="{28A0092B-C50C-407E-A947-70E740481C1C}">
+                          <a14:useLocalDpi xmlns:a14="http://schemas.microsoft.com/office/drawing/2010/main" val="0"/>
+                        </a:ext>
+                      </a:extLst>
+                    </a:blip>
+                    <a:stretch>
+                      <a:fillRect/>
+                    </a:stretch>
+                  </pic:blipFill>
+                  <pic:spPr>
+                    <a:xfrm>
+                      <a:off x="0" y="0"/>
+                      <a:ext cx="5755640" cy="657225"/>
+                    </a:xfrm>
+                    <a:prstGeom prst="rect">
+                      <a:avLst/>
+                    </a:prstGeom>
+                  </pic:spPr>
+                </pic:pic>
+              </a:graphicData>
+            </a:graphic>
+          </wp:inline>
+        </w:drawing>
+      </w:r>
+    </w:p>
+    <w:p>
+      <w:pPr>
+        <w:pStyle w:val="BodyA"/>
+        <w:widowControl w:val="0"/>
+        <w:tabs>
+          <w:tab w:val="left" w:pos="2694"/>
+        </w:tabs>
+        <w:spacing w:line="360" w:lineRule="auto"/>
+        <w:jc w:val="center"/>
+        <w:rPr>
+          <w:rFonts w:asciiTheme="minorHAnsi" w:hAnsiTheme="minorHAnsi"/>
+          <w:b/>
+          <w:sz w:val="22"/>
+          <w:szCs w:val="22"/>
+        </w:rPr>
+      </w:pPr>
+      <w:r>
+        <w:rPr>
+          <w:rFonts w:asciiTheme="minorHAnsi" w:hAnsiTheme="minorHAnsi"/>
+          <w:b/>
+          <w:sz w:val="22"/>
+          <w:szCs w:val="22"/>
+        </w:rPr>
+        <w:t>Figure 2.3: Code snippet demonstrating how to create a texture and add text to a BabylonJS object. (source: view.ts)</w:t>
+      </w:r>
+    </w:p>
+    <w:p>
+      <w:pPr>
+        <w:pStyle w:val="BodyA"/>
+        <w:widowControl w:val="0"/>
+        <w:tabs>
+          <w:tab w:val="left" w:pos="2694"/>
+        </w:tabs>
+        <w:spacing w:line="360" w:lineRule="auto"/>
+        <w:jc w:val="center"/>
+        <w:rPr>
+          <w:rFonts w:asciiTheme="minorHAnsi" w:hAnsiTheme="minorHAnsi"/>
+          <w:b/>
+          <w:sz w:val="22"/>
+          <w:szCs w:val="22"/>
+        </w:rPr>
+      </w:pPr>
+    </w:p>
+    <w:p>
+      <w:pPr>
+        <w:pStyle w:val="BodyA"/>
+        <w:widowControl w:val="0"/>
+        <w:tabs>
+          <w:tab w:val="left" w:pos="2694"/>
+        </w:tabs>
+        <w:spacing w:line="360" w:lineRule="auto"/>
+        <w:rPr>
+          <w:rFonts w:asciiTheme="minorHAnsi" w:hAnsiTheme="minorHAnsi"/>
+          <w:sz w:val="22"/>
+          <w:szCs w:val="22"/>
+        </w:rPr>
+      </w:pPr>
+      <w:r>
+        <w:rPr>
+          <w:rFonts w:asciiTheme="minorHAnsi" w:hAnsiTheme="minorHAnsi"/>
+          <w:sz w:val="22"/>
+          <w:szCs w:val="22"/>
+        </w:rPr>
+        <w:t>Connections between Nodes are displayed as lines, the thicker the line the stronger the connection, to achieve this affect the Euclidean distance</w:t>
+      </w:r>
+      <w:r>
+        <w:rPr>
+          <w:rFonts w:asciiTheme="minorHAnsi" w:hAnsiTheme="minorHAnsi"/>
+          <w:sz w:val="22"/>
+          <w:szCs w:val="22"/>
+        </w:rPr>
+        <w:t xml:space="preserve">, </w:t>
+      </w:r>
+      <w:r>
+        <w:rPr>
+          <w:rFonts w:asciiTheme="minorHAnsi" w:hAnsiTheme="minorHAnsi"/>
+          <w:sz w:val="22"/>
+          <w:szCs w:val="22"/>
+        </w:rPr>
+        <w:sym w:font="Symbol" w:char="F064"/>
+      </w:r>
+      <w:r>
+        <w:rPr>
+          <w:rFonts w:asciiTheme="minorHAnsi" w:hAnsiTheme="minorHAnsi"/>
+          <w:sz w:val="22"/>
+          <w:szCs w:val="22"/>
+        </w:rPr>
+        <w:t>,</w:t>
+      </w:r>
+      <w:r>
+        <w:rPr>
+          <w:rFonts w:asciiTheme="minorHAnsi" w:hAnsiTheme="minorHAnsi"/>
+          <w:sz w:val="22"/>
+          <w:szCs w:val="22"/>
+        </w:rPr>
+        <w:t xml:space="preserve"> between the node</w:t>
+      </w:r>
+      <w:r>
+        <w:rPr>
+          <w:rFonts w:asciiTheme="minorHAnsi" w:hAnsiTheme="minorHAnsi"/>
+          <w:sz w:val="22"/>
+          <w:szCs w:val="22"/>
+        </w:rPr>
+        <w:t>’</w:t>
+      </w:r>
+      <w:r>
+        <w:rPr>
+          <w:rFonts w:asciiTheme="minorHAnsi" w:hAnsiTheme="minorHAnsi"/>
+          <w:sz w:val="22"/>
+          <w:szCs w:val="22"/>
+        </w:rPr>
+        <w:t xml:space="preserve">s </w:t>
+      </w:r>
+      <w:r>
+        <w:rPr>
+          <w:rFonts w:asciiTheme="minorHAnsi" w:hAnsiTheme="minorHAnsi"/>
+          <w:sz w:val="22"/>
+          <w:szCs w:val="22"/>
+        </w:rPr>
+        <w:t xml:space="preserve">is </w:t>
+      </w:r>
+      <w:r>
+        <w:rPr>
+          <w:rFonts w:asciiTheme="minorHAnsi" w:hAnsiTheme="minorHAnsi"/>
+          <w:sz w:val="22"/>
+          <w:szCs w:val="22"/>
+        </w:rPr>
+        <w:t>calculated</w:t>
+      </w:r>
+      <w:r>
+        <w:rPr>
+          <w:rFonts w:asciiTheme="minorHAnsi" w:hAnsiTheme="minorHAnsi"/>
+          <w:sz w:val="22"/>
+          <w:szCs w:val="22"/>
+        </w:rPr>
+        <w:t xml:space="preserve"> and used in the following formula to return a value for the line thickness</w:t>
+      </w:r>
+      <w:r>
+        <w:rPr>
+          <w:rFonts w:asciiTheme="minorHAnsi" w:hAnsiTheme="minorHAnsi"/>
+          <w:sz w:val="22"/>
+          <w:szCs w:val="22"/>
+        </w:rPr>
+        <w:t xml:space="preserve">, </w:t>
+      </w:r>
+      <m:oMath>
+        <m:r>
+          <w:rPr>
+            <w:rFonts w:ascii="Cambria Math" w:hAnsi="Cambria Math"/>
+            <w:sz w:val="22"/>
+            <w:szCs w:val="22"/>
+          </w:rPr>
+          <m:t>τ</m:t>
+        </m:r>
+      </m:oMath>
+      <w:r>
+        <w:rPr>
+          <w:rFonts w:asciiTheme="minorHAnsi" w:hAnsiTheme="minorHAnsi"/>
+          <w:sz w:val="22"/>
+          <w:szCs w:val="22"/>
+        </w:rPr>
+        <w:t>;</w:t>
+      </w:r>
+    </w:p>
+    <w:p>
+      <w:pPr>
+        <w:pStyle w:val="BodyA"/>
+        <w:widowControl w:val="0"/>
+        <w:tabs>
+          <w:tab w:val="left" w:pos="2694"/>
+        </w:tabs>
+        <w:spacing w:line="360" w:lineRule="auto"/>
+        <w:rPr>
+          <w:rFonts w:asciiTheme="minorHAnsi" w:hAnsiTheme="minorHAnsi"/>
+          <w:sz w:val="22"/>
+          <w:szCs w:val="22"/>
+        </w:rPr>
+      </w:pPr>
+      <m:oMathPara>
+        <m:oMath>
+          <m:r>
+            <w:rPr>
+              <w:rFonts w:ascii="Cambria Math" w:hAnsi="Cambria Math"/>
+              <w:sz w:val="22"/>
+              <w:szCs w:val="22"/>
+            </w:rPr>
+            <m:t>τ=1</m:t>
+          </m:r>
+          <m:r>
+            <w:rPr>
+              <w:rFonts w:ascii="Cambria Math" w:hAnsi="Cambria Math"/>
+              <w:sz w:val="22"/>
+              <w:szCs w:val="22"/>
+            </w:rPr>
+            <m:t>/δ</m:t>
+          </m:r>
+        </m:oMath>
+      </m:oMathPara>
+    </w:p>
+    <w:p>
+      <w:pPr>
+        <w:pStyle w:val="BodyA"/>
+        <w:widowControl w:val="0"/>
+        <w:tabs>
+          <w:tab w:val="left" w:pos="2694"/>
+        </w:tabs>
+        <w:spacing w:line="360" w:lineRule="auto"/>
+        <w:rPr>
+          <w:rFonts w:asciiTheme="minorHAnsi" w:hAnsiTheme="minorHAnsi"/>
+          <w:b/>
+          <w:sz w:val="22"/>
+          <w:szCs w:val="22"/>
+        </w:rPr>
+      </w:pPr>
+      <w:r>
+        <w:rPr>
+          <w:rFonts w:asciiTheme="minorHAnsi" w:hAnsiTheme="minorHAnsi"/>
+          <w:sz w:val="22"/>
+          <w:szCs w:val="22"/>
+        </w:rPr>
+        <w:t xml:space="preserve"> and the result was passed as a parameter to the BabylonJS ‘CreateTube’ method as the line radius</w:t>
+      </w:r>
+      <w:r>
+        <w:rPr>
+          <w:rFonts w:asciiTheme="minorHAnsi" w:hAnsiTheme="minorHAnsi"/>
+          <w:sz w:val="22"/>
+          <w:szCs w:val="22"/>
+        </w:rPr>
+        <w:t>.</w:t>
+      </w:r>
+      <w:r>
+        <w:rPr>
+          <w:rFonts w:asciiTheme="minorHAnsi" w:hAnsiTheme="minorHAnsi"/>
+          <w:sz w:val="22"/>
+          <w:szCs w:val="22"/>
+        </w:rPr>
+        <w:t xml:space="preserve"> </w:t>
+      </w:r>
+    </w:p>
+    <w:p>
+      <w:pPr>
+        <w:pStyle w:val="BodyA"/>
+        <w:widowControl w:val="0"/>
+        <w:tabs>
+          <w:tab w:val="left" w:pos="2694"/>
+        </w:tabs>
+        <w:spacing w:line="360" w:lineRule="auto"/>
+        <w:rPr>
+          <w:rFonts w:asciiTheme="minorHAnsi" w:hAnsiTheme="minorHAnsi"/>
+          <w:sz w:val="22"/>
+          <w:szCs w:val="22"/>
+        </w:rPr>
+      </w:pPr>
+      <w:r>
+        <w:rPr>
+          <w:rFonts w:asciiTheme="minorHAnsi" w:hAnsiTheme="minorHAnsi"/>
+          <w:sz w:val="22"/>
+          <w:szCs w:val="22"/>
+        </w:rPr>
+        <w:t>Lines are created between Alpha and Beta Nodes, such that for all Keys in the reddit_con table, a connecting line is drawn between it and all of its corresponding values</w:t>
+      </w:r>
+      <w:r>
+        <w:rPr>
+          <w:rFonts w:asciiTheme="minorHAnsi" w:hAnsiTheme="minorHAnsi"/>
+          <w:sz w:val="22"/>
+          <w:szCs w:val="22"/>
+        </w:rPr>
+        <w:t>, see Figure 2.4</w:t>
+      </w:r>
+      <w:r>
+        <w:rPr>
+          <w:rFonts w:asciiTheme="minorHAnsi" w:hAnsiTheme="minorHAnsi"/>
+          <w:sz w:val="22"/>
+          <w:szCs w:val="22"/>
+        </w:rPr>
+        <w:t xml:space="preserve">. </w:t>
+      </w:r>
+    </w:p>
+    <w:p>
+      <w:pPr>
+        <w:pStyle w:val="BodyA"/>
+        <w:widowControl w:val="0"/>
+        <w:tabs>
+          <w:tab w:val="left" w:pos="2694"/>
+        </w:tabs>
+        <w:spacing w:line="360" w:lineRule="auto"/>
+        <w:rPr>
+          <w:rFonts w:asciiTheme="minorHAnsi" w:hAnsiTheme="minorHAnsi"/>
+          <w:sz w:val="22"/>
+          <w:szCs w:val="22"/>
+        </w:rPr>
+      </w:pPr>
+      <w:r>
+        <w:rPr>
+          <w:rFonts w:asciiTheme="minorHAnsi" w:hAnsiTheme="minorHAnsi"/>
+          <w:noProof/>
+          <w:sz w:val="22"/>
+          <w:szCs w:val="22"/>
+          <w:bdr w:val="none" w:sz="0" w:space="0" w:color="auto"/>
+          <w:lang w:val="en-GB" w:eastAsia="en-GB"/>
+        </w:rPr>
+        <mc:AlternateContent>
+          <mc:Choice Requires="wps">
+            <w:drawing>
+              <wp:anchor distT="0" distB="0" distL="114300" distR="114300" simplePos="0" relativeHeight="251662336" behindDoc="0" locked="0" layoutInCell="1" allowOverlap="1" wp14:anchorId="72ECB391" wp14:editId="3755E454">
+                <wp:simplePos x="0" y="0"/>
+                <wp:positionH relativeFrom="column">
+                  <wp:posOffset>1097915</wp:posOffset>
+                </wp:positionH>
+                <wp:positionV relativeFrom="paragraph">
+                  <wp:posOffset>149225</wp:posOffset>
+                </wp:positionV>
+                <wp:extent cx="685800" cy="685800"/>
+                <wp:effectExtent l="0" t="0" r="25400" b="25400"/>
+                <wp:wrapThrough wrapText="bothSides">
+                  <wp:wrapPolygon edited="0">
+                    <wp:start x="4800" y="0"/>
+                    <wp:lineTo x="0" y="4800"/>
+                    <wp:lineTo x="0" y="16800"/>
+                    <wp:lineTo x="4800" y="21600"/>
+                    <wp:lineTo x="16800" y="21600"/>
+                    <wp:lineTo x="21600" y="16800"/>
+                    <wp:lineTo x="21600" y="4800"/>
+                    <wp:lineTo x="16800" y="0"/>
+                    <wp:lineTo x="4800" y="0"/>
+                  </wp:wrapPolygon>
+                </wp:wrapThrough>
+                <wp:docPr id="18" name="Oval 18"/>
+                <wp:cNvGraphicFramePr/>
+                <a:graphic xmlns:a="http://schemas.openxmlformats.org/drawingml/2006/main">
+                  <a:graphicData uri="http://schemas.microsoft.com/office/word/2010/wordprocessingShape">
+                    <wps:wsp>
+                      <wps:cNvSpPr/>
+                      <wps:spPr>
+                        <a:xfrm>
+                          <a:off x="0" y="0"/>
+                          <a:ext cx="685800" cy="685800"/>
+                        </a:xfrm>
+                        <a:prstGeom prst="ellipse">
+                          <a:avLst/>
+                        </a:prstGeom>
+                        <a:gradFill>
+                          <a:gsLst>
+                            <a:gs pos="0">
+                              <a:schemeClr val="accent6">
+                                <a:lumMod val="5000"/>
+                                <a:lumOff val="95000"/>
+                              </a:schemeClr>
+                            </a:gs>
+                            <a:gs pos="74000">
+                              <a:schemeClr val="accent6">
+                                <a:lumMod val="45000"/>
+                                <a:lumOff val="55000"/>
+                              </a:schemeClr>
+                            </a:gs>
+                            <a:gs pos="83000">
+                              <a:schemeClr val="accent6">
+                                <a:lumMod val="45000"/>
+                                <a:lumOff val="55000"/>
+                              </a:schemeClr>
+                            </a:gs>
+                            <a:gs pos="100000">
+                              <a:schemeClr val="accent6">
+                                <a:lumMod val="30000"/>
+                                <a:lumOff val="70000"/>
+                              </a:schemeClr>
+                            </a:gs>
+                          </a:gsLst>
+                          <a:lin ang="5400000" scaled="1"/>
+                        </a:gradFill>
+                      </wps:spPr>
+                      <wps:style>
+                        <a:lnRef idx="2">
+                          <a:schemeClr val="accent1">
+                            <a:shade val="50000"/>
+                          </a:schemeClr>
+                        </a:lnRef>
+                        <a:fillRef idx="1">
+                          <a:schemeClr val="accent1"/>
+                        </a:fillRef>
+                        <a:effectRef idx="0">
+                          <a:schemeClr val="accent1"/>
+                        </a:effectRef>
+                        <a:fontRef idx="minor">
+                          <a:schemeClr val="lt1"/>
+                        </a:fontRef>
+                      </wps:style>
+                      <wps:txbx>
+                        <w:txbxContent>
+                          <w:p>
+                            <w:pPr>
+                              <w:jc w:val="center"/>
+                              <w:rPr>
+                                <w:color w:val="000000" w:themeColor="text1"/>
+                                <w:lang w:val="en-IE"/>
+                              </w:rPr>
+                            </w:pPr>
+                            <w:r>
+                              <w:rPr>
+                                <w:color w:val="000000" w:themeColor="text1"/>
+                                <w:lang w:val="en-IE"/>
+                              </w:rPr>
+                              <w:sym w:font="Symbol" w:char="F062"/>
+                            </w:r>
+                          </w:p>
+                        </w:txbxContent>
+                      </wps:txbx>
+                      <wps:bodyPr rot="0" spcFirstLastPara="0" vertOverflow="overflow" horzOverflow="overflow" vert="horz" wrap="square" lIns="91440" tIns="45720" rIns="91440" bIns="45720" numCol="1" spcCol="0" rtlCol="0" fromWordArt="0" anchor="ctr" anchorCtr="0" forceAA="0" compatLnSpc="1">
+                        <a:prstTxWarp prst="textNoShape">
+                          <a:avLst/>
+                        </a:prstTxWarp>
+                        <a:noAutofit/>
+                      </wps:bodyPr>
+                    </wps:wsp>
+                  </a:graphicData>
+                </a:graphic>
+              </wp:anchor>
+            </w:drawing>
+          </mc:Choice>
+          <mc:Fallback>
+            <w:pict>
+              <v:oval w14:anchorId="72ECB391" id="Oval 18" o:spid="_x0000_s1026" style="position:absolute;margin-left:86.45pt;margin-top:11.75pt;width:54pt;height:54pt;z-index:251662336;visibility:visible;mso-wrap-style:square;mso-wrap-distance-left:9pt;mso-wrap-distance-top:0;mso-wrap-distance-right:9pt;mso-wrap-distance-bottom:0;mso-position-horizontal:absolute;mso-position-horizontal-relative:text;mso-position-vertical:absolute;mso-position-vertical-relative:text;v-text-anchor:middle" o:gfxdata="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" fillcolor="#f8fbf6 [185]" strokecolor="#1f4d78 [1604]" strokeweight="1pt">
+                <v:fill color2="#d4e8c6 [985]" colors="0 #f8fbf6;48497f #bedcaa;54395f #bedcaa;1 #d4e8c6" focus="100%" type="gradient"/>
+                <v:stroke joinstyle="miter"/>
+                <v:textbox>
+                  <w:txbxContent>
+                    <w:p>
+                      <w:pPr>
+                        <w:jc w:val="center"/>
+                        <w:rPr>
+                          <w:color w:val="000000" w:themeColor="text1"/>
+                          <w:lang w:val="en-IE"/>
+                        </w:rPr>
+                      </w:pPr>
+                      <w:r>
+                        <w:rPr>
+                          <w:color w:val="000000" w:themeColor="text1"/>
+                          <w:lang w:val="en-IE"/>
+                        </w:rPr>
+                        <w:sym w:font="Symbol" w:char="F062"/>
+                      </w:r>
+                    </w:p>
+                  </w:txbxContent>
+                </v:textbox>
+                <w10:wrap type="through"/>
+              </v:oval>
+            </w:pict>
+          </mc:Fallback>
+        </mc:AlternateContent>
+      </w:r>
+    </w:p>
+    <w:p>
+      <w:pPr>
+        <w:pStyle w:val="BodyA"/>
+        <w:widowControl w:val="0"/>
+        <w:tabs>
+          <w:tab w:val="left" w:pos="2694"/>
+        </w:tabs>
+        <w:spacing w:line="360" w:lineRule="auto"/>
+        <w:rPr>
+          <w:rFonts w:asciiTheme="minorHAnsi" w:hAnsiTheme="minorHAnsi"/>
+          <w:sz w:val="22"/>
+          <w:szCs w:val="22"/>
+        </w:rPr>
+      </w:pPr>
+      <w:r>
+        <w:rPr>
+          <w:rFonts w:asciiTheme="minorHAnsi" w:hAnsiTheme="minorHAnsi"/>
+          <w:noProof/>
+          <w:sz w:val="22"/>
+          <w:szCs w:val="22"/>
+          <w:bdr w:val="none" w:sz="0" w:space="0" w:color="auto"/>
+          <w:lang w:val="en-GB" w:eastAsia="en-GB"/>
+        </w:rPr>
+        <mc:AlternateContent>
+          <mc:Choice Requires="wps">
+            <w:drawing>
+              <wp:anchor distT="0" distB="0" distL="114300" distR="114300" simplePos="0" relativeHeight="251664384" behindDoc="0" locked="0" layoutInCell="1" allowOverlap="1" wp14:anchorId="3E9ADAF2" wp14:editId="08087DC9">
+                <wp:simplePos x="0" y="0"/>
+                <wp:positionH relativeFrom="column">
+                  <wp:posOffset>4214495</wp:posOffset>
+                </wp:positionH>
+                <wp:positionV relativeFrom="paragraph">
+                  <wp:posOffset>118110</wp:posOffset>
+                </wp:positionV>
+                <wp:extent cx="685800" cy="685800"/>
+                <wp:effectExtent l="0" t="0" r="25400" b="25400"/>
+                <wp:wrapThrough wrapText="bothSides">
+                  <wp:wrapPolygon edited="0">
+                    <wp:start x="4800" y="0"/>
+                    <wp:lineTo x="0" y="4800"/>
+                    <wp:lineTo x="0" y="16800"/>
+                    <wp:lineTo x="4800" y="21600"/>
+                    <wp:lineTo x="16800" y="21600"/>
+                    <wp:lineTo x="21600" y="16800"/>
+                    <wp:lineTo x="21600" y="4800"/>
+                    <wp:lineTo x="16800" y="0"/>
+                    <wp:lineTo x="4800" y="0"/>
+                  </wp:wrapPolygon>
+                </wp:wrapThrough>
+                <wp:docPr id="19" name="Oval 19"/>
+                <wp:cNvGraphicFramePr/>
+                <a:graphic xmlns:a="http://schemas.openxmlformats.org/drawingml/2006/main">
+                  <a:graphicData uri="http://schemas.microsoft.com/office/word/2010/wordprocessingShape">
+                    <wps:wsp>
+                      <wps:cNvSpPr/>
+                      <wps:spPr>
+                        <a:xfrm>
+                          <a:off x="0" y="0"/>
+                          <a:ext cx="685800" cy="685800"/>
+                        </a:xfrm>
+                        <a:prstGeom prst="ellipse">
+                          <a:avLst/>
+                        </a:prstGeom>
+                        <a:gradFill>
+                          <a:gsLst>
+                            <a:gs pos="0">
+                              <a:schemeClr val="accent6">
+                                <a:lumMod val="5000"/>
+                                <a:lumOff val="95000"/>
+                              </a:schemeClr>
+                            </a:gs>
+                            <a:gs pos="74000">
+                              <a:schemeClr val="accent6">
+                                <a:lumMod val="45000"/>
+                                <a:lumOff val="55000"/>
+                              </a:schemeClr>
+                            </a:gs>
+                            <a:gs pos="83000">
+                              <a:schemeClr val="accent6">
+                                <a:lumMod val="45000"/>
+                                <a:lumOff val="55000"/>
+                              </a:schemeClr>
+                            </a:gs>
+                            <a:gs pos="100000">
+                              <a:schemeClr val="accent6">
+                                <a:lumMod val="30000"/>
+                                <a:lumOff val="70000"/>
+                              </a:schemeClr>
+                            </a:gs>
+                          </a:gsLst>
+                          <a:lin ang="5400000" scaled="1"/>
+                        </a:gradFill>
+                      </wps:spPr>
+                      <wps:style>
+                        <a:lnRef idx="2">
+                          <a:schemeClr val="accent1">
+                            <a:shade val="50000"/>
+                          </a:schemeClr>
+                        </a:lnRef>
+                        <a:fillRef idx="1">
+                          <a:schemeClr val="accent1"/>
+                        </a:fillRef>
+                        <a:effectRef idx="0">
+                          <a:schemeClr val="accent1"/>
+                        </a:effectRef>
+                        <a:fontRef idx="minor">
+                          <a:schemeClr val="lt1"/>
+                        </a:fontRef>
+                      </wps:style>
+                      <wps:txbx>
+                        <w:txbxContent>
+                          <w:p>
+                            <w:pPr>
+                              <w:jc w:val="center"/>
+                              <w:rPr>
+                                <w:color w:val="000000" w:themeColor="text1"/>
+                                <w:lang w:val="en-IE"/>
+                              </w:rPr>
+                            </w:pPr>
+                            <w:r>
+                              <w:rPr>
+                                <w:color w:val="000000" w:themeColor="text1"/>
+                                <w:lang w:val="en-IE"/>
+                              </w:rPr>
+                              <w:sym w:font="Symbol" w:char="F062"/>
+                            </w:r>
+                          </w:p>
+                        </w:txbxContent>
+                      </wps:txbx>
+                      <wps:bodyPr rot="0" spcFirstLastPara="0" vertOverflow="overflow" horzOverflow="overflow" vert="horz" wrap="square" lIns="91440" tIns="45720" rIns="91440" bIns="45720" numCol="1" spcCol="0" rtlCol="0" fromWordArt="0" anchor="ctr" anchorCtr="0" forceAA="0" compatLnSpc="1">
+                        <a:prstTxWarp prst="textNoShape">
+                          <a:avLst/>
+                        </a:prstTxWarp>
+                        <a:noAutofit/>
+                      </wps:bodyPr>
+                    </wps:wsp>
+                  </a:graphicData>
+                </a:graphic>
+              </wp:anchor>
+            </w:drawing>
+          </mc:Choice>
+          <mc:Fallback>
+            <w:pict>
+              <v:oval w14:anchorId="3E9ADAF2" id="Oval 19" o:spid="_x0000_s1027" style="position:absolute;margin-left:331.85pt;margin-top:9.3pt;width:54pt;height:54pt;z-index:251664384;visibility:visible;mso-wrap-style:square;mso-wrap-distance-left:9pt;mso-wrap-distance-top:0;mso-wrap-distance-right:9pt;mso-wrap-distance-bottom:0;mso-position-horizontal:absolute;mso-position-horizontal-relative:text;mso-position-vertical:absolute;mso-position-vertical-relative:text;v-text-anchor:middle" o:gfxdata="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" fillcolor="#f8fbf6 [185]" strokecolor="#1f4d78 [1604]" strokeweight="1pt">
+                <v:fill color2="#d4e8c6 [985]" colors="0 #f8fbf6;48497f #bedcaa;54395f #bedcaa;1 #d4e8c6" focus="100%" type="gradient"/>
+                <v:stroke joinstyle="miter"/>
+                <v:textbox>
+                  <w:txbxContent>
+                    <w:p>
+                      <w:pPr>
+                        <w:jc w:val="center"/>
+                        <w:rPr>
+                          <w:color w:val="000000" w:themeColor="text1"/>
+                          <w:lang w:val="en-IE"/>
+                        </w:rPr>
+                      </w:pPr>
+                      <w:r>
+                        <w:rPr>
+                          <w:color w:val="000000" w:themeColor="text1"/>
+                          <w:lang w:val="en-IE"/>
+                        </w:rPr>
+                        <w:sym w:font="Symbol" w:char="F062"/>
+                      </w:r>
+                    </w:p>
+                  </w:txbxContent>
+                </v:textbox>
+                <w10:wrap type="through"/>
+              </v:oval>
+            </w:pict>
+          </mc:Fallback>
+        </mc:AlternateContent>
+      </w:r>
+    </w:p>
+    <w:p>
+      <w:pPr>
+        <w:pStyle w:val="BodyA"/>
+        <w:widowControl w:val="0"/>
+        <w:tabs>
+          <w:tab w:val="left" w:pos="2694"/>
+        </w:tabs>
+        <w:spacing w:line="360" w:lineRule="auto"/>
+        <w:rPr>
+          <w:rFonts w:asciiTheme="minorHAnsi" w:hAnsiTheme="minorHAnsi"/>
+          <w:sz w:val="22"/>
+          <w:szCs w:val="22"/>
+        </w:rPr>
+      </w:pPr>
+      <w:r>
+        <w:rPr>
+          <w:rFonts w:asciiTheme="minorHAnsi" w:hAnsiTheme="minorHAnsi"/>
+          <w:noProof/>
+          <w:sz w:val="22"/>
+          <w:szCs w:val="22"/>
+          <w:bdr w:val="none" w:sz="0" w:space="0" w:color="auto"/>
+          <w:lang w:val="en-GB" w:eastAsia="en-GB"/>
+        </w:rPr>
+        <mc:AlternateContent>
+          <mc:Choice Requires="wps">
+            <w:drawing>
+              <wp:anchor distT="0" distB="0" distL="114300" distR="114300" simplePos="0" relativeHeight="251666432" behindDoc="0" locked="0" layoutInCell="1" allowOverlap="1" wp14:anchorId="132791E2" wp14:editId="7947D112">
+                <wp:simplePos x="0" y="0"/>
+                <wp:positionH relativeFrom="column">
+                  <wp:posOffset>2694305</wp:posOffset>
+                </wp:positionH>
+                <wp:positionV relativeFrom="paragraph">
+                  <wp:posOffset>209550</wp:posOffset>
+                </wp:positionV>
+                <wp:extent cx="1524000" cy="228600"/>
+                <wp:effectExtent l="0" t="0" r="25400" b="25400"/>
+                <wp:wrapNone/>
+                <wp:docPr id="21" name="Straight Connector 21"/>
+                <wp:cNvGraphicFramePr/>
+                <a:graphic xmlns:a="http://schemas.openxmlformats.org/drawingml/2006/main">
+                  <a:graphicData uri="http://schemas.microsoft.com/office/word/2010/wordprocessingShape">
+                    <wps:wsp>
+                      <wps:cNvCnPr/>
+                      <wps:spPr>
+                        <a:xfrm flipV="1">
+                          <a:off x="0" y="0"/>
+                          <a:ext cx="1524000" cy="228600"/>
+                        </a:xfrm>
+                        <a:prstGeom prst="line">
+                          <a:avLst/>
+                        </a:prstGeom>
+                      </wps:spPr>
+                      <wps:style>
+                        <a:lnRef idx="1">
+                          <a:schemeClr val="accent1"/>
+                        </a:lnRef>
+                        <a:fillRef idx="0">
+                          <a:schemeClr val="accent1"/>
+                        </a:fillRef>
+                        <a:effectRef idx="0">
+                          <a:schemeClr val="accent1"/>
+                        </a:effectRef>
+                        <a:fontRef idx="minor">
+                          <a:schemeClr val="tx1"/>
+                        </a:fontRef>
+                      </wps:style>
+                      <wps:bodyPr/>
+                    </wps:wsp>
+                  </a:graphicData>
+                </a:graphic>
+              </wp:anchor>
+            </w:drawing>
+          </mc:Choice>
+          <mc:Fallback>
+            <w:pict>
+              <v:line w14:anchorId="2A0B21FB" id="Straight Connector 21" o:spid="_x0000_s1026" style="position:absolute;flip:y;z-index:251666432;visibility:visible;mso-wrap-style:square;mso-wrap-distance-left:9pt;mso-wrap-distance-top:0;mso-wrap-distance-right:9pt;mso-wrap-distance-bottom:0;mso-position-horizontal:absolute;mso-position-horizontal-relative:text;mso-position-vertical:absolute;mso-position-vertical-relative:text" from="212.15pt,16.5pt" to="332.15pt,34.5pt" o:gfxdata="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" strokecolor="#5b9bd5 [3204]" strokeweight=".5pt">
+                <v:stroke joinstyle="miter"/>
+              </v:line>
+            </w:pict>
+          </mc:Fallback>
+        </mc:AlternateContent>
+      </w:r>
+      <w:r>
+        <w:rPr>
+          <w:rFonts w:asciiTheme="minorHAnsi" w:hAnsiTheme="minorHAnsi"/>
+          <w:noProof/>
+          <w:sz w:val="22"/>
+          <w:szCs w:val="22"/>
+          <w:bdr w:val="none" w:sz="0" w:space="0" w:color="auto"/>
+          <w:lang w:val="en-GB" w:eastAsia="en-GB"/>
+        </w:rPr>
+        <mc:AlternateContent>
+          <mc:Choice Requires="wps">
+            <w:drawing>
+              <wp:anchor distT="0" distB="0" distL="114300" distR="114300" simplePos="0" relativeHeight="251665408" behindDoc="0" locked="0" layoutInCell="1" allowOverlap="1" wp14:anchorId="02C1A56E" wp14:editId="2E510217">
+                <wp:simplePos x="0" y="0"/>
+                <wp:positionH relativeFrom="column">
+                  <wp:posOffset>1703705</wp:posOffset>
+                </wp:positionH>
+                <wp:positionV relativeFrom="paragraph">
+                  <wp:posOffset>95250</wp:posOffset>
+                </wp:positionV>
+                <wp:extent cx="381000" cy="228600"/>
+                <wp:effectExtent l="25400" t="25400" r="25400" b="25400"/>
+                <wp:wrapNone/>
+                <wp:docPr id="20" name="Straight Connector 20"/>
+                <wp:cNvGraphicFramePr/>
+                <a:graphic xmlns:a="http://schemas.openxmlformats.org/drawingml/2006/main">
+                  <a:graphicData uri="http://schemas.microsoft.com/office/word/2010/wordprocessingShape">
+                    <wps:wsp>
+                      <wps:cNvCnPr/>
+                      <wps:spPr>
+                        <a:xfrm>
+                          <a:off x="0" y="0"/>
+                          <a:ext cx="381000" cy="228600"/>
+                        </a:xfrm>
+                        <a:prstGeom prst="line">
+                          <a:avLst/>
+                        </a:prstGeom>
+                        <a:ln w="44450"/>
+                      </wps:spPr>
+                      <wps:style>
+                        <a:lnRef idx="1">
+                          <a:schemeClr val="accent1"/>
+                        </a:lnRef>
+                        <a:fillRef idx="0">
+                          <a:schemeClr val="accent1"/>
+                        </a:fillRef>
+                        <a:effectRef idx="0">
+                          <a:schemeClr val="accent1"/>
+                        </a:effectRef>
+                        <a:fontRef idx="minor">
+                          <a:schemeClr val="tx1"/>
+                        </a:fontRef>
+                      </wps:style>
+                      <wps:bodyPr/>
+                    </wps:wsp>
+                  </a:graphicData>
+                </a:graphic>
+              </wp:anchor>
+            </w:drawing>
+          </mc:Choice>
+          <mc:Fallback>
+            <w:pict>
+              <v:line w14:anchorId="4DC91BF1" id="Straight Connector 20" o:spid="_x0000_s1026" style="position:absolute;z-index:251665408;visibility:visible;mso-wrap-style:square;mso-wrap-distance-left:9pt;mso-wrap-distance-top:0;mso-wrap-distance-right:9pt;mso-wrap-distance-bottom:0;mso-position-horizontal:absolute;mso-position-horizontal-relative:text;mso-position-vertical:absolute;mso-position-vertical-relative:text" from="134.15pt,7.5pt" to="164.15pt,25.5pt" o:gfxdata="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" strokecolor="#5b9bd5 [3204]" strokeweight="3.5pt">
+                <v:stroke joinstyle="miter"/>
+              </v:line>
+            </w:pict>
+          </mc:Fallback>
+        </mc:AlternateContent>
+      </w:r>
+      <w:r>
+        <w:rPr>
+          <w:rFonts w:asciiTheme="minorHAnsi" w:hAnsiTheme="minorHAnsi"/>
+          <w:noProof/>
+          <w:sz w:val="22"/>
+          <w:szCs w:val="22"/>
+          <w:bdr w:val="none" w:sz="0" w:space="0" w:color="auto"/>
+          <w:lang w:val="en-GB" w:eastAsia="en-GB"/>
+        </w:rPr>
+        <mc:AlternateContent>
+          <mc:Choice Requires="wps">
+            <w:drawing>
+              <wp:anchor distT="0" distB="0" distL="114300" distR="114300" simplePos="0" relativeHeight="251660288" behindDoc="0" locked="0" layoutInCell="1" allowOverlap="1" wp14:anchorId="00032567" wp14:editId="08E1BFE7">
+                <wp:simplePos x="0" y="0"/>
+                <wp:positionH relativeFrom="column">
+                  <wp:posOffset>2012950</wp:posOffset>
+                </wp:positionH>
+                <wp:positionV relativeFrom="paragraph">
+                  <wp:posOffset>92710</wp:posOffset>
+                </wp:positionV>
+                <wp:extent cx="685800" cy="685800"/>
+                <wp:effectExtent l="0" t="0" r="25400" b="25400"/>
+                <wp:wrapThrough wrapText="bothSides">
+                  <wp:wrapPolygon edited="0">
+                    <wp:start x="4800" y="0"/>
+                    <wp:lineTo x="0" y="4800"/>
+                    <wp:lineTo x="0" y="16800"/>
+                    <wp:lineTo x="4800" y="21600"/>
+                    <wp:lineTo x="16800" y="21600"/>
+                    <wp:lineTo x="21600" y="16800"/>
+                    <wp:lineTo x="21600" y="4800"/>
+                    <wp:lineTo x="16800" y="0"/>
+                    <wp:lineTo x="4800" y="0"/>
+                  </wp:wrapPolygon>
+                </wp:wrapThrough>
+                <wp:docPr id="17" name="Oval 17"/>
+                <wp:cNvGraphicFramePr/>
+                <a:graphic xmlns:a="http://schemas.openxmlformats.org/drawingml/2006/main">
+                  <a:graphicData uri="http://schemas.microsoft.com/office/word/2010/wordprocessingShape">
+                    <wps:wsp>
+                      <wps:cNvSpPr/>
+                      <wps:spPr>
+                        <a:xfrm>
+                          <a:off x="0" y="0"/>
+                          <a:ext cx="685800" cy="685800"/>
+                        </a:xfrm>
+                        <a:prstGeom prst="ellipse">
+                          <a:avLst/>
+                        </a:prstGeom>
+                        <a:gradFill>
+                          <a:gsLst>
+                            <a:gs pos="0">
+                              <a:schemeClr val="accent6">
+                                <a:lumMod val="5000"/>
+                                <a:lumOff val="95000"/>
+                              </a:schemeClr>
+                            </a:gs>
+                            <a:gs pos="74000">
+                              <a:schemeClr val="accent6">
+                                <a:lumMod val="45000"/>
+                                <a:lumOff val="55000"/>
+                              </a:schemeClr>
+                            </a:gs>
+                            <a:gs pos="83000">
+                              <a:schemeClr val="accent6">
+                                <a:lumMod val="45000"/>
+                                <a:lumOff val="55000"/>
+                              </a:schemeClr>
+                            </a:gs>
+                            <a:gs pos="100000">
+                              <a:schemeClr val="accent6">
+                                <a:lumMod val="30000"/>
+                                <a:lumOff val="70000"/>
+                              </a:schemeClr>
+                            </a:gs>
+                          </a:gsLst>
+                          <a:lin ang="5400000" scaled="1"/>
+                        </a:gradFill>
+                      </wps:spPr>
+                      <wps:style>
+                        <a:lnRef idx="2">
+                          <a:schemeClr val="accent1">
+                            <a:shade val="50000"/>
+                          </a:schemeClr>
+                        </a:lnRef>
+                        <a:fillRef idx="1">
+                          <a:schemeClr val="accent1"/>
+                        </a:fillRef>
+                        <a:effectRef idx="0">
+                          <a:schemeClr val="accent1"/>
+                        </a:effectRef>
+                        <a:fontRef idx="minor">
+                          <a:schemeClr val="lt1"/>
+                        </a:fontRef>
+                      </wps:style>
+                      <wps:txbx>
+                        <w:txbxContent>
+                          <w:p>
+                            <w:pPr>
+                              <w:jc w:val="center"/>
+                              <w:rPr>
+                                <w:color w:val="000000" w:themeColor="text1"/>
+                                <w:lang w:val="en-IE"/>
+                              </w:rPr>
+                            </w:pPr>
+                            <w:r>
+                              <w:rPr>
+                                <w:color w:val="000000" w:themeColor="text1"/>
+                                <w:lang w:val="en-IE"/>
+                              </w:rPr>
+                              <w:sym w:font="Symbol" w:char="F061"/>
+                            </w:r>
+                          </w:p>
+                        </w:txbxContent>
+                      </wps:txbx>
+                      <wps:bodyPr rot="0" spcFirstLastPara="0" vertOverflow="overflow" horzOverflow="overflow" vert="horz" wrap="square" lIns="91440" tIns="45720" rIns="91440" bIns="45720" numCol="1" spcCol="0" rtlCol="0" fromWordArt="0" anchor="ctr" anchorCtr="0" forceAA="0" compatLnSpc="1">
+                        <a:prstTxWarp prst="textNoShape">
+                          <a:avLst/>
+                        </a:prstTxWarp>
+                        <a:noAutofit/>
+                      </wps:bodyPr>
+                    </wps:wsp>
+                  </a:graphicData>
+                </a:graphic>
+              </wp:anchor>
+            </w:drawing>
+          </mc:Choice>
+          <mc:Fallback>
+            <w:pict>
+              <v:oval w14:anchorId="00032567" id="Oval 17" o:spid="_x0000_s1028" style="position:absolute;margin-left:158.5pt;margin-top:7.3pt;width:54pt;height:54pt;z-index:251660288;visibility:visible;mso-wrap-style:square;mso-wrap-distance-left:9pt;mso-wrap-distance-top:0;mso-wrap-distance-right:9pt;mso-wrap-distance-bottom:0;mso-position-horizontal:absolute;mso-position-horizontal-relative:text;mso-position-vertical:absolute;mso-position-vertical-relative:text;v-text-anchor:middle" o:gfxdata="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" fillcolor="#f8fbf6 [185]" strokecolor="#1f4d78 [1604]" strokeweight="1pt">
+                <v:fill color2="#d4e8c6 [985]" colors="0 #f8fbf6;48497f #bedcaa;54395f #bedcaa;1 #d4e8c6" focus="100%" type="gradient"/>
+                <v:stroke joinstyle="miter"/>
+                <v:textbox>
+                  <w:txbxContent>
+                    <w:p>
+                      <w:pPr>
+                        <w:jc w:val="center"/>
+                        <w:rPr>
+                          <w:color w:val="000000" w:themeColor="text1"/>
+                          <w:lang w:val="en-IE"/>
+                        </w:rPr>
+                      </w:pPr>
+                      <w:r>
+                        <w:rPr>
+                          <w:color w:val="000000" w:themeColor="text1"/>
+                          <w:lang w:val="en-IE"/>
+                        </w:rPr>
+                        <w:sym w:font="Symbol" w:char="F061"/>
+                      </w:r>
+                    </w:p>
+                  </w:txbxContent>
+                </v:textbox>
+                <w10:wrap type="through"/>
+              </v:oval>
+            </w:pict>
+          </mc:Fallback>
+        </mc:AlternateContent>
+      </w:r>
+    </w:p>
+    <w:p>
+      <w:pPr>
+        <w:pStyle w:val="BodyA"/>
+        <w:widowControl w:val="0"/>
+        <w:tabs>
+          <w:tab w:val="left" w:pos="2694"/>
+        </w:tabs>
+        <w:spacing w:line="360" w:lineRule="auto"/>
+        <w:rPr>
+          <w:rFonts w:asciiTheme="minorHAnsi" w:hAnsiTheme="minorHAnsi"/>
+          <w:sz w:val="22"/>
+          <w:szCs w:val="22"/>
+        </w:rPr>
+      </w:pPr>
+    </w:p>
+    <w:p>
+      <w:pPr>
+        <w:pStyle w:val="BodyA"/>
+        <w:widowControl w:val="0"/>
+        <w:tabs>
+          <w:tab w:val="left" w:pos="2694"/>
+        </w:tabs>
+        <w:spacing w:line="360" w:lineRule="auto"/>
+        <w:rPr>
+          <w:rFonts w:asciiTheme="minorHAnsi" w:hAnsiTheme="minorHAnsi"/>
+          <w:sz w:val="22"/>
+          <w:szCs w:val="22"/>
+        </w:rPr>
+      </w:pPr>
+    </w:p>
+    <w:p>
+      <w:pPr>
+        <w:pStyle w:val="BodyA"/>
+        <w:widowControl w:val="0"/>
+        <w:tabs>
+          <w:tab w:val="left" w:pos="2694"/>
+        </w:tabs>
+        <w:spacing w:line="360" w:lineRule="auto"/>
+        <w:jc w:val="center"/>
+        <w:rPr>
+          <w:rFonts w:asciiTheme="minorHAnsi" w:hAnsiTheme="minorHAnsi"/>
+          <w:b/>
+          <w:sz w:val="22"/>
+          <w:szCs w:val="22"/>
+        </w:rPr>
+      </w:pPr>
+    </w:p>
+    <w:p>
+      <w:pPr>
+        <w:pStyle w:val="BodyA"/>
+        <w:widowControl w:val="0"/>
+        <w:tabs>
+          <w:tab w:val="left" w:pos="2694"/>
+        </w:tabs>
+        <w:spacing w:line="360" w:lineRule="auto"/>
+        <w:jc w:val="center"/>
+        <w:rPr>
+          <w:rFonts w:asciiTheme="minorHAnsi" w:hAnsiTheme="minorHAnsi"/>
+          <w:b/>
+          <w:sz w:val="22"/>
+          <w:szCs w:val="22"/>
+        </w:rPr>
+      </w:pPr>
+      <w:r>
+        <w:rPr>
+          <w:rFonts w:asciiTheme="minorHAnsi" w:hAnsiTheme="minorHAnsi"/>
+          <w:b/>
+          <w:sz w:val="22"/>
+          <w:szCs w:val="22"/>
+        </w:rPr>
+        <w:t xml:space="preserve">Figure 2.4: Demonstrating the connections between </w:t>
+      </w:r>
+      <w:r>
+        <w:rPr>
+          <w:rFonts w:asciiTheme="minorHAnsi" w:hAnsiTheme="minorHAnsi"/>
+          <w:b/>
+          <w:sz w:val="22"/>
+          <w:szCs w:val="22"/>
+        </w:rPr>
+        <w:sym w:font="Symbol" w:char="F061"/>
+      </w:r>
+      <w:r>
+        <w:rPr>
+          <w:rFonts w:asciiTheme="minorHAnsi" w:hAnsiTheme="minorHAnsi"/>
+          <w:b/>
+          <w:sz w:val="22"/>
+          <w:szCs w:val="22"/>
+        </w:rPr>
+        <w:t xml:space="preserve"> and </w:t>
+      </w:r>
+      <w:r>
+        <w:rPr>
+          <w:rFonts w:asciiTheme="minorHAnsi" w:hAnsiTheme="minorHAnsi"/>
+          <w:b/>
+          <w:sz w:val="22"/>
+          <w:szCs w:val="22"/>
+        </w:rPr>
+        <w:sym w:font="Symbol" w:char="F062"/>
+      </w:r>
+      <w:r>
+        <w:rPr>
+          <w:rFonts w:asciiTheme="minorHAnsi" w:hAnsiTheme="minorHAnsi"/>
+          <w:b/>
+          <w:sz w:val="22"/>
+          <w:szCs w:val="22"/>
+        </w:rPr>
+        <w:t xml:space="preserve"> nodes.</w:t>
+      </w:r>
+    </w:p>
+    <w:p>
+      <w:pPr>
+        <w:pStyle w:val="BodyA"/>
+        <w:widowControl w:val="0"/>
+        <w:tabs>
+          <w:tab w:val="left" w:pos="2694"/>
+        </w:tabs>
+        <w:spacing w:line="360" w:lineRule="auto"/>
+        <w:rPr>
+          <w:rFonts w:asciiTheme="minorHAnsi" w:hAnsiTheme="minorHAnsi"/>
+          <w:sz w:val="22"/>
+          <w:szCs w:val="22"/>
+        </w:rPr>
+      </w:pPr>
+    </w:p>
+    <w:p>
+      <w:pPr>
+        <w:pStyle w:val="BodyA"/>
+        <w:widowControl w:val="0"/>
+        <w:tabs>
+          <w:tab w:val="left" w:pos="2694"/>
+        </w:tabs>
+        <w:spacing w:line="360" w:lineRule="auto"/>
+        <w:rPr>
+          <w:rFonts w:asciiTheme="minorHAnsi" w:hAnsiTheme="minorHAnsi"/>
+          <w:sz w:val="22"/>
+          <w:szCs w:val="22"/>
+        </w:rPr>
+      </w:pPr>
+      <w:r>
+        <w:rPr>
+          <w:rFonts w:asciiTheme="minorHAnsi" w:hAnsiTheme="minorHAnsi"/>
+          <w:sz w:val="22"/>
+          <w:szCs w:val="22"/>
+        </w:rPr>
+        <w:t xml:space="preserve">The BabylonJS </w:t>
+      </w:r>
+      <w:r>
+        <w:rPr>
+          <w:rFonts w:asciiTheme="minorHAnsi" w:hAnsiTheme="minorHAnsi"/>
+          <w:sz w:val="22"/>
+          <w:szCs w:val="22"/>
+        </w:rPr>
+        <w:t>VRDeviceOrientationFreeCamera</w:t>
+      </w:r>
+      <w:r>
+        <w:rPr>
+          <w:rFonts w:asciiTheme="minorHAnsi" w:hAnsiTheme="minorHAnsi"/>
+          <w:sz w:val="22"/>
+          <w:szCs w:val="22"/>
+        </w:rPr>
+        <w:t xml:space="preserve"> [20] is used to provide Virtual Reality for the application</w:t>
+      </w:r>
+      <w:r>
+        <w:rPr>
+          <w:rFonts w:asciiTheme="minorHAnsi" w:hAnsiTheme="minorHAnsi"/>
+          <w:sz w:val="22"/>
+          <w:szCs w:val="22"/>
+        </w:rPr>
+        <w:t>.</w:t>
+      </w:r>
+    </w:p>
+    <w:p>
+      <w:pPr>
+        <w:pStyle w:val="BodyA"/>
+        <w:widowControl w:val="0"/>
+        <w:tabs>
+          <w:tab w:val="left" w:pos="2694"/>
+        </w:tabs>
+        <w:spacing w:line="360" w:lineRule="auto"/>
+        <w:rPr>
+          <w:rFonts w:asciiTheme="minorHAnsi" w:hAnsiTheme="minorHAnsi"/>
+          <w:sz w:val="22"/>
+          <w:szCs w:val="22"/>
+        </w:rPr>
+      </w:pPr>
+      <w:r>
+        <w:rPr>
+          <w:rFonts w:asciiTheme="minorHAnsi" w:hAnsiTheme="minorHAnsi"/>
+          <w:sz w:val="22"/>
+          <w:szCs w:val="22"/>
+        </w:rPr>
+        <w:t>Finally, aside from being Virtual Reality ready and real time the final functional requirement of the application is to be interactive. Interactivity is achieved through the BabylonJS action manager and is activated by clicking on Nodes. By triggering a Node, information regarding the Node will be served to the user</w:t>
+      </w:r>
+      <w:r>
+        <w:rPr>
+          <w:rFonts w:asciiTheme="minorHAnsi" w:hAnsiTheme="minorHAnsi"/>
+          <w:sz w:val="22"/>
+          <w:szCs w:val="22"/>
+        </w:rPr>
+        <w:t>, such as the last ten comments, the Node key, and the Node position.</w:t>
+      </w:r>
+      <w:r>
+        <w:rPr>
+          <w:rFonts w:asciiTheme="minorHAnsi" w:hAnsiTheme="minorHAnsi"/>
+          <w:sz w:val="22"/>
+          <w:szCs w:val="22"/>
+        </w:rPr>
+        <w:t xml:space="preserve"> In an early iteration of the visualization user nodes where included as pink spheres, however this functionality was removed after user testing when users conveyed that the user nodes made the visualization confusing</w:t>
+      </w:r>
+      <w:r>
+        <w:rPr>
+          <w:rFonts w:asciiTheme="minorHAnsi" w:hAnsiTheme="minorHAnsi"/>
+          <w:sz w:val="22"/>
+          <w:szCs w:val="22"/>
+        </w:rPr>
+        <w:t>, this will be discussed further in a later section</w:t>
+      </w:r>
+      <w:r>
+        <w:rPr>
+          <w:rFonts w:asciiTheme="minorHAnsi" w:hAnsiTheme="minorHAnsi"/>
+          <w:sz w:val="22"/>
+          <w:szCs w:val="22"/>
+        </w:rPr>
+        <w:t>.</w:t>
+      </w:r>
+    </w:p>
+    <w:p>
+      <w:pPr>
+        <w:pStyle w:val="BodyA"/>
+        <w:widowControl w:val="0"/>
+        <w:tabs>
+          <w:tab w:val="left" w:pos="2694"/>
+        </w:tabs>
+        <w:spacing w:line="360" w:lineRule="auto"/>
+        <w:rPr>
+          <w:rFonts w:asciiTheme="minorHAnsi" w:hAnsiTheme="minorHAnsi"/>
+          <w:i/>
+          <w:sz w:val="22"/>
+          <w:szCs w:val="22"/>
+        </w:rPr>
+      </w:pPr>
+      <w:r>
+        <w:rPr>
+          <w:rFonts w:asciiTheme="minorHAnsi" w:hAnsiTheme="minorHAnsi"/>
+          <w:i/>
+          <w:sz w:val="22"/>
+          <w:szCs w:val="22"/>
+        </w:rPr>
+        <w:t>Associated Files: view.ts,view.js (Generated from view.ts), index.html</w:t>
       </w:r>
       <w:bookmarkStart w:id="2" w:name="_GoBack"/>
       <w:bookmarkEnd w:id="2"/>
-      <w:r>
-        <w:rPr>
-          <w:rFonts w:asciiTheme="minorHAnsi" w:hAnsiTheme="minorHAnsi"/>
-          <w:sz w:val="22"/>
-          <w:szCs w:val="22"/>
-        </w:rPr>
-        <w:t xml:space="preserve">begin to be formed. </w:t>
-      </w:r>
-    </w:p>
-    <w:p>
-      <w:pPr>
-        <w:pStyle w:val="BodyA"/>
-        <w:widowControl w:val="0"/>
-        <w:tabs>
-          <w:tab w:val="left" w:pos="2694"/>
-        </w:tabs>
-        <w:spacing w:line="360" w:lineRule="auto"/>
-        <w:rPr>
-          <w:rFonts w:asciiTheme="minorHAnsi" w:hAnsiTheme="minorHAnsi"/>
-          <w:sz w:val="22"/>
-          <w:szCs w:val="22"/>
-        </w:rPr>
-      </w:pPr>
     </w:p>
     <w:p>
       <w:pPr>
@@ -10778,6 +12117,7 @@
           <w:sz w:val="22"/>
           <w:szCs w:val="22"/>
         </w:rPr>
+        <w:lastRenderedPageBreak/>
         <w:t>References</w:t>
       </w:r>
     </w:p>
@@ -10815,7 +12155,7 @@
         </w:rPr>
         <w:t xml:space="preserve">: </w:t>
       </w:r>
-      <w:hyperlink r:id="rId21" w:history="1">
+      <w:hyperlink r:id="rId22" w:history="1">
         <w:r>
           <w:rPr>
             <w:rStyle w:val="Hyperlink"/>
@@ -10906,7 +12246,7 @@
         </w:rPr>
         <w:t xml:space="preserve">June 2015, Volume 19, </w:t>
       </w:r>
-      <w:hyperlink r:id="rId22" w:history="1">
+      <w:hyperlink r:id="rId23" w:history="1">
         <w:r>
           <w:rPr>
             <w:rFonts w:ascii="SourceSansPro-Regular" w:hAnsi="SourceSansPro-Regular" w:cs="SourceSansPro-Regular"/>
@@ -10949,7 +12289,7 @@
           <w:u w:val="none"/>
         </w:rPr>
       </w:pPr>
-      <w:hyperlink r:id="rId23" w:history="1">
+      <w:hyperlink r:id="rId24" w:history="1">
         <w:r>
           <w:rPr>
             <w:rStyle w:val="Hyperlink"/>
@@ -10979,7 +12319,7 @@
           <w:szCs w:val="22"/>
         </w:rPr>
       </w:pPr>
-      <w:hyperlink r:id="rId24" w:history="1">
+      <w:hyperlink r:id="rId25" w:history="1">
         <w:r>
           <w:rPr>
             <w:rStyle w:val="Hyperlink"/>
@@ -11009,7 +12349,7 @@
           <w:szCs w:val="22"/>
         </w:rPr>
       </w:pPr>
-      <w:hyperlink r:id="rId25" w:history="1">
+      <w:hyperlink r:id="rId26" w:history="1">
         <w:r>
           <w:rPr>
             <w:rStyle w:val="Hyperlink"/>
@@ -11047,7 +12387,7 @@
         </w:rPr>
         <w:t xml:space="preserve">Mark Wilson, fastcodedesign.com: </w:t>
       </w:r>
-      <w:hyperlink r:id="rId26" w:history="1">
+      <w:hyperlink r:id="rId27" w:history="1">
         <w:r>
           <w:rPr>
             <w:rStyle w:val="Hyperlink"/>
@@ -11085,7 +12425,7 @@
           <w:szCs w:val="22"/>
         </w:rPr>
       </w:pPr>
-      <w:hyperlink r:id="rId27" w:history="1">
+      <w:hyperlink r:id="rId28" w:history="1">
         <w:r>
           <w:rPr>
             <w:rStyle w:val="Hyperlink"/>
@@ -11123,7 +12463,7 @@
           <w:szCs w:val="22"/>
         </w:rPr>
       </w:pPr>
-      <w:hyperlink r:id="rId28" w:history="1">
+      <w:hyperlink r:id="rId29" w:history="1">
         <w:r>
           <w:rPr>
             <w:rStyle w:val="Hyperlink"/>
@@ -11161,7 +12501,7 @@
           <w:szCs w:val="22"/>
         </w:rPr>
       </w:pPr>
-      <w:hyperlink r:id="rId29" w:history="1">
+      <w:hyperlink r:id="rId30" w:history="1">
         <w:r>
           <w:rPr>
             <w:rStyle w:val="Hyperlink"/>
@@ -11199,7 +12539,7 @@
           <w:szCs w:val="22"/>
         </w:rPr>
       </w:pPr>
-      <w:hyperlink r:id="rId30" w:history="1">
+      <w:hyperlink r:id="rId31" w:history="1">
         <w:r>
           <w:rPr>
             <w:rStyle w:val="Hyperlink"/>
@@ -11229,7 +12569,7 @@
           <w:szCs w:val="22"/>
         </w:rPr>
       </w:pPr>
-      <w:hyperlink r:id="rId31" w:history="1">
+      <w:hyperlink r:id="rId32" w:history="1">
         <w:r>
           <w:rPr>
             <w:rStyle w:val="Hyperlink"/>
@@ -11259,7 +12599,7 @@
           <w:szCs w:val="22"/>
         </w:rPr>
       </w:pPr>
-      <w:hyperlink r:id="rId32" w:history="1">
+      <w:hyperlink r:id="rId33" w:history="1">
         <w:r>
           <w:rPr>
             <w:rStyle w:val="Hyperlink"/>
@@ -11289,7 +12629,7 @@
           <w:szCs w:val="22"/>
         </w:rPr>
       </w:pPr>
-      <w:hyperlink r:id="rId33" w:history="1">
+      <w:hyperlink r:id="rId34" w:history="1">
         <w:r>
           <w:rPr>
             <w:rStyle w:val="Hyperlink"/>
@@ -11327,7 +12667,7 @@
         </w:rPr>
         <w:t xml:space="preserve">David Sherret: </w:t>
       </w:r>
-      <w:hyperlink r:id="rId34" w:history="1">
+      <w:hyperlink r:id="rId35" w:history="1">
         <w:r>
           <w:rPr>
             <w:rStyle w:val="Hyperlink"/>
@@ -11365,7 +12705,7 @@
           <w:szCs w:val="22"/>
         </w:rPr>
       </w:pPr>
-      <w:hyperlink r:id="rId35" w:history="1">
+      <w:hyperlink r:id="rId36" w:history="1">
         <w:r>
           <w:rPr>
             <w:rStyle w:val="Hyperlink"/>
@@ -11395,7 +12735,7 @@
           <w:szCs w:val="22"/>
         </w:rPr>
       </w:pPr>
-      <w:hyperlink r:id="rId36" w:history="1">
+      <w:hyperlink r:id="rId37" w:history="1">
         <w:r>
           <w:rPr>
             <w:rStyle w:val="Hyperlink"/>
@@ -11425,7 +12765,7 @@
           <w:szCs w:val="22"/>
         </w:rPr>
       </w:pPr>
-      <w:hyperlink r:id="rId37" w:history="1">
+      <w:hyperlink r:id="rId38" w:history="1">
         <w:r>
           <w:rPr>
             <w:rStyle w:val="Hyperlink"/>
@@ -11455,7 +12795,7 @@
           <w:szCs w:val="22"/>
         </w:rPr>
       </w:pPr>
-      <w:hyperlink r:id="rId38" w:history="1">
+      <w:hyperlink r:id="rId39" w:history="1">
         <w:r>
           <w:rPr>
             <w:rStyle w:val="Hyperlink"/>
@@ -11485,7 +12825,7 @@
           <w:szCs w:val="22"/>
         </w:rPr>
       </w:pPr>
-      <w:hyperlink r:id="rId39" w:history="1">
+      <w:hyperlink r:id="rId40" w:history="1">
         <w:r>
           <w:rPr>
             <w:rStyle w:val="Hyperlink"/>
@@ -11515,6 +12855,25 @@
           <w:szCs w:val="22"/>
         </w:rPr>
       </w:pPr>
+      <w:hyperlink r:id="rId41" w:history="1">
+        <w:r>
+          <w:rPr>
+            <w:rStyle w:val="Hyperlink"/>
+            <w:rFonts w:asciiTheme="minorHAnsi" w:hAnsiTheme="minorHAnsi"/>
+            <w:sz w:val="22"/>
+            <w:szCs w:val="22"/>
+          </w:rPr>
+          <w:t>http://babylonjsguide.github.io/advanced/Cameras</w:t>
+        </w:r>
+      </w:hyperlink>
+      <w:r>
+        <w:rPr>
+          <w:rFonts w:asciiTheme="minorHAnsi" w:hAnsiTheme="minorHAnsi"/>
+          <w:sz w:val="22"/>
+          <w:szCs w:val="22"/>
+        </w:rPr>
+        <w:t xml:space="preserve"> </w:t>
+      </w:r>
     </w:p>
     <w:p>
       <w:pPr>
@@ -13861,7 +15220,7 @@
 </file>
 
 <file path=customXml/itemProps1.xml><?xml version="1.0" encoding="utf-8"?>
-<ds:datastoreItem xmlns:ds="http://schemas.openxmlformats.org/officeDocument/2006/customXml" ds:itemID="{B595335F-F2CE-FB41-8A6B-96C3F8ABE06F}">
+<ds:datastoreItem xmlns:ds="http://schemas.openxmlformats.org/officeDocument/2006/customXml" ds:itemID="{90E9397F-6C85-6D41-921D-774A98B02B3A}">
   <ds:schemaRefs>
     <ds:schemaRef ds:uri="http://schemas.openxmlformats.org/officeDocument/2006/bibliography"/>
   </ds:schemaRefs>

</xml_diff>